<commit_message>
modificacion Plan de Pruebas.docx
</commit_message>
<xml_diff>
--- a/repository/S.A.P.O/Producto/Iteraciones/Iteracion_01/06_Documento_Prueba/Plan de Pruebas.docx
+++ b/repository/S.A.P.O/Producto/Iteraciones/Iteracion_01/06_Documento_Prueba/Plan de Pruebas.docx
@@ -117,7 +117,7 @@
                 <v:imagedata r:id="rId9" o:title=""/>
                 <w10:wrap type="tight"/>
               </v:shape>
-              <o:OLEObject Type="Embed" ProgID="PBrush" ShapeID="_x0000_s1033" DrawAspect="Content" ObjectID="_1437057722" r:id="rId10"/>
+              <o:OLEObject Type="Embed" ProgID="PBrush" ShapeID="_x0000_s1033" DrawAspect="Content" ObjectID="_1437230010" r:id="rId10"/>
             </w:object>
           </w:r>
           <w:r>
@@ -163,7 +163,7 @@
               <w:noProof/>
             </w:rPr>
             <w:pict>
-              <v:rect id="_x0000_s1026" style="position:absolute;margin-left:0;margin-top:0;width:624.25pt;height:63pt;z-index:251660288;mso-width-percent:1050;mso-height-percent:900;mso-position-horizontal:center;mso-position-horizontal-relative:page;mso-position-vertical:bottom;mso-position-vertical-relative:page;mso-width-percent:1050;mso-height-percent:900;mso-height-relative:top-margin-area" o:allowincell="f" fillcolor="#943634 [2405]" strokecolor="#622423 [1605]">
+              <v:rect id="_x0000_s1026" style="position:absolute;margin-left:0;margin-top:0;width:624.25pt;height:63pt;z-index:251660288;mso-width-percent:1050;mso-height-percent:900;mso-position-horizontal:center;mso-position-horizontal-relative:page;mso-position-vertical:bottom;mso-position-vertical-relative:page;mso-width-percent:1050;mso-height-percent:900;mso-height-relative:top-margin-area" o:allowincell="f" fillcolor="#548dd4 [1951]" strokecolor="#548dd4 [1951]">
                 <w10:wrap anchorx="page" anchory="page"/>
               </v:rect>
             </w:pict>
@@ -196,7 +196,7 @@
               <w:noProof/>
             </w:rPr>
             <w:pict>
-              <v:rect id="_x0000_s1027" style="position:absolute;margin-left:0;margin-top:0;width:624.25pt;height:63pt;z-index:251661312;mso-width-percent:1050;mso-height-percent:900;mso-position-horizontal:center;mso-position-horizontal-relative:page;mso-position-vertical:top;mso-position-vertical-relative:top-margin-area;mso-width-percent:1050;mso-height-percent:900;mso-height-relative:top-margin-area" o:allowincell="f" fillcolor="#943634 [2405]" strokecolor="#943634 [2405]">
+              <v:rect id="_x0000_s1027" style="position:absolute;margin-left:0;margin-top:0;width:624.25pt;height:63pt;z-index:251661312;mso-width-percent:1050;mso-height-percent:900;mso-position-horizontal:center;mso-position-horizontal-relative:page;mso-position-vertical:top;mso-position-vertical-relative:top-margin-area;mso-width-percent:1050;mso-height-percent:900;mso-height-relative:top-margin-area" o:allowincell="f" fillcolor="#548dd4 [1951]" strokecolor="#548dd4 [1951]">
                 <w10:wrap anchorx="page" anchory="margin"/>
               </v:rect>
             </w:pict>
@@ -323,12 +323,14 @@
                       <w:pPr>
                         <w:spacing w:after="0" w:line="240" w:lineRule="auto"/>
                         <w:rPr>
+                          <w:rFonts w:ascii="Arial" w:hAnsi="Arial" w:cs="Arial"/>
                           <w:sz w:val="24"/>
                           <w:szCs w:val="28"/>
                         </w:rPr>
                       </w:pPr>
                       <w:r>
                         <w:rPr>
+                          <w:rFonts w:ascii="Arial" w:hAnsi="Arial" w:cs="Arial"/>
                           <w:sz w:val="24"/>
                           <w:szCs w:val="28"/>
                         </w:rPr>
@@ -344,23 +346,27 @@
                         </w:numPr>
                         <w:spacing w:after="0" w:line="240" w:lineRule="auto"/>
                         <w:rPr>
+                          <w:rFonts w:ascii="Arial" w:hAnsi="Arial" w:cs="Arial"/>
                           <w:szCs w:val="28"/>
                         </w:rPr>
                       </w:pPr>
                       <w:r>
                         <w:rPr>
+                          <w:rFonts w:ascii="Arial" w:hAnsi="Arial" w:cs="Arial"/>
                           <w:szCs w:val="28"/>
                         </w:rPr>
                         <w:t>Barros, Maximiliano</w:t>
                       </w:r>
                       <w:r>
                         <w:rPr>
+                          <w:rFonts w:ascii="Arial" w:hAnsi="Arial" w:cs="Arial"/>
                           <w:szCs w:val="28"/>
                         </w:rPr>
                         <w:tab/>
                       </w:r>
                       <w:r>
                         <w:rPr>
+                          <w:rFonts w:ascii="Arial" w:hAnsi="Arial" w:cs="Arial"/>
                           <w:szCs w:val="28"/>
                         </w:rPr>
                         <w:tab/>
@@ -376,12 +382,14 @@
                         </w:numPr>
                         <w:spacing w:after="0" w:line="240" w:lineRule="auto"/>
                         <w:rPr>
+                          <w:rFonts w:ascii="Arial" w:hAnsi="Arial" w:cs="Arial"/>
                           <w:szCs w:val="28"/>
                         </w:rPr>
                       </w:pPr>
                       <w:proofErr w:type="spellStart"/>
                       <w:r>
                         <w:rPr>
+                          <w:rFonts w:ascii="Arial" w:hAnsi="Arial" w:cs="Arial"/>
                           <w:szCs w:val="28"/>
                         </w:rPr>
                         <w:t>Biancato</w:t>
@@ -389,32 +397,24 @@
                       <w:proofErr w:type="spellEnd"/>
                       <w:r>
                         <w:rPr>
+                          <w:rFonts w:ascii="Arial" w:hAnsi="Arial" w:cs="Arial"/>
                           <w:szCs w:val="28"/>
                         </w:rPr>
                         <w:t>, Enzo</w:t>
                       </w:r>
                       <w:r>
                         <w:rPr>
+                          <w:rFonts w:ascii="Arial" w:hAnsi="Arial" w:cs="Arial"/>
                           <w:szCs w:val="28"/>
                         </w:rPr>
                         <w:tab/>
                       </w:r>
                       <w:r>
                         <w:rPr>
+                          <w:rFonts w:ascii="Arial" w:hAnsi="Arial" w:cs="Arial"/>
                           <w:szCs w:val="28"/>
                         </w:rPr>
                         <w:tab/>
-                      </w:r>
-                      <w:r>
-                        <w:rPr>
-                          <w:szCs w:val="28"/>
-                        </w:rPr>
-                        <w:tab/>
-                      </w:r>
-                      <w:r>
-                        <w:rPr>
-                          <w:szCs w:val="28"/>
-                        </w:rPr>
                         <w:t>54452</w:t>
                       </w:r>
                     </w:p>
@@ -427,29 +427,27 @@
                         </w:numPr>
                         <w:spacing w:after="0" w:line="240" w:lineRule="auto"/>
                         <w:rPr>
+                          <w:rFonts w:ascii="Arial" w:hAnsi="Arial" w:cs="Arial"/>
                           <w:szCs w:val="28"/>
                         </w:rPr>
                       </w:pPr>
                       <w:r>
                         <w:rPr>
+                          <w:rFonts w:ascii="Arial" w:hAnsi="Arial" w:cs="Arial"/>
                           <w:szCs w:val="28"/>
                         </w:rPr>
                         <w:t>García, Mauro</w:t>
                       </w:r>
                       <w:r>
                         <w:rPr>
+                          <w:rFonts w:ascii="Arial" w:hAnsi="Arial" w:cs="Arial"/>
                           <w:szCs w:val="28"/>
                         </w:rPr>
                         <w:tab/>
                       </w:r>
                       <w:r>
                         <w:rPr>
-                          <w:szCs w:val="28"/>
-                        </w:rPr>
-                        <w:tab/>
-                      </w:r>
-                      <w:r>
-                        <w:rPr>
+                          <w:rFonts w:ascii="Arial" w:hAnsi="Arial" w:cs="Arial"/>
                           <w:szCs w:val="28"/>
                         </w:rPr>
                         <w:tab/>
@@ -465,31 +463,23 @@
                         </w:numPr>
                         <w:spacing w:after="0" w:line="240" w:lineRule="auto"/>
                         <w:rPr>
+                          <w:rFonts w:ascii="Arial" w:hAnsi="Arial" w:cs="Arial"/>
                           <w:szCs w:val="28"/>
                         </w:rPr>
                       </w:pPr>
                       <w:r>
                         <w:rPr>
+                          <w:rFonts w:ascii="Arial" w:hAnsi="Arial" w:cs="Arial"/>
                           <w:szCs w:val="28"/>
                         </w:rPr>
                         <w:t>López Arzuaga, Ignacio</w:t>
                       </w:r>
                       <w:r>
                         <w:rPr>
+                          <w:rFonts w:ascii="Arial" w:hAnsi="Arial" w:cs="Arial"/>
                           <w:szCs w:val="28"/>
                         </w:rPr>
                         <w:tab/>
-                      </w:r>
-                      <w:r>
-                        <w:rPr>
-                          <w:szCs w:val="28"/>
-                        </w:rPr>
-                        <w:tab/>
-                      </w:r>
-                      <w:r>
-                        <w:rPr>
-                          <w:szCs w:val="28"/>
-                        </w:rPr>
                         <w:t>54623</w:t>
                       </w:r>
                     </w:p>
@@ -501,30 +491,35 @@
                           <w:numId w:val="1"/>
                         </w:numPr>
                         <w:rPr>
+                          <w:rFonts w:ascii="Arial" w:hAnsi="Arial" w:cs="Arial"/>
                           <w:sz w:val="24"/>
                           <w:szCs w:val="28"/>
                         </w:rPr>
                       </w:pPr>
                       <w:r>
                         <w:rPr>
+                          <w:rFonts w:ascii="Arial" w:hAnsi="Arial" w:cs="Arial"/>
                           <w:szCs w:val="28"/>
                         </w:rPr>
                         <w:t>Spesot, Alexis</w:t>
                       </w:r>
                       <w:r>
                         <w:rPr>
+                          <w:rFonts w:ascii="Arial" w:hAnsi="Arial" w:cs="Arial"/>
                           <w:szCs w:val="28"/>
                         </w:rPr>
                         <w:tab/>
                       </w:r>
                       <w:r>
                         <w:rPr>
+                          <w:rFonts w:ascii="Arial" w:hAnsi="Arial" w:cs="Arial"/>
                           <w:szCs w:val="28"/>
                         </w:rPr>
                         <w:tab/>
                       </w:r>
                       <w:r>
                         <w:rPr>
+                          <w:rFonts w:ascii="Arial" w:hAnsi="Arial" w:cs="Arial"/>
                           <w:szCs w:val="28"/>
                         </w:rPr>
                         <w:tab/>
@@ -535,12 +530,14 @@
                       <w:pPr>
                         <w:spacing w:after="0" w:line="240" w:lineRule="auto"/>
                         <w:rPr>
+                          <w:rFonts w:ascii="Arial" w:hAnsi="Arial" w:cs="Arial"/>
                           <w:sz w:val="24"/>
                           <w:szCs w:val="28"/>
                         </w:rPr>
                       </w:pPr>
                       <w:r>
                         <w:rPr>
+                          <w:rFonts w:ascii="Arial" w:hAnsi="Arial" w:cs="Arial"/>
                           <w:sz w:val="24"/>
                           <w:szCs w:val="28"/>
                         </w:rPr>
@@ -552,6 +549,7 @@
                         <w:spacing w:after="0"/>
                         <w:ind w:firstLine="708"/>
                         <w:rPr>
+                          <w:rFonts w:ascii="Arial" w:hAnsi="Arial" w:cs="Arial"/>
                           <w:sz w:val="24"/>
                           <w:szCs w:val="28"/>
                         </w:rPr>
@@ -559,6 +557,7 @@
                       <w:proofErr w:type="spellStart"/>
                       <w:r>
                         <w:rPr>
+                          <w:rFonts w:ascii="Arial" w:hAnsi="Arial" w:cs="Arial"/>
                           <w:szCs w:val="28"/>
                         </w:rPr>
                         <w:t>Gastañaga</w:t>
@@ -566,6 +565,7 @@
                       <w:proofErr w:type="spellEnd"/>
                       <w:r>
                         <w:rPr>
+                          <w:rFonts w:ascii="Arial" w:hAnsi="Arial" w:cs="Arial"/>
                           <w:szCs w:val="28"/>
                         </w:rPr>
                         <w:t>, Iris Nancy (Titular)</w:t>
@@ -576,12 +576,14 @@
                         <w:spacing w:after="0" w:line="240" w:lineRule="auto"/>
                         <w:ind w:firstLine="708"/>
                         <w:rPr>
+                          <w:rFonts w:ascii="Arial" w:hAnsi="Arial" w:cs="Arial"/>
                           <w:szCs w:val="28"/>
                         </w:rPr>
                       </w:pPr>
                       <w:proofErr w:type="spellStart"/>
                       <w:r>
                         <w:rPr>
+                          <w:rFonts w:ascii="Arial" w:hAnsi="Arial" w:cs="Arial"/>
                           <w:szCs w:val="28"/>
                         </w:rPr>
                         <w:t>Savi</w:t>
@@ -589,6 +591,7 @@
                       <w:proofErr w:type="spellEnd"/>
                       <w:r>
                         <w:rPr>
+                          <w:rFonts w:ascii="Arial" w:hAnsi="Arial" w:cs="Arial"/>
                           <w:szCs w:val="28"/>
                         </w:rPr>
                         <w:t>, Cecilia Andrea (JTP)</w:t>
@@ -724,33 +727,32 @@
         </w:p>
         <w:p>
           <w:pPr>
-            <w:rPr>
-              <w:rFonts w:ascii="Arial" w:hAnsi="Arial" w:cs="Arial"/>
-              <w:szCs w:val="28"/>
-            </w:rPr>
-          </w:pPr>
-          <w:bookmarkStart w:id="0" w:name="_Toc356320041"/>
-          <w:bookmarkStart w:id="1" w:name="_Toc363315535"/>
-        </w:p>
-        <w:p>
-          <w:pPr>
-            <w:rPr>
-              <w:rFonts w:ascii="Arial" w:hAnsi="Arial" w:cs="Arial"/>
-              <w:sz w:val="28"/>
-              <w:szCs w:val="28"/>
+            <w:jc w:val="center"/>
+            <w:rPr>
+              <w:rFonts w:ascii="Arial" w:hAnsi="Arial" w:cs="Arial"/>
+            </w:rPr>
+          </w:pPr>
+        </w:p>
+        <w:p>
+          <w:pPr>
+            <w:tabs>
+              <w:tab w:val="left" w:pos="2027"/>
+            </w:tabs>
+            <w:rPr>
+              <w:rFonts w:ascii="Arial" w:hAnsi="Arial" w:cs="Arial"/>
+              <w:sz w:val="32"/>
+              <w:szCs w:val="32"/>
             </w:rPr>
           </w:pPr>
           <w:r>
             <w:rPr>
               <w:rFonts w:ascii="Arial" w:hAnsi="Arial" w:cs="Arial"/>
-              <w:sz w:val="28"/>
-              <w:szCs w:val="28"/>
+              <w:sz w:val="32"/>
+              <w:szCs w:val="32"/>
             </w:rPr>
             <w:lastRenderedPageBreak/>
-            <w:t>Historial de revisiones</w:t>
+            <w:t>Historial de Versiones</w:t>
           </w:r>
-          <w:bookmarkEnd w:id="0"/>
-          <w:bookmarkEnd w:id="1"/>
         </w:p>
         <w:tbl>
           <w:tblPr>
@@ -768,8 +770,8 @@
           </w:tblPr>
           <w:tblGrid>
             <w:gridCol w:w="1605"/>
-            <w:gridCol w:w="3130"/>
-            <w:gridCol w:w="1788"/>
+            <w:gridCol w:w="3131"/>
+            <w:gridCol w:w="1787"/>
             <w:gridCol w:w="2531"/>
           </w:tblGrid>
           <w:tr>
@@ -786,11 +788,13 @@
                 <w:pPr>
                   <w:jc w:val="center"/>
                   <w:rPr>
+                    <w:rFonts w:ascii="Arial" w:hAnsi="Arial" w:cs="Arial"/>
                     <w:b/>
                   </w:rPr>
                 </w:pPr>
                 <w:r>
                   <w:rPr>
+                    <w:rFonts w:ascii="Arial" w:hAnsi="Arial" w:cs="Arial"/>
                     <w:b/>
                   </w:rPr>
                   <w:t>Versión</w:t>
@@ -799,7 +803,7 @@
             </w:tc>
             <w:tc>
               <w:tcPr>
-                <w:tcW w:w="1728" w:type="pct"/>
+                <w:tcW w:w="1729" w:type="pct"/>
                 <w:tcBorders>
                   <w:bottom w:val="single" w:sz="4" w:space="0" w:color="auto"/>
                 </w:tcBorders>
@@ -810,11 +814,13 @@
                 <w:pPr>
                   <w:jc w:val="center"/>
                   <w:rPr>
+                    <w:rFonts w:ascii="Arial" w:hAnsi="Arial" w:cs="Arial"/>
                     <w:b/>
                   </w:rPr>
                 </w:pPr>
                 <w:r>
                   <w:rPr>
+                    <w:rFonts w:ascii="Arial" w:hAnsi="Arial" w:cs="Arial"/>
                     <w:b/>
                   </w:rPr>
                   <w:t>Descripción</w:t>
@@ -834,11 +840,13 @@
                 <w:pPr>
                   <w:jc w:val="center"/>
                   <w:rPr>
+                    <w:rFonts w:ascii="Arial" w:hAnsi="Arial" w:cs="Arial"/>
                     <w:b/>
                   </w:rPr>
                 </w:pPr>
                 <w:r>
                   <w:rPr>
+                    <w:rFonts w:ascii="Arial" w:hAnsi="Arial" w:cs="Arial"/>
                     <w:b/>
                   </w:rPr>
                   <w:t>Fecha</w:t>
@@ -858,11 +866,13 @@
                 <w:pPr>
                   <w:jc w:val="center"/>
                   <w:rPr>
+                    <w:rFonts w:ascii="Arial" w:hAnsi="Arial" w:cs="Arial"/>
                     <w:b/>
                   </w:rPr>
                 </w:pPr>
                 <w:r>
                   <w:rPr>
+                    <w:rFonts w:ascii="Arial" w:hAnsi="Arial" w:cs="Arial"/>
                     <w:b/>
                   </w:rPr>
                   <w:t>Autor</w:t>
@@ -883,11 +893,13 @@
                 <w:pPr>
                   <w:jc w:val="center"/>
                   <w:rPr>
+                    <w:rFonts w:ascii="Arial" w:hAnsi="Arial" w:cs="Arial"/>
                     <w:sz w:val="20"/>
                   </w:rPr>
                 </w:pPr>
                 <w:r>
                   <w:rPr>
+                    <w:rFonts w:ascii="Arial" w:hAnsi="Arial" w:cs="Arial"/>
                     <w:sz w:val="20"/>
                   </w:rPr>
                   <w:t>1.0</w:t>
@@ -896,21 +908,23 @@
             </w:tc>
             <w:tc>
               <w:tcPr>
-                <w:tcW w:w="1728" w:type="pct"/>
+                <w:tcW w:w="1729" w:type="pct"/>
                 <w:shd w:val="clear" w:color="auto" w:fill="FFFFFF"/>
               </w:tcPr>
               <w:p>
                 <w:pPr>
                   <w:jc w:val="both"/>
                   <w:rPr>
+                    <w:rFonts w:ascii="Arial" w:hAnsi="Arial" w:cs="Arial"/>
                     <w:sz w:val="20"/>
                   </w:rPr>
                 </w:pPr>
                 <w:r>
                   <w:rPr>
+                    <w:rFonts w:ascii="Arial" w:hAnsi="Arial" w:cs="Arial"/>
                     <w:sz w:val="20"/>
                   </w:rPr>
-                  <w:t>Plan de pruebas</w:t>
+                  <w:t>Versión Inicial del Documento</w:t>
                 </w:r>
               </w:p>
             </w:tc>
@@ -923,15 +937,35 @@
                 <w:pPr>
                   <w:jc w:val="center"/>
                   <w:rPr>
+                    <w:rFonts w:ascii="Arial" w:hAnsi="Arial" w:cs="Arial"/>
                     <w:sz w:val="20"/>
                   </w:rPr>
                 </w:pPr>
+                <w:proofErr w:type="spellStart"/>
                 <w:r>
                   <w:rPr>
+                    <w:rFonts w:ascii="Arial" w:hAnsi="Arial" w:cs="Arial"/>
                     <w:sz w:val="20"/>
                   </w:rPr>
-                  <w:t>11/05/2013</w:t>
+                  <w:t>Dd</w:t>
                 </w:r>
+                <w:proofErr w:type="spellEnd"/>
+                <w:r>
+                  <w:rPr>
+                    <w:rFonts w:ascii="Arial" w:hAnsi="Arial" w:cs="Arial"/>
+                    <w:sz w:val="20"/>
+                  </w:rPr>
+                  <w:t>/mm/</w:t>
+                </w:r>
+                <w:proofErr w:type="spellStart"/>
+                <w:r>
+                  <w:rPr>
+                    <w:rFonts w:ascii="Arial" w:hAnsi="Arial" w:cs="Arial"/>
+                    <w:sz w:val="20"/>
+                  </w:rPr>
+                  <w:t>yyyy</w:t>
+                </w:r>
+                <w:proofErr w:type="spellEnd"/>
               </w:p>
             </w:tc>
             <w:tc>
@@ -943,23 +977,17 @@
                 <w:pPr>
                   <w:jc w:val="center"/>
                   <w:rPr>
+                    <w:rFonts w:ascii="Arial" w:hAnsi="Arial" w:cs="Arial"/>
                     <w:sz w:val="20"/>
                   </w:rPr>
                 </w:pPr>
                 <w:r>
                   <w:rPr>
+                    <w:rFonts w:ascii="Arial" w:hAnsi="Arial" w:cs="Arial"/>
                     <w:sz w:val="20"/>
                   </w:rPr>
-                  <w:t xml:space="preserve">Spesot </w:t>
+                  <w:t>Autor</w:t>
                 </w:r>
-                <w:proofErr w:type="spellStart"/>
-                <w:r>
-                  <w:rPr>
-                    <w:sz w:val="20"/>
-                  </w:rPr>
-                  <w:t>ALexis</w:t>
-                </w:r>
-                <w:proofErr w:type="spellEnd"/>
               </w:p>
             </w:tc>
           </w:tr>
@@ -971,21 +999,31 @@
               </w:tcPr>
               <w:p>
                 <w:pPr>
+                  <w:jc w:val="center"/>
                   <w:rPr>
+                    <w:rFonts w:ascii="Arial" w:hAnsi="Arial" w:cs="Arial"/>
                     <w:sz w:val="20"/>
                   </w:rPr>
                 </w:pPr>
+                <w:r>
+                  <w:rPr>
+                    <w:rFonts w:ascii="Arial" w:hAnsi="Arial" w:cs="Arial"/>
+                    <w:sz w:val="20"/>
+                  </w:rPr>
+                  <w:t>1.1</w:t>
+                </w:r>
               </w:p>
             </w:tc>
             <w:tc>
               <w:tcPr>
-                <w:tcW w:w="1728" w:type="pct"/>
+                <w:tcW w:w="1729" w:type="pct"/>
                 <w:shd w:val="clear" w:color="auto" w:fill="FFFFFF"/>
               </w:tcPr>
               <w:p>
                 <w:pPr>
                   <w:jc w:val="center"/>
                   <w:rPr>
+                    <w:rFonts w:ascii="Arial" w:hAnsi="Arial" w:cs="Arial"/>
                     <w:sz w:val="20"/>
                   </w:rPr>
                 </w:pPr>
@@ -1000,6 +1038,7 @@
                 <w:pPr>
                   <w:jc w:val="center"/>
                   <w:rPr>
+                    <w:rFonts w:ascii="Arial" w:hAnsi="Arial" w:cs="Arial"/>
                     <w:sz w:val="20"/>
                   </w:rPr>
                 </w:pPr>
@@ -1014,334 +1053,7 @@
                 <w:pPr>
                   <w:jc w:val="center"/>
                   <w:rPr>
-                    <w:sz w:val="20"/>
-                  </w:rPr>
-                </w:pPr>
-              </w:p>
-            </w:tc>
-          </w:tr>
-          <w:tr>
-            <w:tc>
-              <w:tcPr>
-                <w:tcW w:w="886" w:type="pct"/>
-                <w:tcBorders>
-                  <w:top w:val="single" w:sz="4" w:space="0" w:color="auto"/>
-                  <w:left w:val="single" w:sz="4" w:space="0" w:color="auto"/>
-                  <w:bottom w:val="single" w:sz="4" w:space="0" w:color="auto"/>
-                  <w:right w:val="single" w:sz="4" w:space="0" w:color="auto"/>
-                </w:tcBorders>
-                <w:shd w:val="clear" w:color="auto" w:fill="FFFFFF"/>
-              </w:tcPr>
-              <w:p>
-                <w:pPr>
-                  <w:jc w:val="center"/>
-                  <w:rPr>
-                    <w:sz w:val="20"/>
-                  </w:rPr>
-                </w:pPr>
-              </w:p>
-            </w:tc>
-            <w:tc>
-              <w:tcPr>
-                <w:tcW w:w="1728" w:type="pct"/>
-                <w:tcBorders>
-                  <w:top w:val="single" w:sz="4" w:space="0" w:color="auto"/>
-                  <w:left w:val="single" w:sz="4" w:space="0" w:color="auto"/>
-                  <w:bottom w:val="single" w:sz="4" w:space="0" w:color="auto"/>
-                  <w:right w:val="single" w:sz="4" w:space="0" w:color="auto"/>
-                </w:tcBorders>
-                <w:shd w:val="clear" w:color="auto" w:fill="FFFFFF"/>
-              </w:tcPr>
-              <w:p>
-                <w:pPr>
-                  <w:jc w:val="center"/>
-                  <w:rPr>
-                    <w:sz w:val="20"/>
-                  </w:rPr>
-                </w:pPr>
-              </w:p>
-            </w:tc>
-            <w:tc>
-              <w:tcPr>
-                <w:tcW w:w="987" w:type="pct"/>
-                <w:tcBorders>
-                  <w:top w:val="single" w:sz="4" w:space="0" w:color="auto"/>
-                  <w:left w:val="single" w:sz="4" w:space="0" w:color="auto"/>
-                  <w:bottom w:val="single" w:sz="4" w:space="0" w:color="auto"/>
-                  <w:right w:val="single" w:sz="4" w:space="0" w:color="auto"/>
-                </w:tcBorders>
-                <w:shd w:val="clear" w:color="auto" w:fill="FFFFFF"/>
-              </w:tcPr>
-              <w:p>
-                <w:pPr>
-                  <w:jc w:val="center"/>
-                  <w:rPr>
-                    <w:sz w:val="20"/>
-                  </w:rPr>
-                </w:pPr>
-              </w:p>
-            </w:tc>
-            <w:tc>
-              <w:tcPr>
-                <w:tcW w:w="1398" w:type="pct"/>
-                <w:tcBorders>
-                  <w:top w:val="single" w:sz="4" w:space="0" w:color="auto"/>
-                  <w:left w:val="single" w:sz="4" w:space="0" w:color="auto"/>
-                  <w:bottom w:val="single" w:sz="4" w:space="0" w:color="auto"/>
-                  <w:right w:val="single" w:sz="4" w:space="0" w:color="auto"/>
-                </w:tcBorders>
-                <w:shd w:val="clear" w:color="auto" w:fill="FFFFFF"/>
-              </w:tcPr>
-              <w:p>
-                <w:pPr>
-                  <w:jc w:val="center"/>
-                  <w:rPr>
-                    <w:sz w:val="20"/>
-                  </w:rPr>
-                </w:pPr>
-              </w:p>
-            </w:tc>
-          </w:tr>
-          <w:tr>
-            <w:tc>
-              <w:tcPr>
-                <w:tcW w:w="886" w:type="pct"/>
-                <w:tcBorders>
-                  <w:top w:val="single" w:sz="4" w:space="0" w:color="auto"/>
-                  <w:left w:val="single" w:sz="4" w:space="0" w:color="auto"/>
-                  <w:bottom w:val="single" w:sz="4" w:space="0" w:color="auto"/>
-                  <w:right w:val="single" w:sz="4" w:space="0" w:color="auto"/>
-                </w:tcBorders>
-                <w:shd w:val="clear" w:color="auto" w:fill="FFFFFF"/>
-              </w:tcPr>
-              <w:p>
-                <w:pPr>
-                  <w:jc w:val="center"/>
-                  <w:rPr>
-                    <w:sz w:val="20"/>
-                  </w:rPr>
-                </w:pPr>
-              </w:p>
-            </w:tc>
-            <w:tc>
-              <w:tcPr>
-                <w:tcW w:w="1728" w:type="pct"/>
-                <w:tcBorders>
-                  <w:top w:val="single" w:sz="4" w:space="0" w:color="auto"/>
-                  <w:left w:val="single" w:sz="4" w:space="0" w:color="auto"/>
-                  <w:bottom w:val="single" w:sz="4" w:space="0" w:color="auto"/>
-                  <w:right w:val="single" w:sz="4" w:space="0" w:color="auto"/>
-                </w:tcBorders>
-                <w:shd w:val="clear" w:color="auto" w:fill="FFFFFF"/>
-              </w:tcPr>
-              <w:p>
-                <w:pPr>
-                  <w:jc w:val="center"/>
-                  <w:rPr>
-                    <w:sz w:val="20"/>
-                  </w:rPr>
-                </w:pPr>
-              </w:p>
-            </w:tc>
-            <w:tc>
-              <w:tcPr>
-                <w:tcW w:w="987" w:type="pct"/>
-                <w:tcBorders>
-                  <w:top w:val="single" w:sz="4" w:space="0" w:color="auto"/>
-                  <w:left w:val="single" w:sz="4" w:space="0" w:color="auto"/>
-                  <w:bottom w:val="single" w:sz="4" w:space="0" w:color="auto"/>
-                  <w:right w:val="single" w:sz="4" w:space="0" w:color="auto"/>
-                </w:tcBorders>
-                <w:shd w:val="clear" w:color="auto" w:fill="FFFFFF"/>
-              </w:tcPr>
-              <w:p>
-                <w:pPr>
-                  <w:jc w:val="center"/>
-                  <w:rPr>
-                    <w:sz w:val="20"/>
-                  </w:rPr>
-                </w:pPr>
-              </w:p>
-            </w:tc>
-            <w:tc>
-              <w:tcPr>
-                <w:tcW w:w="1398" w:type="pct"/>
-                <w:tcBorders>
-                  <w:top w:val="single" w:sz="4" w:space="0" w:color="auto"/>
-                  <w:left w:val="single" w:sz="4" w:space="0" w:color="auto"/>
-                  <w:bottom w:val="single" w:sz="4" w:space="0" w:color="auto"/>
-                  <w:right w:val="single" w:sz="4" w:space="0" w:color="auto"/>
-                </w:tcBorders>
-                <w:shd w:val="clear" w:color="auto" w:fill="FFFFFF"/>
-              </w:tcPr>
-              <w:p>
-                <w:pPr>
-                  <w:jc w:val="center"/>
-                  <w:rPr>
-                    <w:sz w:val="20"/>
-                  </w:rPr>
-                </w:pPr>
-              </w:p>
-            </w:tc>
-          </w:tr>
-          <w:tr>
-            <w:tc>
-              <w:tcPr>
-                <w:tcW w:w="886" w:type="pct"/>
-                <w:tcBorders>
-                  <w:top w:val="single" w:sz="4" w:space="0" w:color="auto"/>
-                  <w:left w:val="single" w:sz="4" w:space="0" w:color="auto"/>
-                  <w:bottom w:val="single" w:sz="4" w:space="0" w:color="auto"/>
-                  <w:right w:val="single" w:sz="4" w:space="0" w:color="auto"/>
-                </w:tcBorders>
-                <w:shd w:val="clear" w:color="auto" w:fill="FFFFFF"/>
-              </w:tcPr>
-              <w:p>
-                <w:pPr>
-                  <w:jc w:val="center"/>
-                  <w:rPr>
-                    <w:sz w:val="20"/>
-                  </w:rPr>
-                </w:pPr>
-              </w:p>
-            </w:tc>
-            <w:tc>
-              <w:tcPr>
-                <w:tcW w:w="1728" w:type="pct"/>
-                <w:tcBorders>
-                  <w:top w:val="single" w:sz="4" w:space="0" w:color="auto"/>
-                  <w:left w:val="single" w:sz="4" w:space="0" w:color="auto"/>
-                  <w:bottom w:val="single" w:sz="4" w:space="0" w:color="auto"/>
-                  <w:right w:val="single" w:sz="4" w:space="0" w:color="auto"/>
-                </w:tcBorders>
-                <w:shd w:val="clear" w:color="auto" w:fill="FFFFFF"/>
-              </w:tcPr>
-              <w:p>
-                <w:pPr>
-                  <w:jc w:val="center"/>
-                  <w:rPr>
-                    <w:sz w:val="20"/>
-                  </w:rPr>
-                </w:pPr>
-              </w:p>
-            </w:tc>
-            <w:tc>
-              <w:tcPr>
-                <w:tcW w:w="987" w:type="pct"/>
-                <w:tcBorders>
-                  <w:top w:val="single" w:sz="4" w:space="0" w:color="auto"/>
-                  <w:left w:val="single" w:sz="4" w:space="0" w:color="auto"/>
-                  <w:bottom w:val="single" w:sz="4" w:space="0" w:color="auto"/>
-                  <w:right w:val="single" w:sz="4" w:space="0" w:color="auto"/>
-                </w:tcBorders>
-                <w:shd w:val="clear" w:color="auto" w:fill="FFFFFF"/>
-              </w:tcPr>
-              <w:p>
-                <w:pPr>
-                  <w:jc w:val="center"/>
-                  <w:rPr>
-                    <w:sz w:val="20"/>
-                  </w:rPr>
-                </w:pPr>
-              </w:p>
-            </w:tc>
-            <w:tc>
-              <w:tcPr>
-                <w:tcW w:w="1398" w:type="pct"/>
-                <w:tcBorders>
-                  <w:top w:val="single" w:sz="4" w:space="0" w:color="auto"/>
-                  <w:left w:val="single" w:sz="4" w:space="0" w:color="auto"/>
-                  <w:bottom w:val="single" w:sz="4" w:space="0" w:color="auto"/>
-                  <w:right w:val="single" w:sz="4" w:space="0" w:color="auto"/>
-                </w:tcBorders>
-                <w:shd w:val="clear" w:color="auto" w:fill="FFFFFF"/>
-              </w:tcPr>
-              <w:p>
-                <w:pPr>
-                  <w:jc w:val="center"/>
-                  <w:rPr>
-                    <w:sz w:val="20"/>
-                  </w:rPr>
-                </w:pPr>
-              </w:p>
-            </w:tc>
-          </w:tr>
-          <w:tr>
-            <w:tc>
-              <w:tcPr>
-                <w:tcW w:w="886" w:type="pct"/>
-                <w:tcBorders>
-                  <w:top w:val="single" w:sz="4" w:space="0" w:color="auto"/>
-                  <w:left w:val="single" w:sz="4" w:space="0" w:color="auto"/>
-                  <w:bottom w:val="single" w:sz="4" w:space="0" w:color="auto"/>
-                  <w:right w:val="single" w:sz="4" w:space="0" w:color="auto"/>
-                </w:tcBorders>
-                <w:shd w:val="clear" w:color="auto" w:fill="FFFFFF"/>
-              </w:tcPr>
-              <w:p>
-                <w:pPr>
-                  <w:jc w:val="center"/>
-                  <w:rPr>
-                    <w:sz w:val="20"/>
-                  </w:rPr>
-                </w:pPr>
-              </w:p>
-            </w:tc>
-            <w:tc>
-              <w:tcPr>
-                <w:tcW w:w="1728" w:type="pct"/>
-                <w:tcBorders>
-                  <w:top w:val="single" w:sz="4" w:space="0" w:color="auto"/>
-                  <w:left w:val="single" w:sz="4" w:space="0" w:color="auto"/>
-                  <w:bottom w:val="single" w:sz="4" w:space="0" w:color="auto"/>
-                  <w:right w:val="single" w:sz="4" w:space="0" w:color="auto"/>
-                </w:tcBorders>
-                <w:shd w:val="clear" w:color="auto" w:fill="FFFFFF"/>
-              </w:tcPr>
-              <w:p>
-                <w:pPr>
-                  <w:jc w:val="center"/>
-                  <w:rPr>
-                    <w:sz w:val="20"/>
-                  </w:rPr>
-                </w:pPr>
-              </w:p>
-            </w:tc>
-            <w:tc>
-              <w:tcPr>
-                <w:tcW w:w="987" w:type="pct"/>
-                <w:tcBorders>
-                  <w:top w:val="single" w:sz="4" w:space="0" w:color="auto"/>
-                  <w:left w:val="single" w:sz="4" w:space="0" w:color="auto"/>
-                  <w:bottom w:val="single" w:sz="4" w:space="0" w:color="auto"/>
-                  <w:right w:val="single" w:sz="4" w:space="0" w:color="auto"/>
-                </w:tcBorders>
-                <w:shd w:val="clear" w:color="auto" w:fill="FFFFFF"/>
-              </w:tcPr>
-              <w:p>
-                <w:pPr>
-                  <w:jc w:val="center"/>
-                  <w:rPr>
-                    <w:sz w:val="20"/>
-                  </w:rPr>
-                </w:pPr>
-              </w:p>
-            </w:tc>
-            <w:tc>
-              <w:tcPr>
-                <w:tcW w:w="1398" w:type="pct"/>
-                <w:tcBorders>
-                  <w:top w:val="single" w:sz="4" w:space="0" w:color="auto"/>
-                  <w:left w:val="single" w:sz="4" w:space="0" w:color="auto"/>
-                  <w:bottom w:val="single" w:sz="4" w:space="0" w:color="auto"/>
-                  <w:right w:val="single" w:sz="4" w:space="0" w:color="auto"/>
-                </w:tcBorders>
-                <w:shd w:val="clear" w:color="auto" w:fill="FFFFFF"/>
-              </w:tcPr>
-              <w:p>
-                <w:pPr>
-                  <w:jc w:val="center"/>
-                  <w:rPr>
+                    <w:rFonts w:ascii="Arial" w:hAnsi="Arial" w:cs="Arial"/>
                     <w:sz w:val="20"/>
                   </w:rPr>
                 </w:pPr>
@@ -1351,285 +1063,236 @@
         </w:tbl>
         <w:p>
           <w:pPr>
-            <w:rPr>
-              <w:rFonts w:ascii="Arial" w:hAnsi="Arial" w:cs="Arial"/>
-            </w:rPr>
-          </w:pPr>
+            <w:tabs>
+              <w:tab w:val="left" w:pos="2027"/>
+            </w:tabs>
+            <w:rPr>
+              <w:rFonts w:ascii="Arial" w:hAnsi="Arial" w:cs="Arial"/>
+              <w:sz w:val="32"/>
+              <w:szCs w:val="32"/>
+            </w:rPr>
+          </w:pPr>
+        </w:p>
+        <w:p>
+          <w:pPr>
+            <w:rPr>
+              <w:rFonts w:ascii="Arial" w:hAnsi="Arial" w:cs="Arial"/>
+              <w:sz w:val="32"/>
+              <w:szCs w:val="32"/>
+            </w:rPr>
+          </w:pPr>
+          <w:r>
+            <w:rPr>
+              <w:rFonts w:ascii="Arial" w:hAnsi="Arial" w:cs="Arial"/>
+              <w:sz w:val="32"/>
+              <w:szCs w:val="32"/>
+            </w:rPr>
+            <w:br w:type="page"/>
+          </w:r>
+        </w:p>
+        <w:p>
+          <w:pPr>
+            <w:tabs>
+              <w:tab w:val="left" w:pos="2027"/>
+            </w:tabs>
+            <w:rPr>
+              <w:rFonts w:ascii="Arial" w:hAnsi="Arial" w:cs="Arial"/>
+              <w:sz w:val="32"/>
+              <w:szCs w:val="32"/>
+            </w:rPr>
+          </w:pPr>
+        </w:p>
+        <w:sdt>
+          <w:sdtPr>
+            <w:rPr>
+              <w:rFonts w:asciiTheme="minorHAnsi" w:eastAsiaTheme="minorEastAsia" w:hAnsiTheme="minorHAnsi" w:cstheme="minorBidi"/>
+              <w:color w:val="auto"/>
+              <w:sz w:val="22"/>
+              <w:szCs w:val="22"/>
+              <w:lang w:val="es-ES"/>
+            </w:rPr>
+            <w:id w:val="1736351698"/>
+            <w:docPartObj>
+              <w:docPartGallery w:val="Table of Contents"/>
+              <w:docPartUnique/>
+            </w:docPartObj>
+          </w:sdtPr>
+          <w:sdtEndPr>
+            <w:rPr>
+              <w:b/>
+              <w:bCs/>
+            </w:rPr>
+          </w:sdtEndPr>
+          <w:sdtContent>
+            <w:p>
+              <w:pPr>
+                <w:pStyle w:val="TtulodeTDC"/>
+              </w:pPr>
+              <w:r>
+                <w:rPr>
+                  <w:lang w:val="es-ES"/>
+                </w:rPr>
+                <w:t>Índice</w:t>
+              </w:r>
+            </w:p>
+            <w:p>
+              <w:pPr>
+                <w:pStyle w:val="TDC1"/>
+                <w:tabs>
+                  <w:tab w:val="right" w:leader="dot" w:pos="8828"/>
+                </w:tabs>
+                <w:rPr>
+                  <w:noProof/>
+                </w:rPr>
+              </w:pPr>
+              <w:r>
+                <w:fldChar w:fldCharType="begin"/>
+              </w:r>
+              <w:r>
+                <w:instrText xml:space="preserve"> TOC \o "1-3" \h \z \u </w:instrText>
+              </w:r>
+              <w:r>
+                <w:fldChar w:fldCharType="separate"/>
+              </w:r>
+              <w:hyperlink w:anchor="_Toc363399991" w:history="1">
+                <w:r>
+                  <w:rPr>
+                    <w:rStyle w:val="Hipervnculo"/>
+                    <w:noProof/>
+                  </w:rPr>
+                  <w:t>Introducción</w:t>
+                </w:r>
+                <w:r>
+                  <w:rPr>
+                    <w:noProof/>
+                    <w:webHidden/>
+                  </w:rPr>
+                  <w:tab/>
+                </w:r>
+                <w:r>
+                  <w:rPr>
+                    <w:noProof/>
+                    <w:webHidden/>
+                  </w:rPr>
+                  <w:fldChar w:fldCharType="begin"/>
+                </w:r>
+                <w:r>
+                  <w:rPr>
+                    <w:noProof/>
+                    <w:webHidden/>
+                  </w:rPr>
+                  <w:instrText xml:space="preserve"> PAGEREF _Toc363399991 \h </w:instrText>
+                </w:r>
+                <w:r>
+                  <w:rPr>
+                    <w:noProof/>
+                    <w:webHidden/>
+                  </w:rPr>
+                </w:r>
+                <w:r>
+                  <w:rPr>
+                    <w:noProof/>
+                    <w:webHidden/>
+                  </w:rPr>
+                  <w:fldChar w:fldCharType="separate"/>
+                </w:r>
+                <w:r>
+                  <w:rPr>
+                    <w:noProof/>
+                    <w:webHidden/>
+                  </w:rPr>
+                  <w:t>4</w:t>
+                </w:r>
+                <w:r>
+                  <w:rPr>
+                    <w:noProof/>
+                    <w:webHidden/>
+                  </w:rPr>
+                  <w:fldChar w:fldCharType="end"/>
+                </w:r>
+              </w:hyperlink>
+            </w:p>
+            <w:p>
+              <w:r>
+                <w:rPr>
+                  <w:b/>
+                  <w:bCs/>
+                  <w:lang w:val="es-ES"/>
+                </w:rPr>
+                <w:fldChar w:fldCharType="end"/>
+              </w:r>
+            </w:p>
+          </w:sdtContent>
+        </w:sdt>
+        <w:p>
+          <w:pPr>
+            <w:tabs>
+              <w:tab w:val="left" w:pos="2027"/>
+            </w:tabs>
+            <w:rPr>
+              <w:rFonts w:ascii="Arial" w:hAnsi="Arial" w:cs="Arial"/>
+              <w:sz w:val="32"/>
+              <w:szCs w:val="32"/>
+            </w:rPr>
+          </w:pPr>
+        </w:p>
+        <w:p>
+          <w:pPr>
+            <w:tabs>
+              <w:tab w:val="left" w:pos="2027"/>
+            </w:tabs>
+            <w:rPr>
+              <w:rFonts w:ascii="Arial" w:hAnsi="Arial" w:cs="Arial"/>
+              <w:sz w:val="32"/>
+              <w:szCs w:val="32"/>
+            </w:rPr>
+          </w:pPr>
+        </w:p>
+        <w:p>
+          <w:pPr>
+            <w:rPr>
+              <w:rFonts w:asciiTheme="majorHAnsi" w:eastAsiaTheme="majorEastAsia" w:hAnsiTheme="majorHAnsi" w:cstheme="majorBidi"/>
+              <w:color w:val="365F91" w:themeColor="accent1" w:themeShade="BF"/>
+              <w:sz w:val="32"/>
+              <w:szCs w:val="32"/>
+            </w:rPr>
+          </w:pPr>
+          <w:r>
+            <w:br w:type="page"/>
+          </w:r>
+        </w:p>
+        <w:p>
+          <w:pPr>
+            <w:pStyle w:val="Ttulo1"/>
+          </w:pPr>
+          <w:bookmarkStart w:id="0" w:name="_Toc363399991"/>
+          <w:r>
+            <w:lastRenderedPageBreak/>
+            <w:t>Introducción</w:t>
+          </w:r>
+          <w:bookmarkEnd w:id="0"/>
+        </w:p>
+        <w:p/>
+        <w:p>
+          <w:pPr>
+            <w:rPr>
+              <w:rFonts w:ascii="Arial" w:hAnsi="Arial" w:cs="Arial"/>
+            </w:rPr>
+          </w:pPr>
+          <w:bookmarkStart w:id="1" w:name="_GoBack"/>
+          <w:bookmarkEnd w:id="1"/>
+          <w:r>
+            <w:rPr>
+              <w:rFonts w:ascii="Arial" w:hAnsi="Arial" w:cs="Arial"/>
+            </w:rPr>
+            <w:br w:type="page"/>
+          </w:r>
         </w:p>
       </w:sdtContent>
     </w:sdt>
-    <w:p>
-      <w:pPr>
-        <w:rPr>
-          <w:rFonts w:ascii="Arial" w:hAnsi="Arial" w:cs="Arial"/>
-        </w:rPr>
-      </w:pPr>
-      <w:r>
-        <w:rPr>
-          <w:rFonts w:ascii="Arial" w:hAnsi="Arial" w:cs="Arial"/>
-        </w:rPr>
-        <w:br w:type="page"/>
-      </w:r>
-    </w:p>
-    <w:sdt>
-      <w:sdtPr>
-        <w:rPr>
-          <w:lang w:val="es-ES"/>
-        </w:rPr>
-        <w:id w:val="1906650437"/>
-        <w:docPartObj>
-          <w:docPartGallery w:val="Table of Contents"/>
-          <w:docPartUnique/>
-        </w:docPartObj>
-      </w:sdtPr>
-      <w:sdtEndPr>
-        <w:rPr>
-          <w:rFonts w:asciiTheme="minorHAnsi" w:eastAsiaTheme="minorEastAsia" w:hAnsiTheme="minorHAnsi" w:cstheme="minorBidi"/>
-          <w:b/>
-          <w:bCs/>
-          <w:color w:val="auto"/>
-          <w:sz w:val="22"/>
-          <w:szCs w:val="22"/>
-        </w:rPr>
-      </w:sdtEndPr>
-      <w:sdtContent>
-        <w:p>
-          <w:pPr>
-            <w:pStyle w:val="TtulodeTDC"/>
-            <w:rPr>
-              <w:lang w:val="es-ES"/>
-            </w:rPr>
-          </w:pPr>
-          <w:r>
-            <w:rPr>
-              <w:lang w:val="es-ES"/>
-            </w:rPr>
-            <w:t>Índice</w:t>
-          </w:r>
-        </w:p>
-        <w:p>
-          <w:pPr>
-            <w:pStyle w:val="TDC2"/>
-            <w:tabs>
-              <w:tab w:val="right" w:leader="dot" w:pos="8828"/>
-            </w:tabs>
-            <w:rPr>
-              <w:noProof/>
-            </w:rPr>
-          </w:pPr>
-          <w:r>
-            <w:fldChar w:fldCharType="begin"/>
-          </w:r>
-          <w:r>
-            <w:instrText xml:space="preserve"> TOC \o "1-3" \h \z \u </w:instrText>
-          </w:r>
-          <w:r>
-            <w:fldChar w:fldCharType="separate"/>
-          </w:r>
-          <w:hyperlink w:anchor="_Toc363315535" w:history="1">
-            <w:r>
-              <w:rPr>
-                <w:rStyle w:val="Hipervnculo"/>
-                <w:noProof/>
-              </w:rPr>
-              <w:t>Historial de revisiones</w:t>
-            </w:r>
-            <w:r>
-              <w:rPr>
-                <w:noProof/>
-                <w:webHidden/>
-              </w:rPr>
-              <w:tab/>
-            </w:r>
-            <w:r>
-              <w:rPr>
-                <w:noProof/>
-                <w:webHidden/>
-              </w:rPr>
-              <w:fldChar w:fldCharType="begin"/>
-            </w:r>
-            <w:r>
-              <w:rPr>
-                <w:noProof/>
-                <w:webHidden/>
-              </w:rPr>
-              <w:instrText xml:space="preserve"> PAGEREF _Toc363315535 \h </w:instrText>
-            </w:r>
-            <w:r>
-              <w:rPr>
-                <w:noProof/>
-                <w:webHidden/>
-              </w:rPr>
-            </w:r>
-            <w:r>
-              <w:rPr>
-                <w:noProof/>
-                <w:webHidden/>
-              </w:rPr>
-              <w:fldChar w:fldCharType="separate"/>
-            </w:r>
-            <w:r>
-              <w:rPr>
-                <w:noProof/>
-                <w:webHidden/>
-              </w:rPr>
-              <w:t>2</w:t>
-            </w:r>
-            <w:r>
-              <w:rPr>
-                <w:noProof/>
-                <w:webHidden/>
-              </w:rPr>
-              <w:fldChar w:fldCharType="end"/>
-            </w:r>
-          </w:hyperlink>
-        </w:p>
-        <w:p>
-          <w:pPr>
-            <w:pStyle w:val="TDC1"/>
-            <w:tabs>
-              <w:tab w:val="right" w:leader="dot" w:pos="8828"/>
-            </w:tabs>
-            <w:rPr>
-              <w:noProof/>
-            </w:rPr>
-          </w:pPr>
-          <w:hyperlink w:anchor="_Toc363315536" w:history="1">
-            <w:r>
-              <w:rPr>
-                <w:rStyle w:val="Hipervnculo"/>
-                <w:noProof/>
-              </w:rPr>
-              <w:t>Objetivos</w:t>
-            </w:r>
-            <w:r>
-              <w:rPr>
-                <w:noProof/>
-                <w:webHidden/>
-              </w:rPr>
-              <w:tab/>
-            </w:r>
-            <w:r>
-              <w:rPr>
-                <w:noProof/>
-                <w:webHidden/>
-              </w:rPr>
-              <w:fldChar w:fldCharType="begin"/>
-            </w:r>
-            <w:r>
-              <w:rPr>
-                <w:noProof/>
-                <w:webHidden/>
-              </w:rPr>
-              <w:instrText xml:space="preserve"> PAGEREF _Toc363315536 \h </w:instrText>
-            </w:r>
-            <w:r>
-              <w:rPr>
-                <w:noProof/>
-                <w:webHidden/>
-              </w:rPr>
-            </w:r>
-            <w:r>
-              <w:rPr>
-                <w:noProof/>
-                <w:webHidden/>
-              </w:rPr>
-              <w:fldChar w:fldCharType="separate"/>
-            </w:r>
-            <w:r>
-              <w:rPr>
-                <w:noProof/>
-                <w:webHidden/>
-              </w:rPr>
-              <w:t>3</w:t>
-            </w:r>
-            <w:r>
-              <w:rPr>
-                <w:noProof/>
-                <w:webHidden/>
-              </w:rPr>
-              <w:fldChar w:fldCharType="end"/>
-            </w:r>
-          </w:hyperlink>
-        </w:p>
-        <w:p>
-          <w:r>
-            <w:rPr>
-              <w:b/>
-              <w:bCs/>
-              <w:lang w:val="es-ES"/>
-            </w:rPr>
-            <w:fldChar w:fldCharType="end"/>
-          </w:r>
-        </w:p>
-      </w:sdtContent>
-    </w:sdt>
-    <w:p>
-      <w:pPr>
-        <w:rPr>
-          <w:rFonts w:ascii="Arial" w:hAnsi="Arial" w:cs="Arial"/>
-        </w:rPr>
-      </w:pPr>
-    </w:p>
-    <w:p>
-      <w:pPr>
-        <w:rPr>
-          <w:rFonts w:ascii="Arial" w:hAnsi="Arial" w:cs="Arial"/>
-        </w:rPr>
-      </w:pPr>
-    </w:p>
-    <w:p>
-      <w:pPr>
-        <w:rPr>
-          <w:rFonts w:ascii="Arial" w:hAnsi="Arial" w:cs="Arial"/>
-        </w:rPr>
-      </w:pPr>
-    </w:p>
-    <w:p>
-      <w:pPr>
-        <w:rPr>
-          <w:rFonts w:ascii="Arial" w:hAnsi="Arial" w:cs="Arial"/>
-        </w:rPr>
-      </w:pPr>
-    </w:p>
-    <w:p>
-      <w:pPr>
-        <w:rPr>
-          <w:rFonts w:ascii="Arial" w:hAnsi="Arial" w:cs="Arial"/>
-        </w:rPr>
-      </w:pPr>
-    </w:p>
-    <w:p>
-      <w:pPr>
-        <w:rPr>
-          <w:rFonts w:asciiTheme="majorHAnsi" w:eastAsiaTheme="majorEastAsia" w:hAnsiTheme="majorHAnsi" w:cstheme="majorBidi"/>
-          <w:color w:val="365F91" w:themeColor="accent1" w:themeShade="BF"/>
-          <w:sz w:val="32"/>
-          <w:szCs w:val="32"/>
-        </w:rPr>
-      </w:pPr>
-      <w:r>
-        <w:br w:type="page"/>
-      </w:r>
-    </w:p>
-    <w:p>
-      <w:pPr>
-        <w:pStyle w:val="Ttulo1"/>
-      </w:pPr>
-      <w:bookmarkStart w:id="2" w:name="_Toc363315536"/>
-      <w:r>
-        <w:lastRenderedPageBreak/>
-        <w:t>Objetivos</w:t>
-      </w:r>
-      <w:bookmarkEnd w:id="2"/>
-    </w:p>
     <w:sectPr>
-      <w:headerReference w:type="even" r:id="rId11"/>
-      <w:headerReference w:type="default" r:id="rId12"/>
-      <w:footerReference w:type="even" r:id="rId13"/>
-      <w:footerReference w:type="default" r:id="rId14"/>
-      <w:headerReference w:type="first" r:id="rId15"/>
-      <w:footerReference w:type="first" r:id="rId16"/>
+      <w:headerReference w:type="default" r:id="rId11"/>
+      <w:footerReference w:type="default" r:id="rId12"/>
       <w:pgSz w:w="12240" w:h="15840"/>
       <w:pgMar w:top="1417" w:right="1701" w:bottom="1417" w:left="1701" w:header="708" w:footer="708" w:gutter="0"/>
       <w:cols w:space="708"/>
@@ -1670,23 +1333,102 @@
   <w:p>
     <w:pPr>
       <w:pStyle w:val="Piedepgina"/>
+      <w:rPr>
+        <w:rFonts w:ascii="Arial" w:hAnsi="Arial" w:cs="Arial"/>
+      </w:rPr>
     </w:pPr>
+    <w:r>
+      <w:rPr>
+        <w:rFonts w:ascii="Arial" w:hAnsi="Arial" w:cs="Arial"/>
+        <w:noProof/>
+      </w:rPr>
+      <w:pict>
+        <v:shapetype id="_x0000_t32" coordsize="21600,21600" o:spt="32" o:oned="t" path="m,l21600,21600e" filled="f">
+          <v:path arrowok="t" fillok="f" o:connecttype="none"/>
+          <o:lock v:ext="edit" shapetype="t"/>
+        </v:shapetype>
+        <v:shape id="_x0000_s2054" type="#_x0000_t32" style="position:absolute;margin-left:-4.8pt;margin-top:-4.5pt;width:441.75pt;height:0;z-index:251658240" o:connectortype="straight" strokecolor="#548dd4 [1951]" strokeweight="1.5pt"/>
+      </w:pict>
+    </w:r>
+    <w:r>
+      <w:rPr>
+        <w:rFonts w:ascii="Arial" w:hAnsi="Arial" w:cs="Arial"/>
+        <w:lang w:val="es-ES"/>
+      </w:rPr>
+      <w:t xml:space="preserve">Barros, Biancato, García, López, Spesot                                                       Página </w:t>
+    </w:r>
+    <w:r>
+      <w:rPr>
+        <w:rFonts w:ascii="Arial" w:hAnsi="Arial" w:cs="Arial"/>
+      </w:rPr>
+      <w:fldChar w:fldCharType="begin"/>
+    </w:r>
+    <w:r>
+      <w:rPr>
+        <w:rFonts w:ascii="Arial" w:hAnsi="Arial" w:cs="Arial"/>
+      </w:rPr>
+      <w:instrText>PAGE  \* Arabic  \* MERGEFORMAT</w:instrText>
+    </w:r>
+    <w:r>
+      <w:rPr>
+        <w:rFonts w:ascii="Arial" w:hAnsi="Arial" w:cs="Arial"/>
+      </w:rPr>
+      <w:fldChar w:fldCharType="separate"/>
+    </w:r>
+    <w:r>
+      <w:rPr>
+        <w:rFonts w:ascii="Arial" w:hAnsi="Arial" w:cs="Arial"/>
+        <w:noProof/>
+        <w:lang w:val="es-ES"/>
+      </w:rPr>
+      <w:t>5</w:t>
+    </w:r>
+    <w:r>
+      <w:rPr>
+        <w:rFonts w:ascii="Arial" w:hAnsi="Arial" w:cs="Arial"/>
+      </w:rPr>
+      <w:fldChar w:fldCharType="end"/>
+    </w:r>
+    <w:r>
+      <w:rPr>
+        <w:rFonts w:ascii="Arial" w:hAnsi="Arial" w:cs="Arial"/>
+        <w:lang w:val="es-ES"/>
+      </w:rPr>
+      <w:t xml:space="preserve"> de </w:t>
+    </w:r>
+    <w:r>
+      <w:rPr>
+        <w:rFonts w:ascii="Arial" w:hAnsi="Arial" w:cs="Arial"/>
+      </w:rPr>
+      <w:fldChar w:fldCharType="begin"/>
+    </w:r>
+    <w:r>
+      <w:rPr>
+        <w:rFonts w:ascii="Arial" w:hAnsi="Arial" w:cs="Arial"/>
+      </w:rPr>
+      <w:instrText>NUMPAGES  \* Arabic  \* MERGEFORMAT</w:instrText>
+    </w:r>
+    <w:r>
+      <w:rPr>
+        <w:rFonts w:ascii="Arial" w:hAnsi="Arial" w:cs="Arial"/>
+      </w:rPr>
+      <w:fldChar w:fldCharType="separate"/>
+    </w:r>
+    <w:r>
+      <w:rPr>
+        <w:rFonts w:ascii="Arial" w:hAnsi="Arial" w:cs="Arial"/>
+        <w:noProof/>
+        <w:lang w:val="es-ES"/>
+      </w:rPr>
+      <w:t>5</w:t>
+    </w:r>
+    <w:r>
+      <w:rPr>
+        <w:rFonts w:ascii="Arial" w:hAnsi="Arial" w:cs="Arial"/>
+      </w:rPr>
+      <w:fldChar w:fldCharType="end"/>
+    </w:r>
   </w:p>
-</w:ftr>
-</file>
-
-<file path=word/footer2.xml><?xml version="1.0" encoding="utf-8"?>
-<w:ftr xmlns:wpc="http://schemas.microsoft.com/office/word/2010/wordprocessingCanvas" xmlns:mc="http://schemas.openxmlformats.org/markup-compatibility/2006" xmlns:o="urn:schemas-microsoft-com:office:office" xmlns:r="http://schemas.openxmlformats.org/officeDocument/2006/relationships" xmlns:m="http://schemas.openxmlformats.org/officeDocument/2006/math" xmlns:v="urn:schemas-microsoft-com:vml" xmlns:wp14="http://schemas.microsoft.com/office/word/2010/wordprocessingDrawing" xmlns:wp="http://schemas.openxmlformats.org/drawingml/2006/wordprocessingDrawing" xmlns:w10="urn:schemas-microsoft-com:office:word" xmlns:w="http://schemas.openxmlformats.org/wordprocessingml/2006/main" xmlns:w14="http://schemas.microsoft.com/office/word/2010/wordml" xmlns:w15="http://schemas.microsoft.com/office/word/2012/wordml" xmlns:wpg="http://schemas.microsoft.com/office/word/2010/wordprocessingGroup" xmlns:wpi="http://schemas.microsoft.com/office/word/2010/wordprocessingInk" xmlns:wne="http://schemas.microsoft.com/office/word/2006/wordml" xmlns:wps="http://schemas.microsoft.com/office/word/2010/wordprocessingShape" mc:Ignorable="w14 w15 wp14">
-  <w:p>
-    <w:pPr>
-      <w:pStyle w:val="Piedepgina"/>
-    </w:pPr>
-  </w:p>
-</w:ftr>
-</file>
-
-<file path=word/footer3.xml><?xml version="1.0" encoding="utf-8"?>
-<w:ftr xmlns:wpc="http://schemas.microsoft.com/office/word/2010/wordprocessingCanvas" xmlns:mc="http://schemas.openxmlformats.org/markup-compatibility/2006" xmlns:o="urn:schemas-microsoft-com:office:office" xmlns:r="http://schemas.openxmlformats.org/officeDocument/2006/relationships" xmlns:m="http://schemas.openxmlformats.org/officeDocument/2006/math" xmlns:v="urn:schemas-microsoft-com:vml" xmlns:wp14="http://schemas.microsoft.com/office/word/2010/wordprocessingDrawing" xmlns:wp="http://schemas.openxmlformats.org/drawingml/2006/wordprocessingDrawing" xmlns:w10="urn:schemas-microsoft-com:office:word" xmlns:w="http://schemas.openxmlformats.org/wordprocessingml/2006/main" xmlns:w14="http://schemas.microsoft.com/office/word/2010/wordml" xmlns:w15="http://schemas.microsoft.com/office/word/2012/wordml" xmlns:wpg="http://schemas.microsoft.com/office/word/2010/wordprocessingGroup" xmlns:wpi="http://schemas.microsoft.com/office/word/2010/wordprocessingInk" xmlns:wne="http://schemas.microsoft.com/office/word/2006/wordml" xmlns:wps="http://schemas.microsoft.com/office/word/2010/wordprocessingShape" mc:Ignorable="w14 w15 wp14">
   <w:p>
     <w:pPr>
       <w:pStyle w:val="Piedepgina"/>
@@ -1722,117 +1464,206 @@
 
 <file path=word/header1.xml><?xml version="1.0" encoding="utf-8"?>
 <w:hdr xmlns:wpc="http://schemas.microsoft.com/office/word/2010/wordprocessingCanvas" xmlns:mc="http://schemas.openxmlformats.org/markup-compatibility/2006" xmlns:o="urn:schemas-microsoft-com:office:office" xmlns:r="http://schemas.openxmlformats.org/officeDocument/2006/relationships" xmlns:m="http://schemas.openxmlformats.org/officeDocument/2006/math" xmlns:v="urn:schemas-microsoft-com:vml" xmlns:wp14="http://schemas.microsoft.com/office/word/2010/wordprocessingDrawing" xmlns:wp="http://schemas.openxmlformats.org/drawingml/2006/wordprocessingDrawing" xmlns:w10="urn:schemas-microsoft-com:office:word" xmlns:w="http://schemas.openxmlformats.org/wordprocessingml/2006/main" xmlns:w14="http://schemas.microsoft.com/office/word/2010/wordml" xmlns:w15="http://schemas.microsoft.com/office/word/2012/wordml" xmlns:wpg="http://schemas.microsoft.com/office/word/2010/wordprocessingGroup" xmlns:wpi="http://schemas.microsoft.com/office/word/2010/wordprocessingInk" xmlns:wne="http://schemas.microsoft.com/office/word/2006/wordml" xmlns:wps="http://schemas.microsoft.com/office/word/2010/wordprocessingShape" mc:Ignorable="w14 w15 wp14">
-  <w:p>
-    <w:pPr>
-      <w:pStyle w:val="Encabezado"/>
-    </w:pPr>
-  </w:p>
-</w:hdr>
-</file>
-
-<file path=word/header2.xml><?xml version="1.0" encoding="utf-8"?>
-<w:hdr xmlns:wpc="http://schemas.microsoft.com/office/word/2010/wordprocessingCanvas" xmlns:mc="http://schemas.openxmlformats.org/markup-compatibility/2006" xmlns:o="urn:schemas-microsoft-com:office:office" xmlns:r="http://schemas.openxmlformats.org/officeDocument/2006/relationships" xmlns:m="http://schemas.openxmlformats.org/officeDocument/2006/math" xmlns:v="urn:schemas-microsoft-com:vml" xmlns:wp14="http://schemas.microsoft.com/office/word/2010/wordprocessingDrawing" xmlns:wp="http://schemas.openxmlformats.org/drawingml/2006/wordprocessingDrawing" xmlns:w10="urn:schemas-microsoft-com:office:word" xmlns:w="http://schemas.openxmlformats.org/wordprocessingml/2006/main" xmlns:w14="http://schemas.microsoft.com/office/word/2010/wordml" xmlns:w15="http://schemas.microsoft.com/office/word/2012/wordml" xmlns:wpg="http://schemas.microsoft.com/office/word/2010/wordprocessingGroup" xmlns:wpi="http://schemas.microsoft.com/office/word/2010/wordprocessingInk" xmlns:wne="http://schemas.microsoft.com/office/word/2006/wordml" xmlns:wps="http://schemas.microsoft.com/office/word/2010/wordprocessingShape" mc:Ignorable="w14 w15 wp14">
   <w:tbl>
     <w:tblPr>
-      <w:tblW w:w="5000" w:type="pct"/>
-      <w:jc w:val="right"/>
-      <w:shd w:val="clear" w:color="auto" w:fill="C0504D" w:themeFill="accent2"/>
-      <w:tblCellMar>
-        <w:top w:w="115" w:type="dxa"/>
-        <w:left w:w="115" w:type="dxa"/>
-        <w:bottom w:w="115" w:type="dxa"/>
-        <w:right w:w="115" w:type="dxa"/>
-      </w:tblCellMar>
+      <w:tblStyle w:val="Tablaconcuadrcula"/>
+      <w:tblW w:w="0" w:type="auto"/>
+      <w:tblBorders>
+        <w:top w:val="single" w:sz="12" w:space="0" w:color="365F91" w:themeColor="accent1" w:themeShade="BF"/>
+        <w:left w:val="single" w:sz="12" w:space="0" w:color="365F91" w:themeColor="accent1" w:themeShade="BF"/>
+        <w:bottom w:val="single" w:sz="12" w:space="0" w:color="365F91" w:themeColor="accent1" w:themeShade="BF"/>
+        <w:right w:val="single" w:sz="12" w:space="0" w:color="365F91" w:themeColor="accent1" w:themeShade="BF"/>
+        <w:insideH w:val="single" w:sz="12" w:space="0" w:color="365F91" w:themeColor="accent1" w:themeShade="BF"/>
+        <w:insideV w:val="single" w:sz="12" w:space="0" w:color="365F91" w:themeColor="accent1" w:themeShade="BF"/>
+      </w:tblBorders>
+      <w:tblLayout w:type="fixed"/>
       <w:tblLook w:val="04A0" w:firstRow="1" w:lastRow="0" w:firstColumn="1" w:lastColumn="0" w:noHBand="0" w:noVBand="1"/>
     </w:tblPr>
     <w:tblGrid>
-      <w:gridCol w:w="2809"/>
-      <w:gridCol w:w="6259"/>
+      <w:gridCol w:w="1696"/>
+      <w:gridCol w:w="5529"/>
+      <w:gridCol w:w="1603"/>
     </w:tblGrid>
     <w:tr>
-      <w:trPr>
-        <w:jc w:val="right"/>
-      </w:trPr>
       <w:tc>
         <w:tcPr>
-          <w:tcW w:w="1549" w:type="pct"/>
-          <w:shd w:val="clear" w:color="auto" w:fill="C0504D" w:themeFill="accent2"/>
+          <w:tcW w:w="1696" w:type="dxa"/>
+          <w:vMerge w:val="restart"/>
           <w:vAlign w:val="center"/>
         </w:tcPr>
         <w:p>
           <w:pPr>
             <w:pStyle w:val="Encabezado"/>
-            <w:rPr>
-              <w:caps/>
-              <w:color w:val="FFFFFF" w:themeColor="background1"/>
-            </w:rPr>
-          </w:pPr>
-          <w:bookmarkStart w:id="3" w:name="_GoBack"/>
-          <w:bookmarkEnd w:id="3"/>
+            <w:ind w:right="317"/>
+            <w:rPr>
+              <w:rFonts w:ascii="Arial" w:hAnsi="Arial" w:cs="Arial"/>
+            </w:rPr>
+          </w:pPr>
+          <w:r>
+            <w:rPr>
+              <w:rFonts w:ascii="Arial" w:hAnsi="Arial" w:cs="Arial"/>
+              <w:noProof/>
+            </w:rPr>
+            <w:drawing>
+              <wp:inline distT="0" distB="0" distL="0" distR="0" wp14:anchorId="01B3CC0B" wp14:editId="69A76E20">
+                <wp:extent cx="1019160" cy="339436"/>
+                <wp:effectExtent l="0" t="0" r="0" b="3810"/>
+                <wp:docPr id="4" name="Imagen 4"/>
+                <wp:cNvGraphicFramePr>
+                  <a:graphicFrameLocks xmlns:a="http://schemas.openxmlformats.org/drawingml/2006/main" noChangeAspect="1"/>
+                </wp:cNvGraphicFramePr>
+                <a:graphic xmlns:a="http://schemas.openxmlformats.org/drawingml/2006/main">
+                  <a:graphicData uri="http://schemas.openxmlformats.org/drawingml/2006/picture">
+                    <pic:pic xmlns:pic="http://schemas.openxmlformats.org/drawingml/2006/picture">
+                      <pic:nvPicPr>
+                        <pic:cNvPr id="4" name="UTN.jpg"/>
+                        <pic:cNvPicPr/>
+                      </pic:nvPicPr>
+                      <pic:blipFill>
+                        <a:blip r:embed="rId1">
+                          <a:extLst>
+                            <a:ext uri="{28A0092B-C50C-407E-A947-70E740481C1C}">
+                              <a14:useLocalDpi xmlns:a14="http://schemas.microsoft.com/office/drawing/2010/main" val="0"/>
+                            </a:ext>
+                          </a:extLst>
+                        </a:blip>
+                        <a:stretch>
+                          <a:fillRect/>
+                        </a:stretch>
+                      </pic:blipFill>
+                      <pic:spPr>
+                        <a:xfrm>
+                          <a:off x="0" y="0"/>
+                          <a:ext cx="1129840" cy="376299"/>
+                        </a:xfrm>
+                        <a:prstGeom prst="rect">
+                          <a:avLst/>
+                        </a:prstGeom>
+                      </pic:spPr>
+                    </pic:pic>
+                  </a:graphicData>
+                </a:graphic>
+              </wp:inline>
+            </w:drawing>
+          </w:r>
         </w:p>
       </w:tc>
       <w:tc>
         <w:tcPr>
-          <w:tcW w:w="3451" w:type="pct"/>
-          <w:shd w:val="clear" w:color="auto" w:fill="C0504D" w:themeFill="accent2"/>
+          <w:tcW w:w="5529" w:type="dxa"/>
+          <w:vMerge w:val="restart"/>
           <w:vAlign w:val="center"/>
         </w:tcPr>
         <w:p>
           <w:pPr>
             <w:pStyle w:val="Encabezado"/>
-            <w:jc w:val="right"/>
-            <w:rPr>
-              <w:caps/>
-              <w:color w:val="FFFFFF" w:themeColor="background1"/>
+            <w:jc w:val="center"/>
+            <w:rPr>
+              <w:rFonts w:ascii="Arial" w:hAnsi="Arial" w:cs="Arial"/>
             </w:rPr>
           </w:pPr>
           <w:r>
             <w:rPr>
-              <w:caps/>
-              <w:color w:val="FFFFFF" w:themeColor="background1"/>
-              <w:lang w:val="es-ES"/>
+              <w:rFonts w:ascii="Arial" w:hAnsi="Arial" w:cs="Arial"/>
+            </w:rPr>
+            <w:t xml:space="preserve">Producto </w:t>
+          </w:r>
+          <w:r>
+            <w:rPr>
+              <w:rFonts w:ascii="Arial" w:hAnsi="Arial" w:cs="Arial"/>
+            </w:rPr>
+            <w:t>–</w:t>
+          </w:r>
+          <w:r>
+            <w:rPr>
+              <w:rFonts w:ascii="Arial" w:hAnsi="Arial" w:cs="Arial"/>
             </w:rPr>
             <w:t xml:space="preserve"> </w:t>
           </w:r>
-          <w:sdt>
-            <w:sdtPr>
-              <w:rPr>
-                <w:caps/>
-                <w:color w:val="FFFFFF" w:themeColor="background1"/>
-              </w:rPr>
-              <w:alias w:val="Título"/>
-              <w:tag w:val=""/>
-              <w:id w:val="-773790484"/>
-              <w:placeholder>
-                <w:docPart w:val="0DE04B51BF54496F925EB9C0078BEEBE"/>
-              </w:placeholder>
-              <w:dataBinding w:prefixMappings="xmlns:ns0='http://purl.org/dc/elements/1.1/' xmlns:ns1='http://schemas.openxmlformats.org/package/2006/metadata/core-properties' " w:xpath="/ns1:coreProperties[1]/ns0:title[1]" w:storeItemID="{6C3C8BC8-F283-45AE-878A-BAB7291924A1}"/>
-              <w:text/>
-            </w:sdtPr>
-            <w:sdtContent>
-              <w:r>
-                <w:rPr>
-                  <w:caps/>
-                  <w:color w:val="FFFFFF" w:themeColor="background1"/>
-                </w:rPr>
-                <w:t>Sistema de Administración de Pacientes Odontológicos</w:t>
-              </w:r>
-            </w:sdtContent>
-          </w:sdt>
+          <w:r>
+            <w:rPr>
+              <w:rFonts w:ascii="Arial" w:hAnsi="Arial" w:cs="Arial"/>
+            </w:rPr>
+            <w:t>Plan de Pruebas</w:t>
+          </w:r>
+        </w:p>
+      </w:tc>
+      <w:tc>
+        <w:tcPr>
+          <w:tcW w:w="1603" w:type="dxa"/>
+        </w:tcPr>
+        <w:p>
+          <w:pPr>
+            <w:pStyle w:val="Encabezado"/>
+            <w:rPr>
+              <w:rFonts w:ascii="Arial" w:hAnsi="Arial" w:cs="Arial"/>
+            </w:rPr>
+          </w:pPr>
+          <w:r>
+            <w:rPr>
+              <w:rFonts w:ascii="Arial" w:hAnsi="Arial" w:cs="Arial"/>
+            </w:rPr>
+            <w:t>I</w:t>
+          </w:r>
+          <w:r>
+            <w:rPr>
+              <w:rFonts w:ascii="Arial" w:hAnsi="Arial" w:cs="Arial"/>
+            </w:rPr>
+            <w:t>teración 1</w:t>
+          </w:r>
+        </w:p>
+      </w:tc>
+    </w:tr>
+    <w:tr>
+      <w:tc>
+        <w:tcPr>
+          <w:tcW w:w="1696" w:type="dxa"/>
+          <w:vMerge/>
+        </w:tcPr>
+        <w:p>
+          <w:pPr>
+            <w:pStyle w:val="Encabezado"/>
+            <w:rPr>
+              <w:rFonts w:ascii="Arial" w:hAnsi="Arial" w:cs="Arial"/>
+            </w:rPr>
+          </w:pPr>
+        </w:p>
+      </w:tc>
+      <w:tc>
+        <w:tcPr>
+          <w:tcW w:w="5529" w:type="dxa"/>
+          <w:vMerge/>
+        </w:tcPr>
+        <w:p>
+          <w:pPr>
+            <w:pStyle w:val="Encabezado"/>
+            <w:rPr>
+              <w:rFonts w:ascii="Arial" w:hAnsi="Arial" w:cs="Arial"/>
+            </w:rPr>
+          </w:pPr>
+        </w:p>
+      </w:tc>
+      <w:tc>
+        <w:tcPr>
+          <w:tcW w:w="1603" w:type="dxa"/>
+        </w:tcPr>
+        <w:p>
+          <w:pPr>
+            <w:pStyle w:val="Encabezado"/>
+            <w:rPr>
+              <w:rFonts w:ascii="Arial" w:hAnsi="Arial" w:cs="Arial"/>
+            </w:rPr>
+          </w:pPr>
+          <w:r>
+            <w:rPr>
+              <w:rFonts w:ascii="Arial" w:hAnsi="Arial" w:cs="Arial"/>
+            </w:rPr>
+            <w:t>2013</w:t>
+          </w:r>
         </w:p>
       </w:tc>
     </w:tr>
   </w:tbl>
-  <w:p>
-    <w:pPr>
-      <w:pStyle w:val="Encabezado"/>
-    </w:pPr>
-  </w:p>
-</w:hdr>
-</file>
-
-<file path=word/header3.xml><?xml version="1.0" encoding="utf-8"?>
-<w:hdr xmlns:wpc="http://schemas.microsoft.com/office/word/2010/wordprocessingCanvas" xmlns:mc="http://schemas.openxmlformats.org/markup-compatibility/2006" xmlns:o="urn:schemas-microsoft-com:office:office" xmlns:r="http://schemas.openxmlformats.org/officeDocument/2006/relationships" xmlns:m="http://schemas.openxmlformats.org/officeDocument/2006/math" xmlns:v="urn:schemas-microsoft-com:vml" xmlns:wp14="http://schemas.microsoft.com/office/word/2010/wordprocessingDrawing" xmlns:wp="http://schemas.openxmlformats.org/drawingml/2006/wordprocessingDrawing" xmlns:w10="urn:schemas-microsoft-com:office:word" xmlns:w="http://schemas.openxmlformats.org/wordprocessingml/2006/main" xmlns:w14="http://schemas.microsoft.com/office/word/2010/wordml" xmlns:w15="http://schemas.microsoft.com/office/word/2012/wordml" xmlns:wpg="http://schemas.microsoft.com/office/word/2010/wordprocessingGroup" xmlns:wpi="http://schemas.microsoft.com/office/word/2010/wordprocessingInk" xmlns:wne="http://schemas.microsoft.com/office/word/2006/wordml" xmlns:wps="http://schemas.microsoft.com/office/word/2010/wordprocessingShape" mc:Ignorable="w14 w15 wp14">
   <w:p>
     <w:pPr>
       <w:pStyle w:val="Encabezado"/>
@@ -2135,7 +1966,7 @@
     <w:lsdException w:name="Table Web 2" w:semiHidden="1" w:unhideWhenUsed="1"/>
     <w:lsdException w:name="Table Web 3" w:semiHidden="1" w:unhideWhenUsed="1"/>
     <w:lsdException w:name="Balloon Text" w:semiHidden="1" w:unhideWhenUsed="1"/>
-    <w:lsdException w:name="Table Grid" w:uiPriority="59"/>
+    <w:lsdException w:name="Table Grid" w:uiPriority="39"/>
     <w:lsdException w:name="Table Theme" w:semiHidden="1" w:unhideWhenUsed="1"/>
     <w:lsdException w:name="Placeholder Text" w:semiHidden="1"/>
     <w:lsdException w:name="No Spacing" w:uiPriority="1" w:qFormat="1"/>
@@ -2364,7 +2195,7 @@
     <w:link w:val="Ttulo1Car"/>
     <w:uiPriority w:val="9"/>
     <w:qFormat/>
-    <w:rsid w:val="007B4A2F"/>
+    <w:rsid w:val="003D4A9B"/>
     <w:pPr>
       <w:keepNext/>
       <w:keepLines/>
@@ -2376,29 +2207,6 @@
       <w:color w:val="365F91" w:themeColor="accent1" w:themeShade="BF"/>
       <w:sz w:val="32"/>
       <w:szCs w:val="32"/>
-    </w:rPr>
-  </w:style>
-  <w:style w:type="paragraph" w:styleId="Ttulo2">
-    <w:name w:val="heading 2"/>
-    <w:basedOn w:val="Normal"/>
-    <w:next w:val="Normal"/>
-    <w:link w:val="Ttulo2Car"/>
-    <w:uiPriority w:val="9"/>
-    <w:semiHidden/>
-    <w:unhideWhenUsed/>
-    <w:qFormat/>
-    <w:rsid w:val="007B4A2F"/>
-    <w:pPr>
-      <w:keepNext/>
-      <w:keepLines/>
-      <w:spacing w:before="40" w:after="0"/>
-      <w:outlineLvl w:val="1"/>
-    </w:pPr>
-    <w:rPr>
-      <w:rFonts w:asciiTheme="majorHAnsi" w:eastAsiaTheme="majorEastAsia" w:hAnsiTheme="majorHAnsi" w:cstheme="majorBidi"/>
-      <w:color w:val="365F91" w:themeColor="accent1" w:themeShade="BF"/>
-      <w:sz w:val="26"/>
-      <w:szCs w:val="26"/>
     </w:rPr>
   </w:style>
   <w:style w:type="character" w:default="1" w:styleId="Fuentedeprrafopredeter">
@@ -2492,12 +2300,86 @@
       <w:contextualSpacing/>
     </w:pPr>
   </w:style>
+  <w:style w:type="paragraph" w:styleId="Encabezado">
+    <w:name w:val="header"/>
+    <w:basedOn w:val="Normal"/>
+    <w:link w:val="EncabezadoCar"/>
+    <w:uiPriority w:val="99"/>
+    <w:unhideWhenUsed/>
+    <w:rsid w:val="00EF2E1D"/>
+    <w:pPr>
+      <w:tabs>
+        <w:tab w:val="center" w:pos="4419"/>
+        <w:tab w:val="right" w:pos="8838"/>
+      </w:tabs>
+      <w:spacing w:after="0" w:line="240" w:lineRule="auto"/>
+    </w:pPr>
+  </w:style>
+  <w:style w:type="character" w:customStyle="1" w:styleId="EncabezadoCar">
+    <w:name w:val="Encabezado Car"/>
+    <w:basedOn w:val="Fuentedeprrafopredeter"/>
+    <w:link w:val="Encabezado"/>
+    <w:uiPriority w:val="99"/>
+    <w:rsid w:val="00EF2E1D"/>
+  </w:style>
+  <w:style w:type="paragraph" w:styleId="Piedepgina">
+    <w:name w:val="footer"/>
+    <w:basedOn w:val="Normal"/>
+    <w:link w:val="PiedepginaCar"/>
+    <w:uiPriority w:val="99"/>
+    <w:unhideWhenUsed/>
+    <w:rsid w:val="00EF2E1D"/>
+    <w:pPr>
+      <w:tabs>
+        <w:tab w:val="center" w:pos="4419"/>
+        <w:tab w:val="right" w:pos="8838"/>
+      </w:tabs>
+      <w:spacing w:after="0" w:line="240" w:lineRule="auto"/>
+    </w:pPr>
+  </w:style>
+  <w:style w:type="character" w:customStyle="1" w:styleId="PiedepginaCar">
+    <w:name w:val="Pie de página Car"/>
+    <w:basedOn w:val="Fuentedeprrafopredeter"/>
+    <w:link w:val="Piedepgina"/>
+    <w:uiPriority w:val="99"/>
+    <w:rsid w:val="00EF2E1D"/>
+  </w:style>
+  <w:style w:type="table" w:styleId="Tablaconcuadrcula">
+    <w:name w:val="Table Grid"/>
+    <w:basedOn w:val="Tablanormal"/>
+    <w:uiPriority w:val="39"/>
+    <w:rsid w:val="00A22C94"/>
+    <w:pPr>
+      <w:spacing w:after="0" w:line="240" w:lineRule="auto"/>
+    </w:pPr>
+    <w:rPr>
+      <w:rFonts w:eastAsiaTheme="minorHAnsi"/>
+      <w:lang w:eastAsia="en-US"/>
+    </w:rPr>
+    <w:tblPr>
+      <w:tblInd w:w="0" w:type="dxa"/>
+      <w:tblBorders>
+        <w:top w:val="single" w:sz="4" w:space="0" w:color="auto"/>
+        <w:left w:val="single" w:sz="4" w:space="0" w:color="auto"/>
+        <w:bottom w:val="single" w:sz="4" w:space="0" w:color="auto"/>
+        <w:right w:val="single" w:sz="4" w:space="0" w:color="auto"/>
+        <w:insideH w:val="single" w:sz="4" w:space="0" w:color="auto"/>
+        <w:insideV w:val="single" w:sz="4" w:space="0" w:color="auto"/>
+      </w:tblBorders>
+      <w:tblCellMar>
+        <w:top w:w="0" w:type="dxa"/>
+        <w:left w:w="108" w:type="dxa"/>
+        <w:bottom w:w="0" w:type="dxa"/>
+        <w:right w:w="108" w:type="dxa"/>
+      </w:tblCellMar>
+    </w:tblPr>
+  </w:style>
   <w:style w:type="character" w:customStyle="1" w:styleId="Ttulo1Car">
     <w:name w:val="Título 1 Car"/>
     <w:basedOn w:val="Fuentedeprrafopredeter"/>
     <w:link w:val="Ttulo1"/>
     <w:uiPriority w:val="9"/>
-    <w:rsid w:val="007B4A2F"/>
+    <w:rsid w:val="003D4A9B"/>
     <w:rPr>
       <w:rFonts w:asciiTheme="majorHAnsi" w:eastAsiaTheme="majorEastAsia" w:hAnsiTheme="majorHAnsi" w:cstheme="majorBidi"/>
       <w:color w:val="365F91" w:themeColor="accent1" w:themeShade="BF"/>
@@ -2512,7 +2394,7 @@
     <w:uiPriority w:val="39"/>
     <w:unhideWhenUsed/>
     <w:qFormat/>
-    <w:rsid w:val="007B4A2F"/>
+    <w:rsid w:val="003D4A9B"/>
     <w:pPr>
       <w:spacing w:line="259" w:lineRule="auto"/>
       <w:outlineLvl w:val="9"/>
@@ -2525,7 +2407,7 @@
     <w:autoRedefine/>
     <w:uiPriority w:val="39"/>
     <w:unhideWhenUsed/>
-    <w:rsid w:val="007B4A2F"/>
+    <w:rsid w:val="003D4A9B"/>
     <w:pPr>
       <w:spacing w:after="100"/>
     </w:pPr>
@@ -2535,82 +2417,11 @@
     <w:basedOn w:val="Fuentedeprrafopredeter"/>
     <w:uiPriority w:val="99"/>
     <w:unhideWhenUsed/>
-    <w:rsid w:val="007B4A2F"/>
+    <w:rsid w:val="003D4A9B"/>
     <w:rPr>
       <w:color w:val="0000FF" w:themeColor="hyperlink"/>
       <w:u w:val="single"/>
     </w:rPr>
-  </w:style>
-  <w:style w:type="character" w:customStyle="1" w:styleId="Ttulo2Car">
-    <w:name w:val="Título 2 Car"/>
-    <w:basedOn w:val="Fuentedeprrafopredeter"/>
-    <w:link w:val="Ttulo2"/>
-    <w:uiPriority w:val="9"/>
-    <w:semiHidden/>
-    <w:rsid w:val="007B4A2F"/>
-    <w:rPr>
-      <w:rFonts w:asciiTheme="majorHAnsi" w:eastAsiaTheme="majorEastAsia" w:hAnsiTheme="majorHAnsi" w:cstheme="majorBidi"/>
-      <w:color w:val="365F91" w:themeColor="accent1" w:themeShade="BF"/>
-      <w:sz w:val="26"/>
-      <w:szCs w:val="26"/>
-    </w:rPr>
-  </w:style>
-  <w:style w:type="paragraph" w:styleId="TDC2">
-    <w:name w:val="toc 2"/>
-    <w:basedOn w:val="Normal"/>
-    <w:next w:val="Normal"/>
-    <w:autoRedefine/>
-    <w:uiPriority w:val="39"/>
-    <w:unhideWhenUsed/>
-    <w:rsid w:val="007B4A2F"/>
-    <w:pPr>
-      <w:spacing w:after="100"/>
-      <w:ind w:left="220"/>
-    </w:pPr>
-  </w:style>
-  <w:style w:type="paragraph" w:styleId="Encabezado">
-    <w:name w:val="header"/>
-    <w:basedOn w:val="Normal"/>
-    <w:link w:val="EncabezadoCar"/>
-    <w:uiPriority w:val="99"/>
-    <w:unhideWhenUsed/>
-    <w:rsid w:val="007B4A2F"/>
-    <w:pPr>
-      <w:tabs>
-        <w:tab w:val="center" w:pos="4419"/>
-        <w:tab w:val="right" w:pos="8838"/>
-      </w:tabs>
-      <w:spacing w:after="0" w:line="240" w:lineRule="auto"/>
-    </w:pPr>
-  </w:style>
-  <w:style w:type="character" w:customStyle="1" w:styleId="EncabezadoCar">
-    <w:name w:val="Encabezado Car"/>
-    <w:basedOn w:val="Fuentedeprrafopredeter"/>
-    <w:link w:val="Encabezado"/>
-    <w:uiPriority w:val="99"/>
-    <w:rsid w:val="007B4A2F"/>
-  </w:style>
-  <w:style w:type="paragraph" w:styleId="Piedepgina">
-    <w:name w:val="footer"/>
-    <w:basedOn w:val="Normal"/>
-    <w:link w:val="PiedepginaCar"/>
-    <w:uiPriority w:val="99"/>
-    <w:unhideWhenUsed/>
-    <w:rsid w:val="007B4A2F"/>
-    <w:pPr>
-      <w:tabs>
-        <w:tab w:val="center" w:pos="4419"/>
-        <w:tab w:val="right" w:pos="8838"/>
-      </w:tabs>
-      <w:spacing w:after="0" w:line="240" w:lineRule="auto"/>
-    </w:pPr>
-  </w:style>
-  <w:style w:type="character" w:customStyle="1" w:styleId="PiedepginaCar">
-    <w:name w:val="Pie de página Car"/>
-    <w:basedOn w:val="Fuentedeprrafopredeter"/>
-    <w:link w:val="Piedepgina"/>
-    <w:uiPriority w:val="99"/>
-    <w:rsid w:val="007B4A2F"/>
   </w:style>
 </w:styles>
 </file>
@@ -2678,37 +2489,6 @@
               <w:lang w:val="es-ES"/>
             </w:rPr>
             <w:t>[Escribir el subtítulo del documento]</w:t>
-          </w:r>
-        </w:p>
-      </w:docPartBody>
-    </w:docPart>
-    <w:docPart>
-      <w:docPartPr>
-        <w:name w:val="0DE04B51BF54496F925EB9C0078BEEBE"/>
-        <w:category>
-          <w:name w:val="General"/>
-          <w:gallery w:val="placeholder"/>
-        </w:category>
-        <w:types>
-          <w:type w:val="bbPlcHdr"/>
-        </w:types>
-        <w:behaviors>
-          <w:behavior w:val="content"/>
-        </w:behaviors>
-        <w:guid w:val="{CF3849DF-F59F-4111-8090-898F44E4ADAB}"/>
-      </w:docPartPr>
-      <w:docPartBody>
-        <w:p>
-          <w:pPr>
-            <w:pStyle w:val="0DE04B51BF54496F925EB9C0078BEEBE"/>
-          </w:pPr>
-          <w:r>
-            <w:rPr>
-              <w:caps/>
-              <w:color w:val="FFFFFF" w:themeColor="background1"/>
-              <w:lang w:val="es-ES"/>
-            </w:rPr>
-            <w:t>[Título del documento]</w:t>
           </w:r>
         </w:p>
       </w:docPartBody>
@@ -2797,10 +2577,11 @@
   </w:compat>
   <w:rsids>
     <w:rsidRoot w:val="00D0735B"/>
-    <w:rsid w:val="00052EDF"/>
+    <w:rsid w:val="000804FB"/>
+    <w:rsid w:val="00250461"/>
     <w:rsid w:val="002B0B1D"/>
     <w:rsid w:val="003D6402"/>
-    <w:rsid w:val="0078449D"/>
+    <w:rsid w:val="00B305ED"/>
     <w:rsid w:val="00B70BD1"/>
     <w:rsid w:val="00D0735B"/>
   </w:rsids>
@@ -3306,9 +3087,19 @@
       <w:spacing w:after="160" w:line="259" w:lineRule="auto"/>
     </w:pPr>
   </w:style>
-  <w:style w:type="paragraph" w:customStyle="1" w:styleId="0DE04B51BF54496F925EB9C0078BEEBE">
-    <w:name w:val="0DE04B51BF54496F925EB9C0078BEEBE"/>
-    <w:rsid w:val="00052EDF"/>
+  <w:style w:type="character" w:customStyle="1" w:styleId="Textodemarcadordeposicin">
+    <w:name w:val="Texto de marcador de posición"/>
+    <w:basedOn w:val="Fuentedeprrafopredeter"/>
+    <w:uiPriority w:val="99"/>
+    <w:semiHidden/>
+    <w:rsid w:val="00250461"/>
+    <w:rPr>
+      <w:color w:val="808080"/>
+    </w:rPr>
+  </w:style>
+  <w:style w:type="paragraph" w:customStyle="1" w:styleId="E0C9E5849A984255BF868ECFF01815C1">
+    <w:name w:val="E0C9E5849A984255BF868ECFF01815C1"/>
+    <w:rsid w:val="00250461"/>
     <w:pPr>
       <w:spacing w:after="160" w:line="259" w:lineRule="auto"/>
     </w:pPr>
@@ -3629,7 +3420,7 @@
 </file>
 
 <file path=customXml/itemProps2.xml><?xml version="1.0" encoding="utf-8"?>
-<ds:datastoreItem xmlns:ds="http://schemas.openxmlformats.org/officeDocument/2006/customXml" ds:itemID="{4FDFA038-AC72-4A7D-8B98-6FDE69E1A19B}">
+<ds:datastoreItem xmlns:ds="http://schemas.openxmlformats.org/officeDocument/2006/customXml" ds:itemID="{FD12A2DE-E314-42A0-99C2-253123AE3435}">
   <ds:schemaRefs>
     <ds:schemaRef ds:uri="http://schemas.openxmlformats.org/officeDocument/2006/bibliography"/>
   </ds:schemaRefs>

</xml_diff>

<commit_message>
Se agregó a Documentos utiles casos de prueba para tener de ejemplo. Se modifico el plan de prueba.
</commit_message>
<xml_diff>
--- a/repository/S.A.P.O/Producto/Iteraciones/Iteracion_01/06_Documento_Prueba/Plan de Pruebas.docx
+++ b/repository/S.A.P.O/Producto/Iteraciones/Iteracion_01/06_Documento_Prueba/Plan de Pruebas.docx
@@ -1,6 +1,6 @@
 
 <file path=word/document.xml><?xml version="1.0" encoding="utf-8"?>
-<w:document xmlns:wpc="http://schemas.microsoft.com/office/word/2010/wordprocessingCanvas" xmlns:mc="http://schemas.openxmlformats.org/markup-compatibility/2006" xmlns:o="urn:schemas-microsoft-com:office:office" xmlns:r="http://schemas.openxmlformats.org/officeDocument/2006/relationships" xmlns:m="http://schemas.openxmlformats.org/officeDocument/2006/math" xmlns:v="urn:schemas-microsoft-com:vml" xmlns:wp14="http://schemas.microsoft.com/office/word/2010/wordprocessingDrawing" xmlns:wp="http://schemas.openxmlformats.org/drawingml/2006/wordprocessingDrawing" xmlns:w10="urn:schemas-microsoft-com:office:word" xmlns:w="http://schemas.openxmlformats.org/wordprocessingml/2006/main" xmlns:w14="http://schemas.microsoft.com/office/word/2010/wordml" xmlns:w15="http://schemas.microsoft.com/office/word/2012/wordml" xmlns:wpg="http://schemas.microsoft.com/office/word/2010/wordprocessingGroup" xmlns:wpi="http://schemas.microsoft.com/office/word/2010/wordprocessingInk" xmlns:wne="http://schemas.microsoft.com/office/word/2006/wordml" xmlns:wps="http://schemas.microsoft.com/office/word/2010/wordprocessingShape" mc:Ignorable="w14 w15 wp14">
+<w:document xmlns:ve="http://schemas.openxmlformats.org/markup-compatibility/2006" xmlns:o="urn:schemas-microsoft-com:office:office" xmlns:r="http://schemas.openxmlformats.org/officeDocument/2006/relationships" xmlns:m="http://schemas.openxmlformats.org/officeDocument/2006/math" xmlns:v="urn:schemas-microsoft-com:vml" xmlns:wp="http://schemas.openxmlformats.org/drawingml/2006/wordprocessingDrawing" xmlns:w10="urn:schemas-microsoft-com:office:word" xmlns:w="http://schemas.openxmlformats.org/wordprocessingml/2006/main" xmlns:wne="http://schemas.microsoft.com/office/word/2006/wordml">
   <w:body>
     <w:sdt>
       <w:sdtPr>
@@ -93,7 +93,7 @@
               <w:sz w:val="48"/>
               <w:szCs w:val="48"/>
             </w:rPr>
-            <w:object w:dxaOrig="1440" w:dyaOrig="1440">
+            <w:pict>
               <v:shapetype id="_x0000_t75" coordsize="21600,21600" o:spt="75" o:preferrelative="t" path="m@4@5l@4@11@9@11@9@5xe" filled="f" stroked="f">
                 <v:stroke joinstyle="miter"/>
                 <v:formulas>
@@ -117,8 +117,8 @@
                 <v:imagedata r:id="rId9" o:title=""/>
                 <w10:wrap type="tight"/>
               </v:shape>
-              <o:OLEObject Type="Embed" ProgID="PBrush" ShapeID="_x0000_s1033" DrawAspect="Content" ObjectID="_1437237257" r:id="rId10"/>
-            </w:object>
+              <o:OLEObject Type="Embed" ProgID="PBrush" ShapeID="_x0000_s1033" DrawAspect="Content" ObjectID="_1437297126" r:id="rId10"/>
+            </w:pict>
           </w:r>
           <w:r>
             <w:rPr>
@@ -217,7 +217,6 @@
             <w:dataBinding w:prefixMappings="xmlns:ns0='http://schemas.openxmlformats.org/package/2006/metadata/core-properties' xmlns:ns1='http://purl.org/dc/elements/1.1/'" w:xpath="/ns0:coreProperties[1]/ns1:title[1]" w:storeItemID="{6C3C8BC8-F283-45AE-878A-BAB7291924A1}"/>
             <w:text/>
           </w:sdtPr>
-          <w:sdtEndPr/>
           <w:sdtContent>
             <w:p>
               <w:pPr>
@@ -266,7 +265,6 @@
             <w:dataBinding w:prefixMappings="xmlns:ns0='http://schemas.openxmlformats.org/package/2006/metadata/core-properties' xmlns:ns1='http://purl.org/dc/elements/1.1/'" w:xpath="/ns0:coreProperties[1]/ns1:subject[1]" w:storeItemID="{6C3C8BC8-F283-45AE-878A-BAB7291924A1}"/>
             <w:text/>
           </w:sdtPr>
-          <w:sdtEndPr/>
           <w:sdtContent>
             <w:p>
               <w:pPr>
@@ -386,21 +384,12 @@
                           <w:szCs w:val="28"/>
                         </w:rPr>
                       </w:pPr>
-                      <w:proofErr w:type="spellStart"/>
                       <w:r>
                         <w:rPr>
                           <w:rFonts w:ascii="Arial" w:hAnsi="Arial" w:cs="Arial"/>
                           <w:szCs w:val="28"/>
                         </w:rPr>
-                        <w:t>Biancato</w:t>
-                      </w:r>
-                      <w:proofErr w:type="spellEnd"/>
-                      <w:r>
-                        <w:rPr>
-                          <w:rFonts w:ascii="Arial" w:hAnsi="Arial" w:cs="Arial"/>
-                          <w:szCs w:val="28"/>
-                        </w:rPr>
-                        <w:t>, Enzo</w:t>
+                        <w:t>Biancato, Enzo</w:t>
                       </w:r>
                       <w:r>
                         <w:rPr>
@@ -554,21 +543,12 @@
                           <w:szCs w:val="28"/>
                         </w:rPr>
                       </w:pPr>
-                      <w:proofErr w:type="spellStart"/>
                       <w:r>
                         <w:rPr>
                           <w:rFonts w:ascii="Arial" w:hAnsi="Arial" w:cs="Arial"/>
                           <w:szCs w:val="28"/>
                         </w:rPr>
-                        <w:t>Gastañaga</w:t>
-                      </w:r>
-                      <w:proofErr w:type="spellEnd"/>
-                      <w:r>
-                        <w:rPr>
-                          <w:rFonts w:ascii="Arial" w:hAnsi="Arial" w:cs="Arial"/>
-                          <w:szCs w:val="28"/>
-                        </w:rPr>
-                        <w:t>, Iris Nancy (Titular)</w:t>
+                        <w:t>Gastañaga, Iris Nancy (Titular)</w:t>
                       </w:r>
                     </w:p>
                     <w:p>
@@ -580,21 +560,12 @@
                           <w:szCs w:val="28"/>
                         </w:rPr>
                       </w:pPr>
-                      <w:proofErr w:type="spellStart"/>
                       <w:r>
                         <w:rPr>
                           <w:rFonts w:ascii="Arial" w:hAnsi="Arial" w:cs="Arial"/>
                           <w:szCs w:val="28"/>
                         </w:rPr>
-                        <w:t>Savi</w:t>
-                      </w:r>
-                      <w:proofErr w:type="spellEnd"/>
-                      <w:r>
-                        <w:rPr>
-                          <w:rFonts w:ascii="Arial" w:hAnsi="Arial" w:cs="Arial"/>
-                          <w:szCs w:val="28"/>
-                        </w:rPr>
-                        <w:t>, Cecilia Andrea (JTP)</w:t>
+                        <w:t>Savi, Cecilia Andrea (JTP)</w:t>
                       </w:r>
                     </w:p>
                     <w:p>
@@ -639,12 +610,6 @@
             <w:rPr>
               <w:rFonts w:ascii="Arial" w:hAnsi="Arial" w:cs="Arial"/>
             </w:rPr>
-            <w:t xml:space="preserve"> </w:t>
-          </w:r>
-          <w:r>
-            <w:rPr>
-              <w:rFonts w:ascii="Arial" w:hAnsi="Arial" w:cs="Arial"/>
-            </w:rPr>
             <w:tab/>
           </w:r>
         </w:p>
@@ -697,33 +662,8 @@
               <w:rFonts w:ascii="Arial" w:hAnsi="Arial" w:cs="Arial"/>
               <w:szCs w:val="28"/>
             </w:rPr>
-            <w:t xml:space="preserve">Fecha: </w:t>
-          </w:r>
-          <w:proofErr w:type="spellStart"/>
-          <w:r>
-            <w:rPr>
-              <w:rFonts w:ascii="Arial" w:hAnsi="Arial" w:cs="Arial"/>
-              <w:szCs w:val="28"/>
-            </w:rPr>
-            <w:t>dd</w:t>
-          </w:r>
-          <w:proofErr w:type="spellEnd"/>
-          <w:r>
-            <w:rPr>
-              <w:rFonts w:ascii="Arial" w:hAnsi="Arial" w:cs="Arial"/>
-              <w:szCs w:val="28"/>
-            </w:rPr>
-            <w:t>/mm/</w:t>
-          </w:r>
-          <w:proofErr w:type="spellStart"/>
-          <w:r>
-            <w:rPr>
-              <w:rFonts w:ascii="Arial" w:hAnsi="Arial" w:cs="Arial"/>
-              <w:szCs w:val="28"/>
-            </w:rPr>
-            <w:t>yyyy</w:t>
-          </w:r>
-          <w:proofErr w:type="spellEnd"/>
+            <w:t>Fecha: dd/mm/yyyy</w:t>
+          </w:r>
         </w:p>
         <w:p>
           <w:pPr>
@@ -766,7 +706,7 @@
               <w:insideV w:val="single" w:sz="4" w:space="0" w:color="auto"/>
             </w:tblBorders>
             <w:shd w:val="clear" w:color="auto" w:fill="800000"/>
-            <w:tblLook w:val="01E0" w:firstRow="1" w:lastRow="1" w:firstColumn="1" w:lastColumn="1" w:noHBand="0" w:noVBand="0"/>
+            <w:tblLook w:val="01E0"/>
           </w:tblPr>
           <w:tblGrid>
             <w:gridCol w:w="1605"/>
@@ -941,31 +881,13 @@
                     <w:sz w:val="20"/>
                   </w:rPr>
                 </w:pPr>
-                <w:proofErr w:type="spellStart"/>
                 <w:r>
                   <w:rPr>
                     <w:rFonts w:ascii="Arial" w:hAnsi="Arial" w:cs="Arial"/>
                     <w:sz w:val="20"/>
                   </w:rPr>
-                  <w:t>Dd</w:t>
-                </w:r>
-                <w:proofErr w:type="spellEnd"/>
-                <w:r>
-                  <w:rPr>
-                    <w:rFonts w:ascii="Arial" w:hAnsi="Arial" w:cs="Arial"/>
-                    <w:sz w:val="20"/>
-                  </w:rPr>
-                  <w:t>/mm/</w:t>
-                </w:r>
-                <w:proofErr w:type="spellStart"/>
-                <w:r>
-                  <w:rPr>
-                    <w:rFonts w:ascii="Arial" w:hAnsi="Arial" w:cs="Arial"/>
-                    <w:sz w:val="20"/>
-                  </w:rPr>
-                  <w:t>yyyy</w:t>
-                </w:r>
-                <w:proofErr w:type="spellEnd"/>
+                  <w:t>Dd/mm/yyyy</w:t>
+                </w:r>
               </w:p>
             </w:tc>
             <w:tc>
@@ -2056,100 +1978,89 @@
         <w:p>
           <w:pPr>
             <w:pStyle w:val="Ttulo1"/>
-          </w:pPr>
-          <w:bookmarkStart w:id="1" w:name="_Toc363495384"/>
-          <w:r>
-            <w:t>Alcance</w:t>
+            <w:rPr>
+              <w:lang w:val="es-PE"/>
+            </w:rPr>
+          </w:pPr>
+          <w:bookmarkStart w:id="1" w:name="_Toc200905670"/>
+          <w:bookmarkStart w:id="2" w:name="_Toc363495385"/>
+          <w:r>
+            <w:rPr>
+              <w:lang w:val="es-PE"/>
+            </w:rPr>
+            <w:t>Estrategia de pruebas</w:t>
           </w:r>
           <w:bookmarkEnd w:id="1"/>
-        </w:p>
-        <w:p/>
-        <w:p>
-          <w:pPr>
-            <w:pStyle w:val="Ttulo1"/>
-            <w:rPr>
-              <w:lang w:val="es-PE"/>
-            </w:rPr>
-          </w:pPr>
-          <w:bookmarkStart w:id="2" w:name="_Toc200905670"/>
-          <w:bookmarkStart w:id="3" w:name="_Toc363495385"/>
-          <w:r>
-            <w:rPr>
-              <w:lang w:val="es-PE"/>
-            </w:rPr>
-            <w:t>Estrategia de pruebas</w:t>
-          </w:r>
           <w:bookmarkEnd w:id="2"/>
+        </w:p>
+        <w:p>
+          <w:pPr>
+            <w:jc w:val="both"/>
+            <w:rPr>
+              <w:rFonts w:ascii="Arial" w:hAnsi="Arial" w:cs="Arial"/>
+              <w:noProof/>
+            </w:rPr>
+          </w:pPr>
+          <w:r>
+            <w:rPr>
+              <w:rFonts w:ascii="Arial" w:hAnsi="Arial" w:cs="Arial"/>
+              <w:noProof/>
+            </w:rPr>
+            <w:t>La estrategia de prueba presenta las técnicas y los tipos de prueba que se llevarán a cabo durante la ejecución del presente plan. La misma está dirigida a aplicarse en los requerimientos correspondientes a la iteración en curso. A continuación se listan los tipos de prueba que efectuaremos a lo largo del proyecto y más adelante, en la sección “Alcance”, se especifican los CU y los tipos de pruebas que se contemplarán en la presente iteración.</w:t>
+          </w:r>
+        </w:p>
+        <w:p>
+          <w:pPr>
+            <w:jc w:val="both"/>
+            <w:rPr>
+              <w:rFonts w:ascii="Arial" w:hAnsi="Arial" w:cs="Arial"/>
+              <w:noProof/>
+            </w:rPr>
+          </w:pPr>
+          <w:r>
+            <w:rPr>
+              <w:rFonts w:ascii="Arial" w:hAnsi="Arial" w:cs="Arial"/>
+              <w:noProof/>
+            </w:rPr>
+            <w:t>Para el desarrollo del plan se da por sentado que se han realizado pruebas unitarias durante la workflow de implementación del pro</w:t>
+          </w:r>
+          <w:r>
+            <w:rPr>
+              <w:rFonts w:ascii="Arial" w:hAnsi="Arial" w:cs="Arial"/>
+              <w:noProof/>
+            </w:rPr>
+            <w:t>yecto. Las mismas fueron efectu</w:t>
+          </w:r>
+          <w:r>
+            <w:rPr>
+              <w:rFonts w:ascii="Arial" w:hAnsi="Arial" w:cs="Arial"/>
+              <w:noProof/>
+            </w:rPr>
+            <w:t>adas con la herramienta TestNG</w:t>
+          </w:r>
+          <w:r>
+            <w:rPr>
+              <w:rFonts w:ascii="Arial" w:hAnsi="Arial" w:cs="Arial"/>
+              <w:noProof/>
+            </w:rPr>
+            <w:t>, el cual es un framework para testing basado en JUnit.</w:t>
+          </w:r>
+        </w:p>
+        <w:p>
+          <w:pPr>
+            <w:pStyle w:val="Ttulo2"/>
+            <w:rPr>
+              <w:noProof/>
+            </w:rPr>
+          </w:pPr>
+          <w:r>
+            <w:rPr>
+              <w:noProof/>
+            </w:rPr>
+            <w:t>Niveles de Prueba</w:t>
+          </w:r>
+          <w:bookmarkStart w:id="3" w:name="_GoBack"/>
           <w:bookmarkEnd w:id="3"/>
-        </w:p>
-        <w:p>
-          <w:pPr>
-            <w:jc w:val="both"/>
-            <w:rPr>
-              <w:rFonts w:ascii="Arial" w:hAnsi="Arial" w:cs="Arial"/>
-              <w:noProof/>
-            </w:rPr>
-          </w:pPr>
-          <w:r>
-            <w:rPr>
-              <w:rFonts w:ascii="Arial" w:hAnsi="Arial" w:cs="Arial"/>
-              <w:noProof/>
-            </w:rPr>
-            <w:t>La estrategia de prueba presenta las técnicas y los tipos de prueba que se llevarán a cabo durante la ejecución del presente plan. La misma está dirigida a aplicarse en los requerimientos correspondientes a la iteración en curso. A continuación se listan los tipos de prueba que efectuaremos a lo largo del proyecto y más adelante, en la sección “Alcance”, se especifican los CU y los tipos de pruebas que se contemplarán en la presente iteración.</w:t>
-          </w:r>
-        </w:p>
-        <w:p>
-          <w:pPr>
-            <w:jc w:val="both"/>
-            <w:rPr>
-              <w:rFonts w:ascii="Arial" w:hAnsi="Arial" w:cs="Arial"/>
-              <w:noProof/>
-            </w:rPr>
-          </w:pPr>
-          <w:r>
-            <w:rPr>
-              <w:rFonts w:ascii="Arial" w:hAnsi="Arial" w:cs="Arial"/>
-              <w:noProof/>
-            </w:rPr>
-            <w:t>Para el desarrollo del plan se da por sentado que se han realizado pruebas unitarias durante la workflow de implementación del pro</w:t>
-          </w:r>
-          <w:r>
-            <w:rPr>
-              <w:rFonts w:ascii="Arial" w:hAnsi="Arial" w:cs="Arial"/>
-              <w:noProof/>
-            </w:rPr>
-            <w:t>yecto. Las mismas fueron efectu</w:t>
-          </w:r>
-          <w:r>
-            <w:rPr>
-              <w:rFonts w:ascii="Arial" w:hAnsi="Arial" w:cs="Arial"/>
-              <w:noProof/>
-            </w:rPr>
-            <w:t>adas con la herramienta TestNG</w:t>
-          </w:r>
-          <w:r>
-            <w:rPr>
-              <w:rFonts w:ascii="Arial" w:hAnsi="Arial" w:cs="Arial"/>
-              <w:noProof/>
-            </w:rPr>
-            <w:t>, el cual es un framework para testing basado en JUnit.</w:t>
-          </w:r>
-        </w:p>
-        <w:p>
-          <w:pPr>
-            <w:pStyle w:val="Ttulo2"/>
-            <w:rPr>
-              <w:noProof/>
-            </w:rPr>
-          </w:pPr>
-          <w:r>
-            <w:rPr>
-              <w:noProof/>
-            </w:rPr>
-            <w:t>Niveles de Prueba</w:t>
-          </w:r>
-          <w:bookmarkStart w:id="4" w:name="_GoBack"/>
-          <w:bookmarkEnd w:id="4"/>
         </w:p>
         <w:p>
           <w:pPr>
@@ -2171,6 +2082,13 @@
             </w:rPr>
             <w:t>Integración</w:t>
           </w:r>
+          <w:r>
+            <w:rPr>
+              <w:rFonts w:ascii="Arial" w:hAnsi="Arial" w:cs="Arial"/>
+              <w:noProof/>
+            </w:rPr>
+            <w:t xml:space="preserve">: Los componentes unitarios que se han desarrollado y probado durante el workflow de implementación deben ser probados también en conjunto, es decir, una vez integrados. </w:t>
+          </w:r>
         </w:p>
         <w:p>
           <w:pPr>
@@ -2192,6 +2110,20 @@
             </w:rPr>
             <w:t>Sistema</w:t>
           </w:r>
+          <w:r>
+            <w:rPr>
+              <w:rFonts w:ascii="Arial" w:hAnsi="Arial" w:cs="Arial"/>
+              <w:noProof/>
+            </w:rPr>
+            <w:t xml:space="preserve">: </w:t>
+          </w:r>
+          <w:r>
+            <w:rPr>
+              <w:rFonts w:ascii="Arial" w:hAnsi="Arial" w:cs="Arial"/>
+              <w:noProof/>
+            </w:rPr>
+            <w:t>Es la prueba que se realiza cuando el sistema esta funcionando como un todo, es decir, la prueba de la construcción final. El objetivo es determinar si el sistema opera satisfactoriamente.</w:t>
+          </w:r>
         </w:p>
         <w:p>
           <w:pPr>
@@ -2213,6 +2145,14 @@
             </w:rPr>
             <w:t>Aceptación</w:t>
           </w:r>
+          <w:r>
+            <w:rPr>
+              <w:rFonts w:ascii="Arial" w:hAnsi="Arial" w:cs="Arial"/>
+              <w:noProof/>
+            </w:rPr>
+            <w:t>: Se refiere a las pruebas que se realizan en conjunto al cliente para determinar si el sistema satisface sus requerimientos/expectativas.</w:t>
+          </w:r>
+          <w:bookmarkStart w:id="4" w:name="_Toc363495386"/>
         </w:p>
         <w:p>
           <w:pPr>
@@ -2221,32 +2161,108 @@
               <w:noProof/>
             </w:rPr>
           </w:pPr>
-          <w:bookmarkStart w:id="5" w:name="_Toc363495386"/>
           <w:r>
             <w:rPr>
               <w:noProof/>
             </w:rPr>
             <w:t>Tipos de Prueba</w:t>
           </w:r>
+          <w:bookmarkEnd w:id="4"/>
+        </w:p>
+        <w:p>
+          <w:pPr>
+            <w:shd w:val="clear" w:color="auto" w:fill="C2D69B" w:themeFill="accent3" w:themeFillTint="99"/>
+          </w:pPr>
+          <w:r>
+            <w:t>Test basados en requerimientos: son los que pueden rastrearse o mapearse directamente desde la especificación de requerimientos. En este apartado se encuentran los casos de prueba que recorren el flujo de un caso de uso en una serie de los escenarios posibles para detectar anomalías en el funcionamiento. Al probar un</w:t>
+          </w:r>
+          <w:r>
+            <w:t>a realización de</w:t>
+          </w:r>
+          <w:r>
+            <w:t xml:space="preserve"> caso de uso se </w:t>
+          </w:r>
+          <w:r>
+            <w:t>efectúa</w:t>
+          </w:r>
+          <w:r>
+            <w:t xml:space="preserve"> una prueba de integración, ya que </w:t>
+          </w:r>
+          <w:r>
+            <w:t>las realizaciones de casos de uso describen como interaccionan las clases y objetos, y por lo tanto cómo interactúan los componentes.</w:t>
+          </w:r>
+        </w:p>
+        <w:p>
+          <w:pPr>
+            <w:shd w:val="clear" w:color="auto" w:fill="C2D69B" w:themeFill="accent3" w:themeFillTint="99"/>
+          </w:pPr>
+          <w:r>
+            <w:t>Performance</w:t>
+          </w:r>
+          <w:r>
+            <w:t>: El objetivo de esta prueba es medir la capacidad de procesamiento del sistema. Se pueden comparar los valores obtenidos con los requeridos.</w:t>
+          </w:r>
+        </w:p>
+        <w:p>
+          <w:pPr>
+            <w:shd w:val="clear" w:color="auto" w:fill="C2D69B" w:themeFill="accent3" w:themeFillTint="99"/>
+          </w:pPr>
+          <w:r>
+            <w:lastRenderedPageBreak/>
+            <w:t>Sobrec</w:t>
+          </w:r>
+          <w:r>
+            <w:t>arga</w:t>
+          </w:r>
+          <w:r>
+            <w:t xml:space="preserve">: tiene como objetivo determinar </w:t>
+          </w:r>
+          <w:r>
+            <w:t>cómo</w:t>
+          </w:r>
+          <w:r>
+            <w:t xml:space="preserve"> se comporta el sistema cuando es sobrecargado. El objetivo no es que el sistema funcione normalmente en estas condiciones sino </w:t>
+          </w:r>
+          <w:r>
+            <w:t>más</w:t>
+          </w:r>
+          <w:r>
+            <w:t xml:space="preserve"> bien que no se caiga. </w:t>
+          </w:r>
+        </w:p>
+        <w:p>
+          <w:pPr>
+            <w:shd w:val="clear" w:color="auto" w:fill="C2D69B" w:themeFill="accent3" w:themeFillTint="99"/>
+          </w:pPr>
+          <w:r>
+            <w:t>Test ergonómicos: son importantes cuando el sistema será usado por gente inexperta. Se prueban cosas como consistencia de la interfaz, si los menús son lógicos y legibles, si se entienden los mensajes de fallo, consistencia entre las interfaces de los distintos casos de uso.</w:t>
+          </w:r>
+        </w:p>
+        <w:p>
+          <w:pPr>
+            <w:shd w:val="clear" w:color="auto" w:fill="C2D69B" w:themeFill="accent3" w:themeFillTint="99"/>
+          </w:pPr>
+          <w:r>
+            <w:t>Test de aceptación: es ejecutado por la organización que solicita el sistema. En caso de ser posible, el sistema será probado en un entorno real. El resultado es la aceptación o no del sistema.</w:t>
+          </w:r>
+        </w:p>
+        <w:p>
+          <w:pPr>
+            <w:pStyle w:val="Ttulo3"/>
+            <w:rPr>
+              <w:lang w:val="es-PE"/>
+            </w:rPr>
+          </w:pPr>
+          <w:bookmarkStart w:id="5" w:name="_Toc200905672"/>
+          <w:bookmarkStart w:id="6" w:name="_Toc363495387"/>
+          <w:r>
+            <w:rPr>
+              <w:lang w:val="es-PE"/>
+            </w:rPr>
+            <w:t>Pruebas de integridad de datos y BD</w:t>
+          </w:r>
           <w:bookmarkEnd w:id="5"/>
-        </w:p>
-        <w:p>
-          <w:pPr>
-            <w:pStyle w:val="Ttulo3"/>
-            <w:rPr>
-              <w:lang w:val="es-PE"/>
-            </w:rPr>
-          </w:pPr>
-          <w:bookmarkStart w:id="6" w:name="_Toc200905672"/>
-          <w:bookmarkStart w:id="7" w:name="_Toc363495387"/>
-          <w:r>
-            <w:rPr>
-              <w:lang w:val="es-PE"/>
-            </w:rPr>
-            <w:t>Pruebas de integridad de datos y BD</w:t>
-          </w:r>
           <w:bookmarkEnd w:id="6"/>
-          <w:bookmarkEnd w:id="7"/>
         </w:p>
         <w:p>
           <w:pPr>
@@ -2260,7 +2276,6 @@
             </w:rPr>
             <w:t xml:space="preserve">La base de datos y los procesos de bases de datos deberían ser probadas en sistemas separados. Estos sistemas deberían ser probados sin la aplicación  </w:t>
           </w:r>
-          <w:proofErr w:type="gramStart"/>
           <w:r>
             <w:rPr>
               <w:sz w:val="24"/>
@@ -2273,14 +2288,7 @@
             <w:rPr>
               <w:lang w:val="es-PE"/>
             </w:rPr>
-            <w:t xml:space="preserve"> .</w:t>
-          </w:r>
-          <w:proofErr w:type="gramEnd"/>
-          <w:r>
-            <w:rPr>
-              <w:lang w:val="es-PE"/>
-            </w:rPr>
-            <w:t xml:space="preserve"> Revisión exhaustiva sobre el gestor de base de datos a usarse necesita ser realizada para identificar las herramientas y técnicas que puedan existir para soportar las pruebas a realizarse.</w:t>
+            <w:t xml:space="preserve"> . Revisión exhaustiva sobre el gestor de base de datos a usarse necesita ser realizada para identificar las herramientas y técnicas que puedan existir para soportar las pruebas a realizarse.</w:t>
           </w:r>
         </w:p>
         <w:p>
@@ -2347,7 +2355,6 @@
             <w:rPr>
               <w:lang w:val="es-PE"/>
             </w:rPr>
-            <w:lastRenderedPageBreak/>
             <w:t>Inspeccionar la base de datos para asegurar que la data ha sido poblada como se esperaba, que todos los eventos ocurran apropiadamente, o revisar la data retornada para asegurar que la data correcta fue obtenida (por las razones correctas).</w:t>
           </w:r>
         </w:p>
@@ -2385,40 +2392,28 @@
               <w:lang w:val="es-PE"/>
             </w:rPr>
           </w:pPr>
-          <w:bookmarkStart w:id="8" w:name="_Toc200905673"/>
-          <w:bookmarkStart w:id="9" w:name="_Toc363495388"/>
+          <w:bookmarkStart w:id="7" w:name="_Toc200905673"/>
+          <w:bookmarkStart w:id="8" w:name="_Toc363495388"/>
           <w:r>
             <w:rPr>
               <w:lang w:val="es-PE"/>
             </w:rPr>
             <w:t>Pruebas del sistema</w:t>
           </w:r>
+          <w:bookmarkEnd w:id="7"/>
           <w:bookmarkEnd w:id="8"/>
-          <w:bookmarkEnd w:id="9"/>
-        </w:p>
-        <w:p>
-          <w:pPr>
-            <w:rPr>
-              <w:lang w:val="es-PE"/>
-            </w:rPr>
-          </w:pPr>
-          <w:r>
-            <w:rPr>
-              <w:lang w:val="es-PE"/>
-            </w:rPr>
-            <w:t>Las pruebas sobre la aplicación deberían enfocarse en requerimientos que puedan ser asociados directamente a casos de uso (o funciones de negocio), y reglas del negocio. Las metas de estas pruebas son verificar la aceptación, el procesamiento y obtención</w:t>
-          </w:r>
-          <w:r>
-            <w:rPr>
-              <w:lang w:val="es-PE"/>
-            </w:rPr>
-            <w:t xml:space="preserve"> </w:t>
-          </w:r>
-          <w:r>
-            <w:rPr>
-              <w:lang w:val="es-PE"/>
-            </w:rPr>
-            <w:t>de data apropiada, así como la apropiada implementación de reglas del negocio. Este tipo de pruebas está basado en las técnicas de caja negra, utilizando para ello la GUI y analizando los resultados.</w:t>
+        </w:p>
+        <w:p>
+          <w:pPr>
+            <w:rPr>
+              <w:lang w:val="es-PE"/>
+            </w:rPr>
+          </w:pPr>
+          <w:r>
+            <w:rPr>
+              <w:lang w:val="es-PE"/>
+            </w:rPr>
+            <w:t>Las pruebas sobre la aplicación deberían enfocarse en requerimientos que puedan ser asociados directamente a casos de uso (o funciones de negocio), y reglas del negocio. Las metas de estas pruebas son verificar la aceptación, el procesamiento y obtenciónde data apropiada, así como la apropiada implementación de reglas del negocio. Este tipo de pruebas está basado en las técnicas de caja negra, utilizando para ello la GUI y analizando los resultados.</w:t>
           </w:r>
         </w:p>
         <w:p>
@@ -2453,144 +2448,6 @@
               <w:lang w:val="es-PE"/>
             </w:rPr>
             <w:t>Asegurar la navegación apropiada en la aplicación; el correcto ingreso de datos, procesamiento y obtención.</w:t>
-          </w:r>
-        </w:p>
-        <w:p>
-          <w:pPr>
-            <w:pStyle w:val="Ttulo4"/>
-            <w:rPr>
-              <w:lang w:val="es-PE"/>
-            </w:rPr>
-          </w:pPr>
-          <w:r>
-            <w:rPr>
-              <w:lang w:val="es-PE"/>
-            </w:rPr>
-            <w:t>Técnicas</w:t>
-          </w:r>
-        </w:p>
-        <w:p>
-          <w:pPr>
-            <w:rPr>
-              <w:lang w:val="es-PE"/>
-            </w:rPr>
-          </w:pPr>
-          <w:r>
-            <w:rPr>
-              <w:lang w:val="es-PE"/>
-            </w:rPr>
-            <w:t>Ejecutar cada CU, cada flujo de CU o función, usando data válida e inválida, para verificar: a) que los resultados ocurran cuando la data sea válida.; b) que se muestren apropiados mensajes de error o alerta cuando data inválida sea empleada.</w:t>
-          </w:r>
-        </w:p>
-        <w:p>
-          <w:pPr>
-            <w:rPr>
-              <w:lang w:val="es-PE"/>
-            </w:rPr>
-          </w:pPr>
-          <w:r>
-            <w:rPr>
-              <w:lang w:val="es-PE"/>
-            </w:rPr>
-            <w:t>Cada regla de negocio es apropiadamente aplicada.</w:t>
-          </w:r>
-        </w:p>
-        <w:p>
-          <w:pPr>
-            <w:pStyle w:val="Ttulo4"/>
-            <w:rPr>
-              <w:lang w:val="es-PE"/>
-            </w:rPr>
-          </w:pPr>
-          <w:r>
-            <w:rPr>
-              <w:lang w:val="es-PE"/>
-            </w:rPr>
-            <w:t>Criterio de cumplimiento</w:t>
-          </w:r>
-        </w:p>
-        <w:p>
-          <w:pPr>
-            <w:rPr>
-              <w:lang w:val="es-PE"/>
-            </w:rPr>
-          </w:pPr>
-          <w:r>
-            <w:rPr>
-              <w:lang w:val="es-PE"/>
-            </w:rPr>
-            <w:t>Todas las pruebas planificadas fueron ejecutadas</w:t>
-          </w:r>
-        </w:p>
-        <w:p>
-          <w:pPr>
-            <w:rPr>
-              <w:lang w:val="es-PE"/>
-            </w:rPr>
-          </w:pPr>
-          <w:r>
-            <w:rPr>
-              <w:lang w:val="es-PE"/>
-            </w:rPr>
-            <w:t>Todos los defectos de pruebas han sido manejados.</w:t>
-          </w:r>
-        </w:p>
-        <w:p>
-          <w:pPr>
-            <w:pStyle w:val="Ttulo3"/>
-            <w:rPr>
-              <w:lang w:val="es-PE"/>
-            </w:rPr>
-          </w:pPr>
-          <w:bookmarkStart w:id="10" w:name="_Toc200905674"/>
-          <w:bookmarkStart w:id="11" w:name="_Toc363495389"/>
-          <w:r>
-            <w:rPr>
-              <w:lang w:val="es-PE"/>
-            </w:rPr>
-            <w:t>Pruebas de la interfaz de usuario (IU)</w:t>
-          </w:r>
-          <w:bookmarkEnd w:id="10"/>
-          <w:bookmarkEnd w:id="11"/>
-        </w:p>
-        <w:p>
-          <w:pPr>
-            <w:rPr>
-              <w:lang w:val="es-PE"/>
-            </w:rPr>
-          </w:pPr>
-          <w:r>
-            <w:rPr>
-              <w:lang w:val="es-PE"/>
-            </w:rPr>
-            <w:t xml:space="preserve">Verifica la interacción del usuario con el software. La meta de las pruebas de IU es asegurar que la interfaz de usuario provea al usuario el acceso apropiado para acceder y navegar por las funciones de la aplicación. Además, las pruebas IU asegura que los objetivos dentro de la IU funcionen como se esperaba y conforme a los estándares de la compañía. </w:t>
-          </w:r>
-        </w:p>
-        <w:p>
-          <w:pPr>
-            <w:pStyle w:val="Ttulo4"/>
-            <w:rPr>
-              <w:lang w:val="es-PE"/>
-            </w:rPr>
-          </w:pPr>
-          <w:r>
-            <w:rPr>
-              <w:lang w:val="es-PE"/>
-            </w:rPr>
-            <w:t>Objetivo</w:t>
-          </w:r>
-        </w:p>
-        <w:p>
-          <w:pPr>
-            <w:rPr>
-              <w:lang w:val="es-PE"/>
-            </w:rPr>
-          </w:pPr>
-          <w:r>
-            <w:rPr>
-              <w:lang w:val="es-PE"/>
-            </w:rPr>
-            <w:t>Verificar: a) la navegación por la aplicación refleje propiamente las funciones y requerimientos de negocio; b) los objetos de ventanas y sus características, como menús medidas posición, estado y foco sea conforme a los estándares.</w:t>
           </w:r>
         </w:p>
         <w:p>
@@ -2618,6 +2475,144 @@
             <w:rPr>
               <w:lang w:val="es-PE"/>
             </w:rPr>
+            <w:t>Ejecutar cada CU, cada flujo de CU o función, usando data válida e inválida, para verificar: a) que los resultados ocurran cuando la data sea válida.; b) que se muestren apropiados mensajes de error o alerta cuando data inválida sea empleada.</w:t>
+          </w:r>
+        </w:p>
+        <w:p>
+          <w:pPr>
+            <w:rPr>
+              <w:lang w:val="es-PE"/>
+            </w:rPr>
+          </w:pPr>
+          <w:r>
+            <w:rPr>
+              <w:lang w:val="es-PE"/>
+            </w:rPr>
+            <w:t>Cada regla de negocio es apropiadamente aplicada.</w:t>
+          </w:r>
+        </w:p>
+        <w:p>
+          <w:pPr>
+            <w:pStyle w:val="Ttulo4"/>
+            <w:rPr>
+              <w:lang w:val="es-PE"/>
+            </w:rPr>
+          </w:pPr>
+          <w:r>
+            <w:rPr>
+              <w:lang w:val="es-PE"/>
+            </w:rPr>
+            <w:t>Criterio de cumplimiento</w:t>
+          </w:r>
+        </w:p>
+        <w:p>
+          <w:pPr>
+            <w:rPr>
+              <w:lang w:val="es-PE"/>
+            </w:rPr>
+          </w:pPr>
+          <w:r>
+            <w:rPr>
+              <w:lang w:val="es-PE"/>
+            </w:rPr>
+            <w:t>Todas las pruebas planificadas fueron ejecutadas</w:t>
+          </w:r>
+        </w:p>
+        <w:p>
+          <w:pPr>
+            <w:rPr>
+              <w:lang w:val="es-PE"/>
+            </w:rPr>
+          </w:pPr>
+          <w:r>
+            <w:rPr>
+              <w:lang w:val="es-PE"/>
+            </w:rPr>
+            <w:t>Todos los defectos de pruebas han sido manejados.</w:t>
+          </w:r>
+        </w:p>
+        <w:p>
+          <w:pPr>
+            <w:pStyle w:val="Ttulo3"/>
+            <w:rPr>
+              <w:lang w:val="es-PE"/>
+            </w:rPr>
+          </w:pPr>
+          <w:bookmarkStart w:id="9" w:name="_Toc200905674"/>
+          <w:bookmarkStart w:id="10" w:name="_Toc363495389"/>
+          <w:r>
+            <w:rPr>
+              <w:lang w:val="es-PE"/>
+            </w:rPr>
+            <w:t>Pruebas de la interfaz de usuario (IU)</w:t>
+          </w:r>
+          <w:bookmarkEnd w:id="9"/>
+          <w:bookmarkEnd w:id="10"/>
+        </w:p>
+        <w:p>
+          <w:pPr>
+            <w:rPr>
+              <w:lang w:val="es-PE"/>
+            </w:rPr>
+          </w:pPr>
+          <w:r>
+            <w:rPr>
+              <w:lang w:val="es-PE"/>
+            </w:rPr>
+            <w:t xml:space="preserve">Verifica la interacción del usuario con el software. La meta de las pruebas de IU es asegurar que la interfaz de usuario provea al usuario el acceso apropiado para acceder y navegar por las funciones de la aplicación. Además, las pruebas IU asegura que los objetivos dentro de la IU funcionen como se esperaba y conforme a los estándares de la compañía. </w:t>
+          </w:r>
+        </w:p>
+        <w:p>
+          <w:pPr>
+            <w:pStyle w:val="Ttulo4"/>
+            <w:rPr>
+              <w:lang w:val="es-PE"/>
+            </w:rPr>
+          </w:pPr>
+          <w:r>
+            <w:rPr>
+              <w:lang w:val="es-PE"/>
+            </w:rPr>
+            <w:t>Objetivo</w:t>
+          </w:r>
+        </w:p>
+        <w:p>
+          <w:pPr>
+            <w:rPr>
+              <w:lang w:val="es-PE"/>
+            </w:rPr>
+          </w:pPr>
+          <w:r>
+            <w:rPr>
+              <w:lang w:val="es-PE"/>
+            </w:rPr>
+            <w:t>Verificar: a) la navegación por la aplicación refleje propiamente las funciones y requerimientos de negocio; b) los objetos de ventanas y sus características, como menús medidas posición, estado y foco sea conforme a los estándares.</w:t>
+          </w:r>
+        </w:p>
+        <w:p>
+          <w:pPr>
+            <w:pStyle w:val="Ttulo4"/>
+            <w:rPr>
+              <w:lang w:val="es-PE"/>
+            </w:rPr>
+          </w:pPr>
+          <w:r>
+            <w:rPr>
+              <w:lang w:val="es-PE"/>
+            </w:rPr>
+            <w:t>Técnicas</w:t>
+          </w:r>
+        </w:p>
+        <w:p>
+          <w:pPr>
+            <w:rPr>
+              <w:lang w:val="es-PE"/>
+            </w:rPr>
+          </w:pPr>
+          <w:r>
+            <w:rPr>
+              <w:lang w:val="es-PE"/>
+            </w:rPr>
             <w:t>Crear modificar las pruebas para cada ventana para verificar apropiadamente la navegación y los estados de los objetos para cada ventana y objeto de la aplicación.</w:t>
           </w:r>
         </w:p>
@@ -2655,42 +2650,204 @@
               <w:lang w:val="es-PE"/>
             </w:rPr>
           </w:pPr>
-          <w:bookmarkStart w:id="12" w:name="_Toc200905675"/>
-          <w:bookmarkStart w:id="13" w:name="_Toc363495390"/>
+          <w:bookmarkStart w:id="11" w:name="_Toc200905675"/>
+          <w:bookmarkStart w:id="12" w:name="_Toc363495390"/>
           <w:r>
             <w:rPr>
               <w:lang w:val="es-PE"/>
             </w:rPr>
             <w:t>Pruebas de desempeño</w:t>
           </w:r>
+          <w:bookmarkEnd w:id="11"/>
           <w:bookmarkEnd w:id="12"/>
+        </w:p>
+        <w:p>
+          <w:pPr>
+            <w:rPr>
+              <w:lang w:val="es-PE"/>
+            </w:rPr>
+          </w:pPr>
+          <w:r>
+            <w:rPr>
+              <w:lang w:val="es-PE"/>
+            </w:rPr>
+            <w:t>Realizar las pruebas que miden los tiempos de respuesta, las tasas de transacción y otros requerimientos sensibles al tiempo. La meta de las pruebas de desempeño es verificar y validar que los requerimientos de desempeño han sido alcanzados. Este tipo de pruebas es ejecutado muchas veces, y cada ejecución emplea una carga subrepticia (</w:t>
+          </w:r>
+          <w:r>
+            <w:rPr>
+              <w:lang w:val="es-ES"/>
+            </w:rPr>
+            <w:t>background</w:t>
+          </w:r>
+          <w:r>
+            <w:rPr>
+              <w:lang w:val="es-PE"/>
+            </w:rPr>
+            <w:t xml:space="preserve"> load) en el sistema.</w:t>
+          </w:r>
+        </w:p>
+        <w:p>
+          <w:pPr>
+            <w:pStyle w:val="Ttulo4"/>
+            <w:rPr>
+              <w:lang w:val="es-PE"/>
+            </w:rPr>
+          </w:pPr>
+          <w:r>
+            <w:rPr>
+              <w:lang w:val="es-PE"/>
+            </w:rPr>
+            <w:t>Objetivo</w:t>
+          </w:r>
+        </w:p>
+        <w:p>
+          <w:pPr>
+            <w:rPr>
+              <w:lang w:val="es-PE"/>
+            </w:rPr>
+          </w:pPr>
+          <w:r>
+            <w:rPr>
+              <w:lang w:val="es-PE"/>
+            </w:rPr>
+            <w:t xml:space="preserve">Validar el tiempo de respuesta para transacciones diseñadas o funciones de negocio bajo las siguientes condiciones: a) volumen normal anticipado, b) volumen de caso mal </w:t>
+          </w:r>
+          <w:r>
+            <w:rPr>
+              <w:lang w:val="es-PE"/>
+            </w:rPr>
+            <w:t>anticipado</w:t>
+          </w:r>
+          <w:r>
+            <w:rPr>
+              <w:lang w:val="es-PE"/>
+            </w:rPr>
+            <w:t xml:space="preserve">.  </w:t>
+          </w:r>
+        </w:p>
+        <w:p>
+          <w:pPr>
+            <w:pStyle w:val="Ttulo4"/>
+            <w:rPr>
+              <w:lang w:val="es-PE"/>
+            </w:rPr>
+          </w:pPr>
+          <w:r>
+            <w:rPr>
+              <w:lang w:val="es-PE"/>
+            </w:rPr>
+            <w:t>Técnicas</w:t>
+          </w:r>
+        </w:p>
+        <w:p>
+          <w:pPr>
+            <w:rPr>
+              <w:lang w:val="es-PE"/>
+            </w:rPr>
+          </w:pPr>
+          <w:r>
+            <w:rPr>
+              <w:lang w:val="es-PE"/>
+            </w:rPr>
+            <w:t>Usar scripts de prueba desarrollados por pruebas de modelo de negocio (pruebas de sistema).</w:t>
+          </w:r>
+        </w:p>
+        <w:p>
+          <w:pPr>
+            <w:rPr>
+              <w:lang w:val="es-PE"/>
+            </w:rPr>
+          </w:pPr>
+          <w:r>
+            <w:rPr>
+              <w:lang w:val="es-PE"/>
+            </w:rPr>
+            <w:t>Modificar archivos de datos (para incrementar el número de transacciones) o modificar los scripts para incrementar el número de iteraciones en que cada transacción ocurre.</w:t>
+          </w:r>
+        </w:p>
+        <w:p>
+          <w:pPr>
+            <w:rPr>
+              <w:lang w:val="es-PE"/>
+            </w:rPr>
+          </w:pPr>
+          <w:r>
+            <w:rPr>
+              <w:lang w:val="es-PE"/>
+            </w:rPr>
+            <w:lastRenderedPageBreak/>
+            <w:t>Lo scripts deben correr en una sola máquina (en el mejor de los casos simular un usuario único, una única transacción) y ser repetido en múltiples clientes (virtuales o actuales).</w:t>
+          </w:r>
+        </w:p>
+        <w:p>
+          <w:pPr>
+            <w:pStyle w:val="Ttulo4"/>
+            <w:rPr>
+              <w:lang w:val="es-PE"/>
+            </w:rPr>
+          </w:pPr>
+          <w:r>
+            <w:rPr>
+              <w:lang w:val="es-PE"/>
+            </w:rPr>
+            <w:t>Criterio de cumplimiento</w:t>
+          </w:r>
+        </w:p>
+        <w:p>
+          <w:pPr>
+            <w:rPr>
+              <w:lang w:val="es-PE"/>
+            </w:rPr>
+          </w:pPr>
+          <w:r>
+            <w:rPr>
+              <w:lang w:val="es-PE"/>
+            </w:rPr>
+            <w:t>Una transacción / un único usuario. El cumplimiento exitoso de estas pruebas, es cuando no se encuentran fallas en los tiempos esperados o requerido (en cada transacción).</w:t>
+          </w:r>
+        </w:p>
+        <w:p>
+          <w:pPr>
+            <w:rPr>
+              <w:lang w:val="es-PE"/>
+            </w:rPr>
+          </w:pPr>
+          <w:r>
+            <w:rPr>
+              <w:lang w:val="es-PE"/>
+            </w:rPr>
+            <w:t>Múltiples transacciones / múltiples usuarios. El cumplimiento exitoso de estas pruebas, es cuando no se encuentran fallas en los tiempos aceptables.</w:t>
+          </w:r>
+        </w:p>
+        <w:p>
+          <w:pPr>
+            <w:pStyle w:val="Ttulo3"/>
+            <w:rPr>
+              <w:lang w:val="es-PE"/>
+            </w:rPr>
+          </w:pPr>
+          <w:bookmarkStart w:id="13" w:name="_Toc200905676"/>
+          <w:bookmarkStart w:id="14" w:name="_Toc363495391"/>
+          <w:r>
+            <w:rPr>
+              <w:lang w:val="es-PE"/>
+            </w:rPr>
+            <w:t>Pruebas de carga</w:t>
+          </w:r>
           <w:bookmarkEnd w:id="13"/>
-        </w:p>
-        <w:p>
-          <w:pPr>
-            <w:rPr>
-              <w:lang w:val="es-PE"/>
-            </w:rPr>
-          </w:pPr>
-          <w:r>
-            <w:rPr>
-              <w:lang w:val="es-PE"/>
-            </w:rPr>
-            <w:t>Realizar las pruebas que miden los tiempos de respuesta, las tasas de transacción y otros requerimientos sensibles al tiempo. La meta de las pruebas de desempeño es verificar y validar que los requerimientos de desempeño han sido alcanzados. Este tipo de pruebas es ejecutado muchas veces, y cada ejecución emplea una carga subrepticia (</w:t>
-          </w:r>
-          <w:proofErr w:type="spellStart"/>
-          <w:r>
-            <w:rPr>
-              <w:lang w:val="es-ES"/>
-            </w:rPr>
-            <w:t>background</w:t>
-          </w:r>
-          <w:proofErr w:type="spellEnd"/>
-          <w:r>
-            <w:rPr>
-              <w:lang w:val="es-PE"/>
-            </w:rPr>
-            <w:t xml:space="preserve"> load) en el sistema.</w:t>
+          <w:bookmarkEnd w:id="14"/>
+        </w:p>
+        <w:p>
+          <w:pPr>
+            <w:rPr>
+              <w:lang w:val="es-PE"/>
+            </w:rPr>
+          </w:pPr>
+          <w:r>
+            <w:rPr>
+              <w:lang w:val="es-PE"/>
+            </w:rPr>
+            <w:t>Las pruebas de carga miden las situaciones en las que el sistema se somete a variaciones en su carga de trabajo para evaluar la habilidad del sistema para continuar funcionando adecuadamente, más allá de la carga de trabajo esperada. Adicionalmente, las pruebas evalúan las características de desempeño (tiempos de respuestas, tasas de transacción y otros problemas sensibles a tiempos).</w:t>
           </w:r>
         </w:p>
         <w:p>
@@ -2717,19 +2874,7 @@
             <w:rPr>
               <w:lang w:val="es-PE"/>
             </w:rPr>
-            <w:t xml:space="preserve">Validar el tiempo de respuesta para transacciones diseñadas o funciones de negocio bajo las siguientes condiciones: a) volumen normal anticipado, b) volumen de caso mal </w:t>
-          </w:r>
-          <w:r>
-            <w:rPr>
-              <w:lang w:val="es-PE"/>
-            </w:rPr>
-            <w:t>anticipado</w:t>
-          </w:r>
-          <w:r>
-            <w:rPr>
-              <w:lang w:val="es-PE"/>
-            </w:rPr>
-            <w:t xml:space="preserve">.  </w:t>
+            <w:t xml:space="preserve">Verificar el tiempo de respuesta del sistema para transacciones diseñada o casos de negocio bajo condiciones de carga de trabajo variada. </w:t>
           </w:r>
         </w:p>
         <w:p>
@@ -2756,33 +2901,20 @@
             <w:rPr>
               <w:lang w:val="es-PE"/>
             </w:rPr>
-            <w:t>Usar scripts de prueba desarrollados por pruebas de modelo de negocio (pruebas de sistema).</w:t>
-          </w:r>
-        </w:p>
-        <w:p>
-          <w:pPr>
-            <w:rPr>
-              <w:lang w:val="es-PE"/>
-            </w:rPr>
-          </w:pPr>
-          <w:r>
-            <w:rPr>
-              <w:lang w:val="es-PE"/>
-            </w:rPr>
-            <w:t>Modificar archivos de datos (para incrementar el número de transacciones) o modificar los scripts para incrementar el número de iteraciones en que cada transacción ocurre.</w:t>
-          </w:r>
-        </w:p>
-        <w:p>
-          <w:pPr>
-            <w:rPr>
-              <w:lang w:val="es-PE"/>
-            </w:rPr>
-          </w:pPr>
-          <w:r>
-            <w:rPr>
-              <w:lang w:val="es-PE"/>
-            </w:rPr>
-            <w:t>Lo scripts deben correr en una sola máquina (en el mejor de los casos simular un usuario único, una única transacción) y ser repetido en múltiples clientes (virtuales o actuales).</w:t>
+            <w:t>Pruebas de uso desarrolladas para ciclos de prueba de negocio.</w:t>
+          </w:r>
+        </w:p>
+        <w:p>
+          <w:pPr>
+            <w:rPr>
+              <w:lang w:val="es-PE"/>
+            </w:rPr>
+          </w:pPr>
+          <w:r>
+            <w:rPr>
+              <w:lang w:val="es-PE"/>
+            </w:rPr>
+            <w:t>Modificar archivos de datos (incrementando el número de transacciones) o las pruebas para incrementar el número de veces en que una transacción ocurre.</w:t>
           </w:r>
         </w:p>
         <w:p>
@@ -2809,19 +2941,6 @@
             <w:rPr>
               <w:lang w:val="es-PE"/>
             </w:rPr>
-            <w:t>Una transacción / un único usuario. El cumplimiento exitoso de estas pruebas, es cuando no se encuentran fallas en los tiempos esperados o requerido (en cada transacción).</w:t>
-          </w:r>
-        </w:p>
-        <w:p>
-          <w:pPr>
-            <w:rPr>
-              <w:lang w:val="es-PE"/>
-            </w:rPr>
-          </w:pPr>
-          <w:r>
-            <w:rPr>
-              <w:lang w:val="es-PE"/>
-            </w:rPr>
             <w:t>Múltiples transacciones / múltiples usuarios. El cumplimiento exitoso de estas pruebas, es cuando no se encuentran fallas en los tiempos aceptables.</w:t>
           </w:r>
         </w:p>
@@ -2832,28 +2951,28 @@
               <w:lang w:val="es-PE"/>
             </w:rPr>
           </w:pPr>
-          <w:bookmarkStart w:id="14" w:name="_Toc200905676"/>
-          <w:bookmarkStart w:id="15" w:name="_Toc363495391"/>
-          <w:r>
-            <w:rPr>
-              <w:lang w:val="es-PE"/>
-            </w:rPr>
-            <w:t>Pruebas de carga</w:t>
-          </w:r>
-          <w:bookmarkEnd w:id="14"/>
+          <w:bookmarkStart w:id="15" w:name="_Toc200905677"/>
+          <w:bookmarkStart w:id="16" w:name="_Toc363495392"/>
+          <w:r>
+            <w:rPr>
+              <w:lang w:val="es-PE"/>
+            </w:rPr>
+            <w:t>Pruebas de stress</w:t>
+          </w:r>
           <w:bookmarkEnd w:id="15"/>
-        </w:p>
-        <w:p>
-          <w:pPr>
-            <w:rPr>
-              <w:lang w:val="es-PE"/>
-            </w:rPr>
-          </w:pPr>
-          <w:r>
-            <w:rPr>
-              <w:lang w:val="es-PE"/>
-            </w:rPr>
-            <w:t>Las pruebas de carga miden las situaciones en las que el sistema se somete a variaciones en su carga de trabajo para evaluar la habilidad del sistema para continuar funcionando adecuadamente, más allá de la carga de trabajo esperada. Adicionalmente, las pruebas evalúan las características de desempeño (tiempos de respuestas, tasas de transacción y otros problemas sensibles a tiempos).</w:t>
+          <w:bookmarkEnd w:id="16"/>
+        </w:p>
+        <w:p>
+          <w:pPr>
+            <w:rPr>
+              <w:lang w:val="es-PE"/>
+            </w:rPr>
+          </w:pPr>
+          <w:r>
+            <w:rPr>
+              <w:lang w:val="es-PE"/>
+            </w:rPr>
+            <w:t>Las pruebas de stress intentan encontrar errores debido a bajos recursos o competencia por recursos. La baja memoria o espacio del disco pueden revelar defectos en el software que no  aparecen bajo condiciones normales.</w:t>
           </w:r>
         </w:p>
         <w:p>
@@ -2880,7 +2999,46 @@
             <w:rPr>
               <w:lang w:val="es-PE"/>
             </w:rPr>
-            <w:t xml:space="preserve">Verificar el tiempo de respuesta del sistema para transacciones diseñada o casos de negocio bajo condiciones de carga de trabajo variada. </w:t>
+            <w:t>Verificar que el sistema y el software funciona apropiadamente y sin errores bajo las siguientes condiciones de stress:</w:t>
+          </w:r>
+        </w:p>
+        <w:p>
+          <w:pPr>
+            <w:rPr>
+              <w:lang w:val="es-PE"/>
+            </w:rPr>
+          </w:pPr>
+          <w:r>
+            <w:rPr>
+              <w:lang w:val="es-PE"/>
+            </w:rPr>
+            <w:t>Poca o sin memoria disponible en el servidor.</w:t>
+          </w:r>
+        </w:p>
+        <w:p>
+          <w:pPr>
+            <w:rPr>
+              <w:lang w:val="es-PE"/>
+            </w:rPr>
+          </w:pPr>
+          <w:r>
+            <w:rPr>
+              <w:lang w:val="es-PE"/>
+            </w:rPr>
+            <w:t>Máximo (actual o físicamente capaz) número de clientes conectados o simulados.</w:t>
+          </w:r>
+        </w:p>
+        <w:p>
+          <w:pPr>
+            <w:rPr>
+              <w:lang w:val="es-PE"/>
+            </w:rPr>
+          </w:pPr>
+          <w:r>
+            <w:rPr>
+              <w:lang w:val="es-PE"/>
+            </w:rPr>
+            <w:t>Múltiples usuarios realizando las mismas transacciones contra los mismos datos o cuentas.</w:t>
           </w:r>
         </w:p>
         <w:p>
@@ -2908,20 +3066,7 @@
             <w:rPr>
               <w:lang w:val="es-PE"/>
             </w:rPr>
-            <w:t>Pruebas de uso desarrolladas para ciclos de prueba de negocio.</w:t>
-          </w:r>
-        </w:p>
-        <w:p>
-          <w:pPr>
-            <w:rPr>
-              <w:lang w:val="es-PE"/>
-            </w:rPr>
-          </w:pPr>
-          <w:r>
-            <w:rPr>
-              <w:lang w:val="es-PE"/>
-            </w:rPr>
-            <w:t>Modificar archivos de datos (incrementando el número de transacciones) o las pruebas para incrementar el número de veces en que una transacción ocurre.</w:t>
+            <w:t>Pruebas de uso desarrolladas para las pruebas de desempeño.</w:t>
           </w:r>
         </w:p>
         <w:p>
@@ -2948,7 +3093,20 @@
             <w:rPr>
               <w:lang w:val="es-PE"/>
             </w:rPr>
-            <w:t>Múltiples transacciones / múltiples usuarios. El cumplimiento exitoso de estas pruebas, es cuando no se encuentran fallas en los tiempos aceptables.</w:t>
+            <w:t>Probar recursos limitados, las pruebas deberían correr sobre una sola maquina, y la memoria RAM en el servidor debería ser la mínima (o limitada).</w:t>
+          </w:r>
+        </w:p>
+        <w:p>
+          <w:pPr>
+            <w:rPr>
+              <w:lang w:val="es-PE"/>
+            </w:rPr>
+          </w:pPr>
+          <w:r>
+            <w:rPr>
+              <w:lang w:val="es-PE"/>
+            </w:rPr>
+            <w:t>El espacio en el disco duro usado por el sistema debería ser temporalmente reducido para restringir el espacio disponible para que la base d datos crezca.</w:t>
           </w:r>
         </w:p>
         <w:p>
@@ -2958,28 +3116,28 @@
               <w:lang w:val="es-PE"/>
             </w:rPr>
           </w:pPr>
-          <w:bookmarkStart w:id="16" w:name="_Toc200905677"/>
-          <w:bookmarkStart w:id="17" w:name="_Toc363495392"/>
-          <w:r>
-            <w:rPr>
-              <w:lang w:val="es-PE"/>
-            </w:rPr>
-            <w:t>Pruebas de stress</w:t>
-          </w:r>
-          <w:bookmarkEnd w:id="16"/>
+          <w:bookmarkStart w:id="17" w:name="_Toc200905678"/>
+          <w:bookmarkStart w:id="18" w:name="_Toc363495393"/>
+          <w:r>
+            <w:rPr>
+              <w:lang w:val="es-PE"/>
+            </w:rPr>
+            <w:t>Pruebas de volumen</w:t>
+          </w:r>
           <w:bookmarkEnd w:id="17"/>
-        </w:p>
-        <w:p>
-          <w:pPr>
-            <w:rPr>
-              <w:lang w:val="es-PE"/>
-            </w:rPr>
-          </w:pPr>
-          <w:r>
-            <w:rPr>
-              <w:lang w:val="es-PE"/>
-            </w:rPr>
-            <w:t>Las pruebas de stress intentan encontrar errores debido a bajos recursos o competencia por recursos. La baja memoria o espacio del disco pueden revelar defectos en el software que no  aparecen bajo condiciones normales.</w:t>
+          <w:bookmarkEnd w:id="18"/>
+        </w:p>
+        <w:p>
+          <w:pPr>
+            <w:rPr>
+              <w:lang w:val="es-PE"/>
+            </w:rPr>
+          </w:pPr>
+          <w:r>
+            <w:rPr>
+              <w:lang w:val="es-PE"/>
+            </w:rPr>
+            <w:t>Determina si el sistema puede trabajar con grandes cantidades de datos, indicando cuando los límites son alcanzados lo que causaría que el software falle.las pruebas de volumen además identifican las cargas continuas de carga o el volumen que el sistema puede manejar por un tiempo dado.</w:t>
           </w:r>
         </w:p>
         <w:p>
@@ -3006,60 +3164,33 @@
             <w:rPr>
               <w:lang w:val="es-PE"/>
             </w:rPr>
-            <w:t xml:space="preserve">Verificar que el sistema y el software </w:t>
-          </w:r>
-          <w:proofErr w:type="gramStart"/>
-          <w:r>
-            <w:rPr>
-              <w:lang w:val="es-PE"/>
-            </w:rPr>
-            <w:t>funciona</w:t>
-          </w:r>
-          <w:proofErr w:type="gramEnd"/>
-          <w:r>
-            <w:rPr>
-              <w:lang w:val="es-PE"/>
-            </w:rPr>
-            <w:t xml:space="preserve"> apropiadamente y sin errores bajo las siguientes condiciones de stress:</w:t>
-          </w:r>
-        </w:p>
-        <w:p>
-          <w:pPr>
-            <w:rPr>
-              <w:lang w:val="es-PE"/>
-            </w:rPr>
-          </w:pPr>
-          <w:r>
-            <w:rPr>
-              <w:lang w:val="es-PE"/>
-            </w:rPr>
-            <w:t>Poca o sin memoria disponible en el servidor.</w:t>
-          </w:r>
-        </w:p>
-        <w:p>
-          <w:pPr>
-            <w:rPr>
-              <w:lang w:val="es-PE"/>
-            </w:rPr>
-          </w:pPr>
-          <w:r>
-            <w:rPr>
-              <w:lang w:val="es-PE"/>
-            </w:rPr>
-            <w:t>Máximo (actual o físicamente capaz) número de clientes conectados o simulados.</w:t>
-          </w:r>
-        </w:p>
-        <w:p>
-          <w:pPr>
-            <w:rPr>
-              <w:lang w:val="es-PE"/>
-            </w:rPr>
-          </w:pPr>
-          <w:r>
-            <w:rPr>
-              <w:lang w:val="es-PE"/>
-            </w:rPr>
-            <w:t>Múltiples usuarios realizando las mismas transacciones contra los mismos datos o cuentas.</w:t>
+            <w:t>Verificar que la aplicación funcione exitosamente bajo los siguientes escenarios de gran volumen:</w:t>
+          </w:r>
+        </w:p>
+        <w:p>
+          <w:pPr>
+            <w:rPr>
+              <w:lang w:val="es-PE"/>
+            </w:rPr>
+          </w:pPr>
+          <w:r>
+            <w:rPr>
+              <w:lang w:val="es-PE"/>
+            </w:rPr>
+            <w:t>Máximo número de clientes conectados, todos realizando la misma funcionalidad de negocio con el peor caso (de desempeño) por un periodo largo de tiempo.</w:t>
+          </w:r>
+        </w:p>
+        <w:p>
+          <w:pPr>
+            <w:rPr>
+              <w:lang w:val="es-PE"/>
+            </w:rPr>
+          </w:pPr>
+          <w:r>
+            <w:rPr>
+              <w:lang w:val="es-PE"/>
+            </w:rPr>
+            <w:t>Tamaño máximo de la BD ha sido alcanzado y múltiples transacciones de consultas y reportes son ejecutados simultáneamente.</w:t>
           </w:r>
         </w:p>
         <w:p>
@@ -3086,7 +3217,33 @@
             <w:rPr>
               <w:lang w:val="es-PE"/>
             </w:rPr>
-            <w:t>Pruebas de uso desarrolladas para las pruebas de desempeño.</w:t>
+            <w:t>Las pruebas de uso desarrolladas para las pruebas de desempeño.</w:t>
+          </w:r>
+        </w:p>
+        <w:p>
+          <w:pPr>
+            <w:rPr>
+              <w:lang w:val="es-PE"/>
+            </w:rPr>
+          </w:pPr>
+          <w:r>
+            <w:rPr>
+              <w:lang w:val="es-PE"/>
+            </w:rPr>
+            <w:t>Múltiples clientes deberían ser usados, bien corriendo las mismas pruebas o pruebas complementarias para producir la transacción del peor caso de volumen por un periodo extendido.</w:t>
+          </w:r>
+        </w:p>
+        <w:p>
+          <w:pPr>
+            <w:rPr>
+              <w:lang w:val="es-PE"/>
+            </w:rPr>
+          </w:pPr>
+          <w:r>
+            <w:rPr>
+              <w:lang w:val="es-PE"/>
+            </w:rPr>
+            <w:t>Máximo tamaño de la base de datos es creado y múltiples clientes lo usan para ejecutar consultas y reportes simultáneamente por un periodo extendido.</w:t>
           </w:r>
         </w:p>
         <w:p>
@@ -3113,271 +3270,28 @@
             <w:rPr>
               <w:lang w:val="es-PE"/>
             </w:rPr>
-            <w:t xml:space="preserve">Probar recursos limitados, las pruebas </w:t>
-          </w:r>
-          <w:proofErr w:type="gramStart"/>
-          <w:r>
-            <w:rPr>
-              <w:lang w:val="es-PE"/>
-            </w:rPr>
-            <w:t>deberían</w:t>
-          </w:r>
-          <w:proofErr w:type="gramEnd"/>
-          <w:r>
-            <w:rPr>
-              <w:lang w:val="es-PE"/>
-            </w:rPr>
-            <w:t xml:space="preserve"> correr sobre una sola </w:t>
-          </w:r>
-          <w:proofErr w:type="spellStart"/>
-          <w:r>
-            <w:rPr>
-              <w:lang w:val="es-PE"/>
-            </w:rPr>
-            <w:t>maquina</w:t>
-          </w:r>
-          <w:proofErr w:type="spellEnd"/>
-          <w:r>
-            <w:rPr>
-              <w:lang w:val="es-PE"/>
-            </w:rPr>
-            <w:t>, y la memoria RAM en el servidor debería ser la mínima (o limitada).</w:t>
-          </w:r>
-        </w:p>
-        <w:p>
-          <w:pPr>
-            <w:rPr>
-              <w:lang w:val="es-PE"/>
-            </w:rPr>
-          </w:pPr>
-          <w:r>
-            <w:rPr>
-              <w:lang w:val="es-PE"/>
-            </w:rPr>
-            <w:t>El espacio en el disco duro usado por el sistema debería ser temporalmente reducido para restringir el espacio disponible para que la base d datos crezca.</w:t>
-          </w:r>
-        </w:p>
-        <w:p>
-          <w:pPr>
-            <w:pStyle w:val="Ttulo3"/>
-            <w:rPr>
-              <w:lang w:val="es-PE"/>
-            </w:rPr>
-          </w:pPr>
-          <w:bookmarkStart w:id="18" w:name="_Toc200905678"/>
-          <w:bookmarkStart w:id="19" w:name="_Toc363495393"/>
-          <w:r>
-            <w:rPr>
-              <w:lang w:val="es-PE"/>
-            </w:rPr>
-            <w:t>Pruebas de volumen</w:t>
-          </w:r>
-          <w:bookmarkEnd w:id="18"/>
+            <w:t>Todas las pruebas han sido ejecutadas y los limites del sistema son alcanzados/excedidos sin que el software falle.</w:t>
+          </w:r>
+        </w:p>
+        <w:p>
+          <w:pPr>
+            <w:pStyle w:val="Ttulo1"/>
+          </w:pPr>
+          <w:bookmarkStart w:id="19" w:name="_Toc363495384"/>
+          <w:r>
+            <w:t>Alcance</w:t>
+          </w:r>
           <w:bookmarkEnd w:id="19"/>
         </w:p>
         <w:p>
-          <w:pPr>
-            <w:rPr>
-              <w:lang w:val="es-PE"/>
-            </w:rPr>
-          </w:pPr>
-          <w:r>
-            <w:rPr>
-              <w:lang w:val="es-PE"/>
-            </w:rPr>
-            <w:t xml:space="preserve">Determina si el sistema puede trabajar con grandes cantidades de datos, indicando cuando los límites son alcanzados lo que causaría que el software </w:t>
-          </w:r>
-          <w:proofErr w:type="spellStart"/>
-          <w:r>
-            <w:rPr>
-              <w:lang w:val="es-PE"/>
-            </w:rPr>
-            <w:t>falle.las</w:t>
-          </w:r>
-          <w:proofErr w:type="spellEnd"/>
-          <w:r>
-            <w:rPr>
-              <w:lang w:val="es-PE"/>
-            </w:rPr>
-            <w:t xml:space="preserve"> pruebas de volumen además identifican las cargas continuas de carga o el volumen que el sistema puede manejar por un tiempo dado.</w:t>
-          </w:r>
-        </w:p>
-        <w:p>
-          <w:pPr>
-            <w:pStyle w:val="Ttulo4"/>
-            <w:rPr>
-              <w:lang w:val="es-PE"/>
-            </w:rPr>
-          </w:pPr>
-          <w:r>
-            <w:rPr>
-              <w:lang w:val="es-PE"/>
-            </w:rPr>
-            <w:t>Objetivo</w:t>
-          </w:r>
-        </w:p>
-        <w:p>
-          <w:pPr>
-            <w:rPr>
-              <w:lang w:val="es-PE"/>
-            </w:rPr>
-          </w:pPr>
-          <w:r>
-            <w:rPr>
-              <w:lang w:val="es-PE"/>
-            </w:rPr>
-            <w:t>Verificar que la aplicación funcione exitosamente bajo los siguientes escenarios de gran volumen:</w:t>
-          </w:r>
-        </w:p>
-        <w:p>
-          <w:pPr>
-            <w:rPr>
-              <w:lang w:val="es-PE"/>
-            </w:rPr>
-          </w:pPr>
-          <w:r>
-            <w:rPr>
-              <w:lang w:val="es-PE"/>
-            </w:rPr>
-            <w:t>Máximo número de clientes conectados, todos realizando la misma funcionalidad de negocio con el peor caso (de desempeño) por un periodo largo de tiempo.</w:t>
-          </w:r>
-        </w:p>
-        <w:p>
-          <w:pPr>
-            <w:rPr>
-              <w:lang w:val="es-PE"/>
-            </w:rPr>
-          </w:pPr>
-          <w:r>
-            <w:rPr>
-              <w:lang w:val="es-PE"/>
-            </w:rPr>
-            <w:lastRenderedPageBreak/>
-            <w:t>Tamaño máximo de la BD ha sido alcanzado y múltiples transacciones de consultas y reportes son ejecutados simultáneamente.</w:t>
-          </w:r>
-        </w:p>
-        <w:p>
-          <w:pPr>
-            <w:pStyle w:val="Ttulo4"/>
-            <w:rPr>
-              <w:lang w:val="es-PE"/>
-            </w:rPr>
-          </w:pPr>
-          <w:r>
-            <w:rPr>
-              <w:lang w:val="es-PE"/>
-            </w:rPr>
-            <w:t>Técnicas</w:t>
-          </w:r>
-        </w:p>
-        <w:p>
-          <w:pPr>
-            <w:rPr>
-              <w:lang w:val="es-PE"/>
-            </w:rPr>
-          </w:pPr>
-          <w:r>
-            <w:rPr>
-              <w:lang w:val="es-PE"/>
-            </w:rPr>
-            <w:t>Las pruebas de uso desarrolladas para las pruebas de desempeño.</w:t>
-          </w:r>
-        </w:p>
-        <w:p>
-          <w:pPr>
-            <w:rPr>
-              <w:lang w:val="es-PE"/>
-            </w:rPr>
-          </w:pPr>
-          <w:r>
-            <w:rPr>
-              <w:lang w:val="es-PE"/>
-            </w:rPr>
-            <w:t>Múltiples clientes deberían ser usados, bien corriendo las mismas pruebas o pruebas complementarias para producir la transacción del peor caso de volumen por un periodo extendido.</w:t>
-          </w:r>
-        </w:p>
-        <w:p>
-          <w:pPr>
-            <w:rPr>
-              <w:lang w:val="es-PE"/>
-            </w:rPr>
-          </w:pPr>
-          <w:r>
-            <w:rPr>
-              <w:lang w:val="es-PE"/>
-            </w:rPr>
-            <w:t>Máximo tamaño de la base de datos es creado y múltiples clientes lo usan para ejecutar consultas y reportes simultáneamente por un periodo extendido.</w:t>
-          </w:r>
-        </w:p>
-        <w:p>
-          <w:pPr>
-            <w:pStyle w:val="Ttulo4"/>
-            <w:rPr>
-              <w:lang w:val="es-PE"/>
-            </w:rPr>
-          </w:pPr>
-          <w:r>
-            <w:rPr>
-              <w:lang w:val="es-PE"/>
-            </w:rPr>
-            <w:t>Criterio de cumplimiento</w:t>
-          </w:r>
-        </w:p>
-        <w:p>
-          <w:pPr>
-            <w:rPr>
-              <w:lang w:val="es-PE"/>
-            </w:rPr>
-          </w:pPr>
-          <w:r>
-            <w:rPr>
-              <w:lang w:val="es-PE"/>
-            </w:rPr>
-            <w:t xml:space="preserve">Todas las pruebas han sido ejecutadas y los </w:t>
-          </w:r>
-          <w:proofErr w:type="spellStart"/>
-          <w:proofErr w:type="gramStart"/>
-          <w:r>
-            <w:rPr>
-              <w:lang w:val="es-PE"/>
-            </w:rPr>
-            <w:t>limites</w:t>
-          </w:r>
-          <w:proofErr w:type="spellEnd"/>
-          <w:proofErr w:type="gramEnd"/>
-          <w:r>
-            <w:rPr>
-              <w:lang w:val="es-PE"/>
-            </w:rPr>
-            <w:t xml:space="preserve"> del sistema son alcanzados/excedidos sin que el software falle.</w:t>
-          </w:r>
-        </w:p>
-        <w:p/>
-        <w:p>
-          <w:r>
-            <w:t>Tipo de prueba</w:t>
-          </w:r>
-        </w:p>
-        <w:p>
-          <w:proofErr w:type="spellStart"/>
-          <w:proofErr w:type="gramStart"/>
-          <w:r>
-            <w:t>testNG</w:t>
-          </w:r>
-          <w:proofErr w:type="spellEnd"/>
-          <w:proofErr w:type="gramEnd"/>
-        </w:p>
-        <w:p>
           <w:r>
             <w:t>Caso de uso a incluir</w:t>
           </w:r>
         </w:p>
         <w:p>
-          <w:proofErr w:type="spellStart"/>
           <w:r>
             <w:t>Aceptacion</w:t>
           </w:r>
-          <w:proofErr w:type="spellEnd"/>
         </w:p>
         <w:p/>
         <w:p/>
@@ -3410,8 +3324,8 @@
 </file>
 
 <file path=word/endnotes.xml><?xml version="1.0" encoding="utf-8"?>
-<w:endnotes xmlns:wpc="http://schemas.microsoft.com/office/word/2010/wordprocessingCanvas" xmlns:mc="http://schemas.openxmlformats.org/markup-compatibility/2006" xmlns:o="urn:schemas-microsoft-com:office:office" xmlns:r="http://schemas.openxmlformats.org/officeDocument/2006/relationships" xmlns:m="http://schemas.openxmlformats.org/officeDocument/2006/math" xmlns:v="urn:schemas-microsoft-com:vml" xmlns:wp14="http://schemas.microsoft.com/office/word/2010/wordprocessingDrawing" xmlns:wp="http://schemas.openxmlformats.org/drawingml/2006/wordprocessingDrawing" xmlns:w10="urn:schemas-microsoft-com:office:word" xmlns:w="http://schemas.openxmlformats.org/wordprocessingml/2006/main" xmlns:w14="http://schemas.microsoft.com/office/word/2010/wordml" xmlns:w15="http://schemas.microsoft.com/office/word/2012/wordml" xmlns:wpg="http://schemas.microsoft.com/office/word/2010/wordprocessingGroup" xmlns:wpi="http://schemas.microsoft.com/office/word/2010/wordprocessingInk" xmlns:wne="http://schemas.microsoft.com/office/word/2006/wordml" xmlns:wps="http://schemas.microsoft.com/office/word/2010/wordprocessingShape" mc:Ignorable="w14 w15 wp14">
-  <w:endnote w:type="separator" w:id="-1">
+<w:endnotes xmlns:ve="http://schemas.openxmlformats.org/markup-compatibility/2006" xmlns:o="urn:schemas-microsoft-com:office:office" xmlns:r="http://schemas.openxmlformats.org/officeDocument/2006/relationships" xmlns:m="http://schemas.openxmlformats.org/officeDocument/2006/math" xmlns:v="urn:schemas-microsoft-com:vml" xmlns:wp="http://schemas.openxmlformats.org/drawingml/2006/wordprocessingDrawing" xmlns:w10="urn:schemas-microsoft-com:office:word" xmlns:w="http://schemas.openxmlformats.org/wordprocessingml/2006/main" xmlns:wne="http://schemas.microsoft.com/office/word/2006/wordml">
+  <w:endnote w:type="separator" w:id="0">
     <w:p>
       <w:pPr>
         <w:spacing w:after="0" w:line="240" w:lineRule="auto"/>
@@ -3421,7 +3335,7 @@
       </w:r>
     </w:p>
   </w:endnote>
-  <w:endnote w:type="continuationSeparator" w:id="0">
+  <w:endnote w:type="continuationSeparator" w:id="1">
     <w:p>
       <w:pPr>
         <w:spacing w:after="0" w:line="240" w:lineRule="auto"/>
@@ -3435,7 +3349,7 @@
 </file>
 
 <file path=word/footer1.xml><?xml version="1.0" encoding="utf-8"?>
-<w:ftr xmlns:wpc="http://schemas.microsoft.com/office/word/2010/wordprocessingCanvas" xmlns:mc="http://schemas.openxmlformats.org/markup-compatibility/2006" xmlns:o="urn:schemas-microsoft-com:office:office" xmlns:r="http://schemas.openxmlformats.org/officeDocument/2006/relationships" xmlns:m="http://schemas.openxmlformats.org/officeDocument/2006/math" xmlns:v="urn:schemas-microsoft-com:vml" xmlns:wp14="http://schemas.microsoft.com/office/word/2010/wordprocessingDrawing" xmlns:wp="http://schemas.openxmlformats.org/drawingml/2006/wordprocessingDrawing" xmlns:w10="urn:schemas-microsoft-com:office:word" xmlns:w="http://schemas.openxmlformats.org/wordprocessingml/2006/main" xmlns:w14="http://schemas.microsoft.com/office/word/2010/wordml" xmlns:w15="http://schemas.microsoft.com/office/word/2012/wordml" xmlns:wpg="http://schemas.microsoft.com/office/word/2010/wordprocessingGroup" xmlns:wpi="http://schemas.microsoft.com/office/word/2010/wordprocessingInk" xmlns:wne="http://schemas.microsoft.com/office/word/2006/wordml" xmlns:wps="http://schemas.microsoft.com/office/word/2010/wordprocessingShape" mc:Ignorable="w14 w15 wp14">
+<w:ftr xmlns:ve="http://schemas.openxmlformats.org/markup-compatibility/2006" xmlns:o="urn:schemas-microsoft-com:office:office" xmlns:r="http://schemas.openxmlformats.org/officeDocument/2006/relationships" xmlns:m="http://schemas.openxmlformats.org/officeDocument/2006/math" xmlns:v="urn:schemas-microsoft-com:vml" xmlns:wp="http://schemas.openxmlformats.org/drawingml/2006/wordprocessingDrawing" xmlns:w10="urn:schemas-microsoft-com:office:word" xmlns:w="http://schemas.openxmlformats.org/wordprocessingml/2006/main" xmlns:wne="http://schemas.microsoft.com/office/word/2006/wordml">
   <w:p>
     <w:pPr>
       <w:pStyle w:val="Piedepgina"/>
@@ -3487,7 +3401,7 @@
         <w:noProof/>
         <w:lang w:val="es-ES"/>
       </w:rPr>
-      <w:t>4</w:t>
+      <w:t>5</w:t>
     </w:r>
     <w:r>
       <w:rPr>
@@ -3502,38 +3416,16 @@
       </w:rPr>
       <w:t xml:space="preserve"> de </w:t>
     </w:r>
-    <w:r>
-      <w:rPr>
-        <w:rFonts w:ascii="Arial" w:hAnsi="Arial" w:cs="Arial"/>
-      </w:rPr>
-      <w:fldChar w:fldCharType="begin"/>
-    </w:r>
-    <w:r>
-      <w:rPr>
-        <w:rFonts w:ascii="Arial" w:hAnsi="Arial" w:cs="Arial"/>
-      </w:rPr>
-      <w:instrText>NUMPAGES  \* Arabic  \* MERGEFORMAT</w:instrText>
-    </w:r>
-    <w:r>
-      <w:rPr>
-        <w:rFonts w:ascii="Arial" w:hAnsi="Arial" w:cs="Arial"/>
-      </w:rPr>
-      <w:fldChar w:fldCharType="separate"/>
-    </w:r>
-    <w:r>
-      <w:rPr>
-        <w:rFonts w:ascii="Arial" w:hAnsi="Arial" w:cs="Arial"/>
-        <w:noProof/>
-        <w:lang w:val="es-ES"/>
-      </w:rPr>
-      <w:t>9</w:t>
-    </w:r>
-    <w:r>
-      <w:rPr>
-        <w:rFonts w:ascii="Arial" w:hAnsi="Arial" w:cs="Arial"/>
-      </w:rPr>
-      <w:fldChar w:fldCharType="end"/>
-    </w:r>
+    <w:fldSimple w:instr="NUMPAGES  \* Arabic  \* MERGEFORMAT">
+      <w:r>
+        <w:rPr>
+          <w:rFonts w:ascii="Arial" w:hAnsi="Arial" w:cs="Arial"/>
+          <w:noProof/>
+          <w:lang w:val="es-ES"/>
+        </w:rPr>
+        <w:t>10</w:t>
+      </w:r>
+    </w:fldSimple>
   </w:p>
   <w:p>
     <w:pPr>
@@ -3544,8 +3436,8 @@
 </file>
 
 <file path=word/footnotes.xml><?xml version="1.0" encoding="utf-8"?>
-<w:footnotes xmlns:wpc="http://schemas.microsoft.com/office/word/2010/wordprocessingCanvas" xmlns:mc="http://schemas.openxmlformats.org/markup-compatibility/2006" xmlns:o="urn:schemas-microsoft-com:office:office" xmlns:r="http://schemas.openxmlformats.org/officeDocument/2006/relationships" xmlns:m="http://schemas.openxmlformats.org/officeDocument/2006/math" xmlns:v="urn:schemas-microsoft-com:vml" xmlns:wp14="http://schemas.microsoft.com/office/word/2010/wordprocessingDrawing" xmlns:wp="http://schemas.openxmlformats.org/drawingml/2006/wordprocessingDrawing" xmlns:w10="urn:schemas-microsoft-com:office:word" xmlns:w="http://schemas.openxmlformats.org/wordprocessingml/2006/main" xmlns:w14="http://schemas.microsoft.com/office/word/2010/wordml" xmlns:w15="http://schemas.microsoft.com/office/word/2012/wordml" xmlns:wpg="http://schemas.microsoft.com/office/word/2010/wordprocessingGroup" xmlns:wpi="http://schemas.microsoft.com/office/word/2010/wordprocessingInk" xmlns:wne="http://schemas.microsoft.com/office/word/2006/wordml" xmlns:wps="http://schemas.microsoft.com/office/word/2010/wordprocessingShape" mc:Ignorable="w14 w15 wp14">
-  <w:footnote w:type="separator" w:id="-1">
+<w:footnotes xmlns:ve="http://schemas.openxmlformats.org/markup-compatibility/2006" xmlns:o="urn:schemas-microsoft-com:office:office" xmlns:r="http://schemas.openxmlformats.org/officeDocument/2006/relationships" xmlns:m="http://schemas.openxmlformats.org/officeDocument/2006/math" xmlns:v="urn:schemas-microsoft-com:vml" xmlns:wp="http://schemas.openxmlformats.org/drawingml/2006/wordprocessingDrawing" xmlns:w10="urn:schemas-microsoft-com:office:word" xmlns:w="http://schemas.openxmlformats.org/wordprocessingml/2006/main" xmlns:wne="http://schemas.microsoft.com/office/word/2006/wordml">
+  <w:footnote w:type="separator" w:id="0">
     <w:p>
       <w:pPr>
         <w:spacing w:after="0" w:line="240" w:lineRule="auto"/>
@@ -3555,7 +3447,7 @@
       </w:r>
     </w:p>
   </w:footnote>
-  <w:footnote w:type="continuationSeparator" w:id="0">
+  <w:footnote w:type="continuationSeparator" w:id="1">
     <w:p>
       <w:pPr>
         <w:spacing w:after="0" w:line="240" w:lineRule="auto"/>
@@ -3569,7 +3461,7 @@
 </file>
 
 <file path=word/header1.xml><?xml version="1.0" encoding="utf-8"?>
-<w:hdr xmlns:wpc="http://schemas.microsoft.com/office/word/2010/wordprocessingCanvas" xmlns:mc="http://schemas.openxmlformats.org/markup-compatibility/2006" xmlns:o="urn:schemas-microsoft-com:office:office" xmlns:r="http://schemas.openxmlformats.org/officeDocument/2006/relationships" xmlns:m="http://schemas.openxmlformats.org/officeDocument/2006/math" xmlns:v="urn:schemas-microsoft-com:vml" xmlns:wp14="http://schemas.microsoft.com/office/word/2010/wordprocessingDrawing" xmlns:wp="http://schemas.openxmlformats.org/drawingml/2006/wordprocessingDrawing" xmlns:w10="urn:schemas-microsoft-com:office:word" xmlns:w="http://schemas.openxmlformats.org/wordprocessingml/2006/main" xmlns:w14="http://schemas.microsoft.com/office/word/2010/wordml" xmlns:w15="http://schemas.microsoft.com/office/word/2012/wordml" xmlns:wpg="http://schemas.microsoft.com/office/word/2010/wordprocessingGroup" xmlns:wpi="http://schemas.microsoft.com/office/word/2010/wordprocessingInk" xmlns:wne="http://schemas.microsoft.com/office/word/2006/wordml" xmlns:wps="http://schemas.microsoft.com/office/word/2010/wordprocessingShape" mc:Ignorable="w14 w15 wp14">
+<w:hdr xmlns:ve="http://schemas.openxmlformats.org/markup-compatibility/2006" xmlns:o="urn:schemas-microsoft-com:office:office" xmlns:r="http://schemas.openxmlformats.org/officeDocument/2006/relationships" xmlns:m="http://schemas.openxmlformats.org/officeDocument/2006/math" xmlns:v="urn:schemas-microsoft-com:vml" xmlns:wp="http://schemas.openxmlformats.org/drawingml/2006/wordprocessingDrawing" xmlns:w10="urn:schemas-microsoft-com:office:word" xmlns:w="http://schemas.openxmlformats.org/wordprocessingml/2006/main" xmlns:wne="http://schemas.microsoft.com/office/word/2006/wordml">
   <w:tbl>
     <w:tblPr>
       <w:tblStyle w:val="Tablaconcuadrcula"/>
@@ -3583,7 +3475,7 @@
         <w:insideV w:val="single" w:sz="12" w:space="0" w:color="365F91" w:themeColor="accent1" w:themeShade="BF"/>
       </w:tblBorders>
       <w:tblLayout w:type="fixed"/>
-      <w:tblLook w:val="04A0" w:firstRow="1" w:lastRow="0" w:firstColumn="1" w:lastColumn="0" w:noHBand="0" w:noVBand="1"/>
+      <w:tblLook w:val="04A0"/>
     </w:tblPr>
     <w:tblGrid>
       <w:gridCol w:w="1696"/>
@@ -3611,7 +3503,7 @@
               <w:noProof/>
             </w:rPr>
             <w:drawing>
-              <wp:inline distT="0" distB="0" distL="0" distR="0" wp14:anchorId="01B3CC0B" wp14:editId="69A76E20">
+              <wp:inline distT="0" distB="0" distL="0" distR="0">
                 <wp:extent cx="1019160" cy="339436"/>
                 <wp:effectExtent l="0" t="0" r="0" b="3810"/>
                 <wp:docPr id="4" name="Imagen 4"/>
@@ -3629,7 +3521,7 @@
                         <a:blip r:embed="rId1">
                           <a:extLst>
                             <a:ext uri="{28A0092B-C50C-407E-A947-70E740481C1C}">
-                              <a14:useLocalDpi xmlns:a14="http://schemas.microsoft.com/office/drawing/2010/main" val="0"/>
+                              <a14:useLocalDpi xmlns:a14="http://schemas.microsoft.com/office/drawing/2010/main" xmlns:wps="http://schemas.microsoft.com/office/word/2010/wordprocessingShape" xmlns:wpi="http://schemas.microsoft.com/office/word/2010/wordprocessingInk" xmlns:wpg="http://schemas.microsoft.com/office/word/2010/wordprocessingGroup" xmlns:w15="http://schemas.microsoft.com/office/word/2012/wordml" xmlns:w14="http://schemas.microsoft.com/office/word/2010/wordml" xmlns:w="http://schemas.openxmlformats.org/wordprocessingml/2006/main" xmlns:w10="urn:schemas-microsoft-com:office:word" xmlns:wp14="http://schemas.microsoft.com/office/word/2010/wordprocessingDrawing" xmlns:v="urn:schemas-microsoft-com:vml" xmlns:o="urn:schemas-microsoft-com:office:office" xmlns:mc="http://schemas.openxmlformats.org/markup-compatibility/2006" xmlns:wpc="http://schemas.microsoft.com/office/word/2010/wordprocessingCanvas" xmlns="" val="0"/>
                             </a:ext>
                           </a:extLst>
                         </a:blip>
@@ -3678,19 +3570,7 @@
             <w:rPr>
               <w:rFonts w:ascii="Arial" w:hAnsi="Arial" w:cs="Arial"/>
             </w:rPr>
-            <w:t>–</w:t>
-          </w:r>
-          <w:r>
-            <w:rPr>
-              <w:rFonts w:ascii="Arial" w:hAnsi="Arial" w:cs="Arial"/>
-            </w:rPr>
-            <w:t xml:space="preserve"> </w:t>
-          </w:r>
-          <w:r>
-            <w:rPr>
-              <w:rFonts w:ascii="Arial" w:hAnsi="Arial" w:cs="Arial"/>
-            </w:rPr>
-            <w:t>Plan de Pruebas</w:t>
+            <w:t>–Plan de Pruebas</w:t>
           </w:r>
         </w:p>
       </w:tc>
@@ -3779,7 +3659,7 @@
 </file>
 
 <file path=word/numbering.xml><?xml version="1.0" encoding="utf-8"?>
-<w:numbering xmlns:wpc="http://schemas.microsoft.com/office/word/2010/wordprocessingCanvas" xmlns:mc="http://schemas.openxmlformats.org/markup-compatibility/2006" xmlns:o="urn:schemas-microsoft-com:office:office" xmlns:r="http://schemas.openxmlformats.org/officeDocument/2006/relationships" xmlns:m="http://schemas.openxmlformats.org/officeDocument/2006/math" xmlns:v="urn:schemas-microsoft-com:vml" xmlns:wp14="http://schemas.microsoft.com/office/word/2010/wordprocessingDrawing" xmlns:wp="http://schemas.openxmlformats.org/drawingml/2006/wordprocessingDrawing" xmlns:w10="urn:schemas-microsoft-com:office:word" xmlns:w="http://schemas.openxmlformats.org/wordprocessingml/2006/main" xmlns:w14="http://schemas.microsoft.com/office/word/2010/wordml" xmlns:w15="http://schemas.microsoft.com/office/word/2012/wordml" xmlns:wpg="http://schemas.microsoft.com/office/word/2010/wordprocessingGroup" xmlns:wpi="http://schemas.microsoft.com/office/word/2010/wordprocessingInk" xmlns:wne="http://schemas.microsoft.com/office/word/2006/wordml" xmlns:wps="http://schemas.microsoft.com/office/word/2010/wordprocessingShape" mc:Ignorable="w14 w15 wp14">
+<w:numbering xmlns:ve="http://schemas.openxmlformats.org/markup-compatibility/2006" xmlns:o="urn:schemas-microsoft-com:office:office" xmlns:r="http://schemas.openxmlformats.org/officeDocument/2006/relationships" xmlns:m="http://schemas.openxmlformats.org/officeDocument/2006/math" xmlns:v="urn:schemas-microsoft-com:vml" xmlns:wp="http://schemas.openxmlformats.org/drawingml/2006/wordprocessingDrawing" xmlns:w10="urn:schemas-microsoft-com:office:word" xmlns:w="http://schemas.openxmlformats.org/wordprocessingml/2006/main" xmlns:wne="http://schemas.microsoft.com/office/word/2006/wordml">
   <w:abstractNum w:abstractNumId="0">
     <w:nsid w:val="2324549A"/>
     <w:multiLevelType w:val="multilevel"/>
@@ -4338,7 +4218,7 @@
 </file>
 
 <file path=word/styles.xml><?xml version="1.0" encoding="utf-8"?>
-<w:styles xmlns:mc="http://schemas.openxmlformats.org/markup-compatibility/2006" xmlns:r="http://schemas.openxmlformats.org/officeDocument/2006/relationships" xmlns:w="http://schemas.openxmlformats.org/wordprocessingml/2006/main" xmlns:w14="http://schemas.microsoft.com/office/word/2010/wordml" xmlns:w15="http://schemas.microsoft.com/office/word/2012/wordml" mc:Ignorable="w14 w15">
+<w:styles xmlns:r="http://schemas.openxmlformats.org/officeDocument/2006/relationships" xmlns:w="http://schemas.openxmlformats.org/wordprocessingml/2006/main">
   <w:docDefaults>
     <w:rPrDefault>
       <w:rPr>
@@ -4354,382 +4234,150 @@
       </w:pPr>
     </w:pPrDefault>
   </w:docDefaults>
-  <w:latentStyles w:defLockedState="0" w:defUIPriority="99" w:defSemiHidden="0" w:defUnhideWhenUsed="0" w:defQFormat="0" w:count="371">
-    <w:lsdException w:name="Normal" w:uiPriority="0" w:qFormat="1"/>
-    <w:lsdException w:name="heading 1" w:uiPriority="9" w:qFormat="1"/>
-    <w:lsdException w:name="heading 2" w:semiHidden="1" w:uiPriority="9" w:unhideWhenUsed="1" w:qFormat="1"/>
-    <w:lsdException w:name="heading 3" w:semiHidden="1" w:uiPriority="9" w:unhideWhenUsed="1" w:qFormat="1"/>
-    <w:lsdException w:name="heading 4" w:semiHidden="1" w:uiPriority="9" w:unhideWhenUsed="1" w:qFormat="1"/>
-    <w:lsdException w:name="heading 5" w:semiHidden="1" w:uiPriority="9" w:unhideWhenUsed="1" w:qFormat="1"/>
-    <w:lsdException w:name="heading 6" w:semiHidden="1" w:uiPriority="9" w:unhideWhenUsed="1" w:qFormat="1"/>
-    <w:lsdException w:name="heading 7" w:semiHidden="1" w:uiPriority="9" w:unhideWhenUsed="1" w:qFormat="1"/>
-    <w:lsdException w:name="heading 8" w:semiHidden="1" w:uiPriority="9" w:unhideWhenUsed="1" w:qFormat="1"/>
-    <w:lsdException w:name="heading 9" w:semiHidden="1" w:uiPriority="9" w:unhideWhenUsed="1" w:qFormat="1"/>
-    <w:lsdException w:name="index 1" w:semiHidden="1" w:unhideWhenUsed="1"/>
-    <w:lsdException w:name="index 2" w:semiHidden="1" w:unhideWhenUsed="1"/>
-    <w:lsdException w:name="index 3" w:semiHidden="1" w:unhideWhenUsed="1"/>
-    <w:lsdException w:name="index 4" w:semiHidden="1" w:unhideWhenUsed="1"/>
-    <w:lsdException w:name="index 5" w:semiHidden="1" w:unhideWhenUsed="1"/>
-    <w:lsdException w:name="index 6" w:semiHidden="1" w:unhideWhenUsed="1"/>
-    <w:lsdException w:name="index 7" w:semiHidden="1" w:unhideWhenUsed="1"/>
-    <w:lsdException w:name="index 8" w:semiHidden="1" w:unhideWhenUsed="1"/>
-    <w:lsdException w:name="index 9" w:semiHidden="1" w:unhideWhenUsed="1"/>
-    <w:lsdException w:name="toc 1" w:semiHidden="1" w:uiPriority="39" w:unhideWhenUsed="1"/>
-    <w:lsdException w:name="toc 2" w:semiHidden="1" w:uiPriority="39" w:unhideWhenUsed="1"/>
-    <w:lsdException w:name="toc 3" w:semiHidden="1" w:uiPriority="39" w:unhideWhenUsed="1"/>
-    <w:lsdException w:name="toc 4" w:semiHidden="1" w:uiPriority="39" w:unhideWhenUsed="1"/>
-    <w:lsdException w:name="toc 5" w:semiHidden="1" w:uiPriority="39" w:unhideWhenUsed="1"/>
-    <w:lsdException w:name="toc 6" w:semiHidden="1" w:uiPriority="39" w:unhideWhenUsed="1"/>
-    <w:lsdException w:name="toc 7" w:semiHidden="1" w:uiPriority="39" w:unhideWhenUsed="1"/>
-    <w:lsdException w:name="toc 8" w:semiHidden="1" w:uiPriority="39" w:unhideWhenUsed="1"/>
-    <w:lsdException w:name="toc 9" w:semiHidden="1" w:uiPriority="39" w:unhideWhenUsed="1"/>
-    <w:lsdException w:name="Normal Indent" w:semiHidden="1" w:unhideWhenUsed="1"/>
-    <w:lsdException w:name="footnote text" w:semiHidden="1" w:unhideWhenUsed="1"/>
-    <w:lsdException w:name="annotation text" w:semiHidden="1" w:unhideWhenUsed="1"/>
-    <w:lsdException w:name="header" w:semiHidden="1" w:unhideWhenUsed="1"/>
-    <w:lsdException w:name="footer" w:semiHidden="1" w:unhideWhenUsed="1"/>
-    <w:lsdException w:name="index heading" w:semiHidden="1" w:unhideWhenUsed="1"/>
-    <w:lsdException w:name="caption" w:semiHidden="1" w:uiPriority="35" w:unhideWhenUsed="1" w:qFormat="1"/>
-    <w:lsdException w:name="table of figures" w:semiHidden="1" w:unhideWhenUsed="1"/>
-    <w:lsdException w:name="envelope address" w:semiHidden="1" w:unhideWhenUsed="1"/>
-    <w:lsdException w:name="envelope return" w:semiHidden="1" w:unhideWhenUsed="1"/>
-    <w:lsdException w:name="footnote reference" w:semiHidden="1" w:unhideWhenUsed="1"/>
-    <w:lsdException w:name="annotation reference" w:semiHidden="1" w:unhideWhenUsed="1"/>
-    <w:lsdException w:name="line number" w:semiHidden="1" w:unhideWhenUsed="1"/>
-    <w:lsdException w:name="page number" w:semiHidden="1" w:unhideWhenUsed="1"/>
-    <w:lsdException w:name="endnote reference" w:semiHidden="1" w:unhideWhenUsed="1"/>
-    <w:lsdException w:name="endnote text" w:semiHidden="1" w:unhideWhenUsed="1"/>
-    <w:lsdException w:name="table of authorities" w:semiHidden="1" w:unhideWhenUsed="1"/>
-    <w:lsdException w:name="macro" w:semiHidden="1" w:unhideWhenUsed="1"/>
-    <w:lsdException w:name="toa heading" w:semiHidden="1" w:unhideWhenUsed="1"/>
-    <w:lsdException w:name="List" w:semiHidden="1" w:unhideWhenUsed="1"/>
-    <w:lsdException w:name="List Bullet" w:semiHidden="1" w:unhideWhenUsed="1"/>
-    <w:lsdException w:name="List Number" w:semiHidden="1" w:unhideWhenUsed="1"/>
-    <w:lsdException w:name="List 2" w:semiHidden="1" w:unhideWhenUsed="1"/>
-    <w:lsdException w:name="List 3" w:semiHidden="1" w:unhideWhenUsed="1"/>
-    <w:lsdException w:name="List 4" w:semiHidden="1" w:unhideWhenUsed="1"/>
-    <w:lsdException w:name="List 5" w:semiHidden="1" w:unhideWhenUsed="1"/>
-    <w:lsdException w:name="List Bullet 2" w:semiHidden="1" w:unhideWhenUsed="1"/>
-    <w:lsdException w:name="List Bullet 3" w:semiHidden="1" w:unhideWhenUsed="1"/>
-    <w:lsdException w:name="List Bullet 4" w:semiHidden="1" w:unhideWhenUsed="1"/>
-    <w:lsdException w:name="List Bullet 5" w:semiHidden="1" w:unhideWhenUsed="1"/>
-    <w:lsdException w:name="List Number 2" w:semiHidden="1" w:unhideWhenUsed="1"/>
-    <w:lsdException w:name="List Number 3" w:semiHidden="1" w:unhideWhenUsed="1"/>
-    <w:lsdException w:name="List Number 4" w:semiHidden="1" w:unhideWhenUsed="1"/>
-    <w:lsdException w:name="List Number 5" w:semiHidden="1" w:unhideWhenUsed="1"/>
-    <w:lsdException w:name="Title" w:uiPriority="10" w:qFormat="1"/>
-    <w:lsdException w:name="Closing" w:semiHidden="1" w:unhideWhenUsed="1"/>
-    <w:lsdException w:name="Signature" w:semiHidden="1" w:unhideWhenUsed="1"/>
-    <w:lsdException w:name="Default Paragraph Font" w:semiHidden="1" w:uiPriority="1" w:unhideWhenUsed="1"/>
-    <w:lsdException w:name="Body Text" w:semiHidden="1" w:uiPriority="0" w:unhideWhenUsed="1"/>
-    <w:lsdException w:name="Body Text Indent" w:semiHidden="1" w:unhideWhenUsed="1"/>
-    <w:lsdException w:name="List Continue" w:semiHidden="1" w:unhideWhenUsed="1"/>
-    <w:lsdException w:name="List Continue 2" w:semiHidden="1" w:unhideWhenUsed="1"/>
-    <w:lsdException w:name="List Continue 3" w:semiHidden="1" w:unhideWhenUsed="1"/>
-    <w:lsdException w:name="List Continue 4" w:semiHidden="1" w:unhideWhenUsed="1"/>
-    <w:lsdException w:name="List Continue 5" w:semiHidden="1" w:unhideWhenUsed="1"/>
-    <w:lsdException w:name="Message Header" w:semiHidden="1" w:unhideWhenUsed="1"/>
-    <w:lsdException w:name="Subtitle" w:uiPriority="11" w:qFormat="1"/>
-    <w:lsdException w:name="Salutation" w:semiHidden="1" w:unhideWhenUsed="1"/>
-    <w:lsdException w:name="Date" w:semiHidden="1" w:unhideWhenUsed="1"/>
-    <w:lsdException w:name="Body Text First Indent" w:semiHidden="1" w:unhideWhenUsed="1"/>
-    <w:lsdException w:name="Body Text First Indent 2" w:semiHidden="1" w:unhideWhenUsed="1"/>
-    <w:lsdException w:name="Note Heading" w:semiHidden="1" w:unhideWhenUsed="1"/>
-    <w:lsdException w:name="Body Text 2" w:semiHidden="1" w:unhideWhenUsed="1"/>
-    <w:lsdException w:name="Body Text 3" w:semiHidden="1" w:unhideWhenUsed="1"/>
-    <w:lsdException w:name="Body Text Indent 2" w:semiHidden="1" w:unhideWhenUsed="1"/>
-    <w:lsdException w:name="Body Text Indent 3" w:semiHidden="1" w:unhideWhenUsed="1"/>
-    <w:lsdException w:name="Block Text" w:semiHidden="1" w:unhideWhenUsed="1"/>
-    <w:lsdException w:name="Hyperlink" w:semiHidden="1" w:unhideWhenUsed="1"/>
-    <w:lsdException w:name="FollowedHyperlink" w:semiHidden="1" w:unhideWhenUsed="1"/>
-    <w:lsdException w:name="Strong" w:uiPriority="22" w:qFormat="1"/>
-    <w:lsdException w:name="Emphasis" w:uiPriority="20" w:qFormat="1"/>
-    <w:lsdException w:name="Document Map" w:semiHidden="1" w:unhideWhenUsed="1"/>
-    <w:lsdException w:name="Plain Text" w:semiHidden="1" w:unhideWhenUsed="1"/>
-    <w:lsdException w:name="E-mail Signature" w:semiHidden="1" w:unhideWhenUsed="1"/>
-    <w:lsdException w:name="HTML Top of Form" w:semiHidden="1" w:unhideWhenUsed="1"/>
-    <w:lsdException w:name="HTML Bottom of Form" w:semiHidden="1" w:unhideWhenUsed="1"/>
-    <w:lsdException w:name="Normal (Web)" w:semiHidden="1" w:unhideWhenUsed="1"/>
-    <w:lsdException w:name="HTML Acronym" w:semiHidden="1" w:unhideWhenUsed="1"/>
-    <w:lsdException w:name="HTML Address" w:semiHidden="1" w:unhideWhenUsed="1"/>
-    <w:lsdException w:name="HTML Cite" w:semiHidden="1" w:unhideWhenUsed="1"/>
-    <w:lsdException w:name="HTML Code" w:semiHidden="1" w:unhideWhenUsed="1"/>
-    <w:lsdException w:name="HTML Definition" w:semiHidden="1" w:unhideWhenUsed="1"/>
-    <w:lsdException w:name="HTML Keyboard" w:semiHidden="1" w:unhideWhenUsed="1"/>
-    <w:lsdException w:name="HTML Preformatted" w:semiHidden="1" w:unhideWhenUsed="1"/>
-    <w:lsdException w:name="HTML Sample" w:semiHidden="1" w:unhideWhenUsed="1"/>
-    <w:lsdException w:name="HTML Typewriter" w:semiHidden="1" w:unhideWhenUsed="1"/>
-    <w:lsdException w:name="HTML Variable" w:semiHidden="1" w:unhideWhenUsed="1"/>
-    <w:lsdException w:name="Normal Table" w:semiHidden="1" w:unhideWhenUsed="1"/>
-    <w:lsdException w:name="annotation subject" w:semiHidden="1" w:unhideWhenUsed="1"/>
-    <w:lsdException w:name="No List" w:semiHidden="1" w:unhideWhenUsed="1"/>
-    <w:lsdException w:name="Outline List 1" w:semiHidden="1" w:unhideWhenUsed="1"/>
-    <w:lsdException w:name="Outline List 2" w:semiHidden="1" w:unhideWhenUsed="1"/>
-    <w:lsdException w:name="Outline List 3" w:semiHidden="1" w:unhideWhenUsed="1"/>
-    <w:lsdException w:name="Table Simple 1" w:semiHidden="1" w:unhideWhenUsed="1"/>
-    <w:lsdException w:name="Table Simple 2" w:semiHidden="1" w:unhideWhenUsed="1"/>
-    <w:lsdException w:name="Table Simple 3" w:semiHidden="1" w:unhideWhenUsed="1"/>
-    <w:lsdException w:name="Table Classic 1" w:semiHidden="1" w:unhideWhenUsed="1"/>
-    <w:lsdException w:name="Table Classic 2" w:semiHidden="1" w:unhideWhenUsed="1"/>
-    <w:lsdException w:name="Table Classic 3" w:semiHidden="1" w:unhideWhenUsed="1"/>
-    <w:lsdException w:name="Table Classic 4" w:semiHidden="1" w:unhideWhenUsed="1"/>
-    <w:lsdException w:name="Table Colorful 1" w:semiHidden="1" w:unhideWhenUsed="1"/>
-    <w:lsdException w:name="Table Colorful 2" w:semiHidden="1" w:unhideWhenUsed="1"/>
-    <w:lsdException w:name="Table Colorful 3" w:semiHidden="1" w:unhideWhenUsed="1"/>
-    <w:lsdException w:name="Table Columns 1" w:semiHidden="1" w:unhideWhenUsed="1"/>
-    <w:lsdException w:name="Table Columns 2" w:semiHidden="1" w:unhideWhenUsed="1"/>
-    <w:lsdException w:name="Table Columns 3" w:semiHidden="1" w:unhideWhenUsed="1"/>
-    <w:lsdException w:name="Table Columns 4" w:semiHidden="1" w:unhideWhenUsed="1"/>
-    <w:lsdException w:name="Table Columns 5" w:semiHidden="1" w:unhideWhenUsed="1"/>
-    <w:lsdException w:name="Table Grid 1" w:semiHidden="1" w:unhideWhenUsed="1"/>
-    <w:lsdException w:name="Table Grid 2" w:semiHidden="1" w:unhideWhenUsed="1"/>
-    <w:lsdException w:name="Table Grid 3" w:semiHidden="1" w:unhideWhenUsed="1"/>
-    <w:lsdException w:name="Table Grid 4" w:semiHidden="1" w:unhideWhenUsed="1"/>
-    <w:lsdException w:name="Table Grid 5" w:semiHidden="1" w:unhideWhenUsed="1"/>
-    <w:lsdException w:name="Table Grid 6" w:semiHidden="1" w:unhideWhenUsed="1"/>
-    <w:lsdException w:name="Table Grid 7" w:semiHidden="1" w:unhideWhenUsed="1"/>
-    <w:lsdException w:name="Table Grid 8" w:semiHidden="1" w:unhideWhenUsed="1"/>
-    <w:lsdException w:name="Table List 1" w:semiHidden="1" w:unhideWhenUsed="1"/>
-    <w:lsdException w:name="Table List 2" w:semiHidden="1" w:unhideWhenUsed="1"/>
-    <w:lsdException w:name="Table List 3" w:semiHidden="1" w:unhideWhenUsed="1"/>
-    <w:lsdException w:name="Table List 4" w:semiHidden="1" w:unhideWhenUsed="1"/>
-    <w:lsdException w:name="Table List 5" w:semiHidden="1" w:unhideWhenUsed="1"/>
-    <w:lsdException w:name="Table List 6" w:semiHidden="1" w:unhideWhenUsed="1"/>
-    <w:lsdException w:name="Table List 7" w:semiHidden="1" w:unhideWhenUsed="1"/>
-    <w:lsdException w:name="Table List 8" w:semiHidden="1" w:unhideWhenUsed="1"/>
-    <w:lsdException w:name="Table 3D effects 1" w:semiHidden="1" w:unhideWhenUsed="1"/>
-    <w:lsdException w:name="Table 3D effects 2" w:semiHidden="1" w:unhideWhenUsed="1"/>
-    <w:lsdException w:name="Table 3D effects 3" w:semiHidden="1" w:unhideWhenUsed="1"/>
-    <w:lsdException w:name="Table Contemporary" w:semiHidden="1" w:unhideWhenUsed="1"/>
-    <w:lsdException w:name="Table Elegant" w:semiHidden="1" w:unhideWhenUsed="1"/>
-    <w:lsdException w:name="Table Professional" w:semiHidden="1" w:unhideWhenUsed="1"/>
-    <w:lsdException w:name="Table Subtle 1" w:semiHidden="1" w:unhideWhenUsed="1"/>
-    <w:lsdException w:name="Table Subtle 2" w:semiHidden="1" w:unhideWhenUsed="1"/>
-    <w:lsdException w:name="Table Web 1" w:semiHidden="1" w:unhideWhenUsed="1"/>
-    <w:lsdException w:name="Table Web 2" w:semiHidden="1" w:unhideWhenUsed="1"/>
-    <w:lsdException w:name="Table Web 3" w:semiHidden="1" w:unhideWhenUsed="1"/>
-    <w:lsdException w:name="Balloon Text" w:semiHidden="1" w:unhideWhenUsed="1"/>
-    <w:lsdException w:name="Table Grid" w:uiPriority="39"/>
-    <w:lsdException w:name="Table Theme" w:semiHidden="1" w:unhideWhenUsed="1"/>
-    <w:lsdException w:name="Placeholder Text" w:semiHidden="1"/>
-    <w:lsdException w:name="No Spacing" w:uiPriority="1" w:qFormat="1"/>
-    <w:lsdException w:name="Light Shading" w:uiPriority="60"/>
-    <w:lsdException w:name="Light List" w:uiPriority="61"/>
-    <w:lsdException w:name="Light Grid" w:uiPriority="62"/>
-    <w:lsdException w:name="Medium Shading 1" w:uiPriority="63"/>
-    <w:lsdException w:name="Medium Shading 2" w:uiPriority="64"/>
-    <w:lsdException w:name="Medium List 1" w:uiPriority="65"/>
-    <w:lsdException w:name="Medium List 2" w:uiPriority="66"/>
-    <w:lsdException w:name="Medium Grid 1" w:uiPriority="67"/>
-    <w:lsdException w:name="Medium Grid 2" w:uiPriority="68"/>
-    <w:lsdException w:name="Medium Grid 3" w:uiPriority="69"/>
-    <w:lsdException w:name="Dark List" w:uiPriority="70"/>
-    <w:lsdException w:name="Colorful Shading" w:uiPriority="71"/>
-    <w:lsdException w:name="Colorful List" w:uiPriority="72"/>
-    <w:lsdException w:name="Colorful Grid" w:uiPriority="73"/>
-    <w:lsdException w:name="Light Shading Accent 1" w:uiPriority="60"/>
-    <w:lsdException w:name="Light List Accent 1" w:uiPriority="61"/>
-    <w:lsdException w:name="Light Grid Accent 1" w:uiPriority="62"/>
-    <w:lsdException w:name="Medium Shading 1 Accent 1" w:uiPriority="63"/>
-    <w:lsdException w:name="Medium Shading 2 Accent 1" w:uiPriority="64"/>
-    <w:lsdException w:name="Medium List 1 Accent 1" w:uiPriority="65"/>
-    <w:lsdException w:name="Revision" w:semiHidden="1"/>
-    <w:lsdException w:name="List Paragraph" w:uiPriority="34" w:qFormat="1"/>
-    <w:lsdException w:name="Quote" w:uiPriority="29" w:qFormat="1"/>
-    <w:lsdException w:name="Intense Quote" w:uiPriority="30" w:qFormat="1"/>
-    <w:lsdException w:name="Medium List 2 Accent 1" w:uiPriority="66"/>
-    <w:lsdException w:name="Medium Grid 1 Accent 1" w:uiPriority="67"/>
-    <w:lsdException w:name="Medium Grid 2 Accent 1" w:uiPriority="68"/>
-    <w:lsdException w:name="Medium Grid 3 Accent 1" w:uiPriority="69"/>
-    <w:lsdException w:name="Dark List Accent 1" w:uiPriority="70"/>
-    <w:lsdException w:name="Colorful Shading Accent 1" w:uiPriority="71"/>
-    <w:lsdException w:name="Colorful List Accent 1" w:uiPriority="72"/>
-    <w:lsdException w:name="Colorful Grid Accent 1" w:uiPriority="73"/>
-    <w:lsdException w:name="Light Shading Accent 2" w:uiPriority="60"/>
-    <w:lsdException w:name="Light List Accent 2" w:uiPriority="61"/>
-    <w:lsdException w:name="Light Grid Accent 2" w:uiPriority="62"/>
-    <w:lsdException w:name="Medium Shading 1 Accent 2" w:uiPriority="63"/>
-    <w:lsdException w:name="Medium Shading 2 Accent 2" w:uiPriority="64"/>
-    <w:lsdException w:name="Medium List 1 Accent 2" w:uiPriority="65"/>
-    <w:lsdException w:name="Medium List 2 Accent 2" w:uiPriority="66"/>
-    <w:lsdException w:name="Medium Grid 1 Accent 2" w:uiPriority="67"/>
-    <w:lsdException w:name="Medium Grid 2 Accent 2" w:uiPriority="68"/>
-    <w:lsdException w:name="Medium Grid 3 Accent 2" w:uiPriority="69"/>
-    <w:lsdException w:name="Dark List Accent 2" w:uiPriority="70"/>
-    <w:lsdException w:name="Colorful Shading Accent 2" w:uiPriority="71"/>
-    <w:lsdException w:name="Colorful List Accent 2" w:uiPriority="72"/>
-    <w:lsdException w:name="Colorful Grid Accent 2" w:uiPriority="73"/>
-    <w:lsdException w:name="Light Shading Accent 3" w:uiPriority="60"/>
-    <w:lsdException w:name="Light List Accent 3" w:uiPriority="61"/>
-    <w:lsdException w:name="Light Grid Accent 3" w:uiPriority="62"/>
-    <w:lsdException w:name="Medium Shading 1 Accent 3" w:uiPriority="63"/>
-    <w:lsdException w:name="Medium Shading 2 Accent 3" w:uiPriority="64"/>
-    <w:lsdException w:name="Medium List 1 Accent 3" w:uiPriority="65"/>
-    <w:lsdException w:name="Medium List 2 Accent 3" w:uiPriority="66"/>
-    <w:lsdException w:name="Medium Grid 1 Accent 3" w:uiPriority="67"/>
-    <w:lsdException w:name="Medium Grid 2 Accent 3" w:uiPriority="68"/>
-    <w:lsdException w:name="Medium Grid 3 Accent 3" w:uiPriority="69"/>
-    <w:lsdException w:name="Dark List Accent 3" w:uiPriority="70"/>
-    <w:lsdException w:name="Colorful Shading Accent 3" w:uiPriority="71"/>
-    <w:lsdException w:name="Colorful List Accent 3" w:uiPriority="72"/>
-    <w:lsdException w:name="Colorful Grid Accent 3" w:uiPriority="73"/>
-    <w:lsdException w:name="Light Shading Accent 4" w:uiPriority="60"/>
-    <w:lsdException w:name="Light List Accent 4" w:uiPriority="61"/>
-    <w:lsdException w:name="Light Grid Accent 4" w:uiPriority="62"/>
-    <w:lsdException w:name="Medium Shading 1 Accent 4" w:uiPriority="63"/>
-    <w:lsdException w:name="Medium Shading 2 Accent 4" w:uiPriority="64"/>
-    <w:lsdException w:name="Medium List 1 Accent 4" w:uiPriority="65"/>
-    <w:lsdException w:name="Medium List 2 Accent 4" w:uiPriority="66"/>
-    <w:lsdException w:name="Medium Grid 1 Accent 4" w:uiPriority="67"/>
-    <w:lsdException w:name="Medium Grid 2 Accent 4" w:uiPriority="68"/>
-    <w:lsdException w:name="Medium Grid 3 Accent 4" w:uiPriority="69"/>
-    <w:lsdException w:name="Dark List Accent 4" w:uiPriority="70"/>
-    <w:lsdException w:name="Colorful Shading Accent 4" w:uiPriority="71"/>
-    <w:lsdException w:name="Colorful List Accent 4" w:uiPriority="72"/>
-    <w:lsdException w:name="Colorful Grid Accent 4" w:uiPriority="73"/>
-    <w:lsdException w:name="Light Shading Accent 5" w:uiPriority="60"/>
-    <w:lsdException w:name="Light List Accent 5" w:uiPriority="61"/>
-    <w:lsdException w:name="Light Grid Accent 5" w:uiPriority="62"/>
-    <w:lsdException w:name="Medium Shading 1 Accent 5" w:uiPriority="63"/>
-    <w:lsdException w:name="Medium Shading 2 Accent 5" w:uiPriority="64"/>
-    <w:lsdException w:name="Medium List 1 Accent 5" w:uiPriority="65"/>
-    <w:lsdException w:name="Medium List 2 Accent 5" w:uiPriority="66"/>
-    <w:lsdException w:name="Medium Grid 1 Accent 5" w:uiPriority="67"/>
-    <w:lsdException w:name="Medium Grid 2 Accent 5" w:uiPriority="68"/>
-    <w:lsdException w:name="Medium Grid 3 Accent 5" w:uiPriority="69"/>
-    <w:lsdException w:name="Dark List Accent 5" w:uiPriority="70"/>
-    <w:lsdException w:name="Colorful Shading Accent 5" w:uiPriority="71"/>
-    <w:lsdException w:name="Colorful List Accent 5" w:uiPriority="72"/>
-    <w:lsdException w:name="Colorful Grid Accent 5" w:uiPriority="73"/>
-    <w:lsdException w:name="Light Shading Accent 6" w:uiPriority="60"/>
-    <w:lsdException w:name="Light List Accent 6" w:uiPriority="61"/>
-    <w:lsdException w:name="Light Grid Accent 6" w:uiPriority="62"/>
-    <w:lsdException w:name="Medium Shading 1 Accent 6" w:uiPriority="63"/>
-    <w:lsdException w:name="Medium Shading 2 Accent 6" w:uiPriority="64"/>
-    <w:lsdException w:name="Medium List 1 Accent 6" w:uiPriority="65"/>
-    <w:lsdException w:name="Medium List 2 Accent 6" w:uiPriority="66"/>
-    <w:lsdException w:name="Medium Grid 1 Accent 6" w:uiPriority="67"/>
-    <w:lsdException w:name="Medium Grid 2 Accent 6" w:uiPriority="68"/>
-    <w:lsdException w:name="Medium Grid 3 Accent 6" w:uiPriority="69"/>
-    <w:lsdException w:name="Dark List Accent 6" w:uiPriority="70"/>
-    <w:lsdException w:name="Colorful Shading Accent 6" w:uiPriority="71"/>
-    <w:lsdException w:name="Colorful List Accent 6" w:uiPriority="72"/>
-    <w:lsdException w:name="Colorful Grid Accent 6" w:uiPriority="73"/>
-    <w:lsdException w:name="Subtle Emphasis" w:uiPriority="19" w:qFormat="1"/>
-    <w:lsdException w:name="Intense Emphasis" w:uiPriority="21" w:qFormat="1"/>
-    <w:lsdException w:name="Subtle Reference" w:uiPriority="31" w:qFormat="1"/>
-    <w:lsdException w:name="Intense Reference" w:uiPriority="32" w:qFormat="1"/>
-    <w:lsdException w:name="Book Title" w:uiPriority="33" w:qFormat="1"/>
-    <w:lsdException w:name="Bibliography" w:semiHidden="1" w:uiPriority="37" w:unhideWhenUsed="1"/>
-    <w:lsdException w:name="TOC Heading" w:semiHidden="1" w:uiPriority="39" w:unhideWhenUsed="1" w:qFormat="1"/>
-    <w:lsdException w:name="Plain Table 1" w:uiPriority="41"/>
-    <w:lsdException w:name="Plain Table 2" w:uiPriority="42"/>
-    <w:lsdException w:name="Plain Table 3" w:uiPriority="43"/>
-    <w:lsdException w:name="Plain Table 4" w:uiPriority="44"/>
-    <w:lsdException w:name="Plain Table 5" w:uiPriority="45"/>
-    <w:lsdException w:name="Grid Table Light" w:uiPriority="40"/>
-    <w:lsdException w:name="Grid Table 1 Light" w:uiPriority="46"/>
-    <w:lsdException w:name="Grid Table 2" w:uiPriority="47"/>
-    <w:lsdException w:name="Grid Table 3" w:uiPriority="48"/>
-    <w:lsdException w:name="Grid Table 4" w:uiPriority="49"/>
-    <w:lsdException w:name="Grid Table 5 Dark" w:uiPriority="50"/>
-    <w:lsdException w:name="Grid Table 6 Colorful" w:uiPriority="51"/>
-    <w:lsdException w:name="Grid Table 7 Colorful" w:uiPriority="52"/>
-    <w:lsdException w:name="Grid Table 1 Light Accent 1" w:uiPriority="46"/>
-    <w:lsdException w:name="Grid Table 2 Accent 1" w:uiPriority="47"/>
-    <w:lsdException w:name="Grid Table 3 Accent 1" w:uiPriority="48"/>
-    <w:lsdException w:name="Grid Table 4 Accent 1" w:uiPriority="49"/>
-    <w:lsdException w:name="Grid Table 5 Dark Accent 1" w:uiPriority="50"/>
-    <w:lsdException w:name="Grid Table 6 Colorful Accent 1" w:uiPriority="51"/>
-    <w:lsdException w:name="Grid Table 7 Colorful Accent 1" w:uiPriority="52"/>
-    <w:lsdException w:name="Grid Table 1 Light Accent 2" w:uiPriority="46"/>
-    <w:lsdException w:name="Grid Table 2 Accent 2" w:uiPriority="47"/>
-    <w:lsdException w:name="Grid Table 3 Accent 2" w:uiPriority="48"/>
-    <w:lsdException w:name="Grid Table 4 Accent 2" w:uiPriority="49"/>
-    <w:lsdException w:name="Grid Table 5 Dark Accent 2" w:uiPriority="50"/>
-    <w:lsdException w:name="Grid Table 6 Colorful Accent 2" w:uiPriority="51"/>
-    <w:lsdException w:name="Grid Table 7 Colorful Accent 2" w:uiPriority="52"/>
-    <w:lsdException w:name="Grid Table 1 Light Accent 3" w:uiPriority="46"/>
-    <w:lsdException w:name="Grid Table 2 Accent 3" w:uiPriority="47"/>
-    <w:lsdException w:name="Grid Table 3 Accent 3" w:uiPriority="48"/>
-    <w:lsdException w:name="Grid Table 4 Accent 3" w:uiPriority="49"/>
-    <w:lsdException w:name="Grid Table 5 Dark Accent 3" w:uiPriority="50"/>
-    <w:lsdException w:name="Grid Table 6 Colorful Accent 3" w:uiPriority="51"/>
-    <w:lsdException w:name="Grid Table 7 Colorful Accent 3" w:uiPriority="52"/>
-    <w:lsdException w:name="Grid Table 1 Light Accent 4" w:uiPriority="46"/>
-    <w:lsdException w:name="Grid Table 2 Accent 4" w:uiPriority="47"/>
-    <w:lsdException w:name="Grid Table 3 Accent 4" w:uiPriority="48"/>
-    <w:lsdException w:name="Grid Table 4 Accent 4" w:uiPriority="49"/>
-    <w:lsdException w:name="Grid Table 5 Dark Accent 4" w:uiPriority="50"/>
-    <w:lsdException w:name="Grid Table 6 Colorful Accent 4" w:uiPriority="51"/>
-    <w:lsdException w:name="Grid Table 7 Colorful Accent 4" w:uiPriority="52"/>
-    <w:lsdException w:name="Grid Table 1 Light Accent 5" w:uiPriority="46"/>
-    <w:lsdException w:name="Grid Table 2 Accent 5" w:uiPriority="47"/>
-    <w:lsdException w:name="Grid Table 3 Accent 5" w:uiPriority="48"/>
-    <w:lsdException w:name="Grid Table 4 Accent 5" w:uiPriority="49"/>
-    <w:lsdException w:name="Grid Table 5 Dark Accent 5" w:uiPriority="50"/>
-    <w:lsdException w:name="Grid Table 6 Colorful Accent 5" w:uiPriority="51"/>
-    <w:lsdException w:name="Grid Table 7 Colorful Accent 5" w:uiPriority="52"/>
-    <w:lsdException w:name="Grid Table 1 Light Accent 6" w:uiPriority="46"/>
-    <w:lsdException w:name="Grid Table 2 Accent 6" w:uiPriority="47"/>
-    <w:lsdException w:name="Grid Table 3 Accent 6" w:uiPriority="48"/>
-    <w:lsdException w:name="Grid Table 4 Accent 6" w:uiPriority="49"/>
-    <w:lsdException w:name="Grid Table 5 Dark Accent 6" w:uiPriority="50"/>
-    <w:lsdException w:name="Grid Table 6 Colorful Accent 6" w:uiPriority="51"/>
-    <w:lsdException w:name="Grid Table 7 Colorful Accent 6" w:uiPriority="52"/>
-    <w:lsdException w:name="List Table 1 Light" w:uiPriority="46"/>
-    <w:lsdException w:name="List Table 2" w:uiPriority="47"/>
-    <w:lsdException w:name="List Table 3" w:uiPriority="48"/>
-    <w:lsdException w:name="List Table 4" w:uiPriority="49"/>
-    <w:lsdException w:name="List Table 5 Dark" w:uiPriority="50"/>
-    <w:lsdException w:name="List Table 6 Colorful" w:uiPriority="51"/>
-    <w:lsdException w:name="List Table 7 Colorful" w:uiPriority="52"/>
-    <w:lsdException w:name="List Table 1 Light Accent 1" w:uiPriority="46"/>
-    <w:lsdException w:name="List Table 2 Accent 1" w:uiPriority="47"/>
-    <w:lsdException w:name="List Table 3 Accent 1" w:uiPriority="48"/>
-    <w:lsdException w:name="List Table 4 Accent 1" w:uiPriority="49"/>
-    <w:lsdException w:name="List Table 5 Dark Accent 1" w:uiPriority="50"/>
-    <w:lsdException w:name="List Table 6 Colorful Accent 1" w:uiPriority="51"/>
-    <w:lsdException w:name="List Table 7 Colorful Accent 1" w:uiPriority="52"/>
-    <w:lsdException w:name="List Table 1 Light Accent 2" w:uiPriority="46"/>
-    <w:lsdException w:name="List Table 2 Accent 2" w:uiPriority="47"/>
-    <w:lsdException w:name="List Table 3 Accent 2" w:uiPriority="48"/>
-    <w:lsdException w:name="List Table 4 Accent 2" w:uiPriority="49"/>
-    <w:lsdException w:name="List Table 5 Dark Accent 2" w:uiPriority="50"/>
-    <w:lsdException w:name="List Table 6 Colorful Accent 2" w:uiPriority="51"/>
-    <w:lsdException w:name="List Table 7 Colorful Accent 2" w:uiPriority="52"/>
-    <w:lsdException w:name="List Table 1 Light Accent 3" w:uiPriority="46"/>
-    <w:lsdException w:name="List Table 2 Accent 3" w:uiPriority="47"/>
-    <w:lsdException w:name="List Table 3 Accent 3" w:uiPriority="48"/>
-    <w:lsdException w:name="List Table 4 Accent 3" w:uiPriority="49"/>
-    <w:lsdException w:name="List Table 5 Dark Accent 3" w:uiPriority="50"/>
-    <w:lsdException w:name="List Table 6 Colorful Accent 3" w:uiPriority="51"/>
-    <w:lsdException w:name="List Table 7 Colorful Accent 3" w:uiPriority="52"/>
-    <w:lsdException w:name="List Table 1 Light Accent 4" w:uiPriority="46"/>
-    <w:lsdException w:name="List Table 2 Accent 4" w:uiPriority="47"/>
-    <w:lsdException w:name="List Table 3 Accent 4" w:uiPriority="48"/>
-    <w:lsdException w:name="List Table 4 Accent 4" w:uiPriority="49"/>
-    <w:lsdException w:name="List Table 5 Dark Accent 4" w:uiPriority="50"/>
-    <w:lsdException w:name="List Table 6 Colorful Accent 4" w:uiPriority="51"/>
-    <w:lsdException w:name="List Table 7 Colorful Accent 4" w:uiPriority="52"/>
-    <w:lsdException w:name="List Table 1 Light Accent 5" w:uiPriority="46"/>
-    <w:lsdException w:name="List Table 2 Accent 5" w:uiPriority="47"/>
-    <w:lsdException w:name="List Table 3 Accent 5" w:uiPriority="48"/>
-    <w:lsdException w:name="List Table 4 Accent 5" w:uiPriority="49"/>
-    <w:lsdException w:name="List Table 5 Dark Accent 5" w:uiPriority="50"/>
-    <w:lsdException w:name="List Table 6 Colorful Accent 5" w:uiPriority="51"/>
-    <w:lsdException w:name="List Table 7 Colorful Accent 5" w:uiPriority="52"/>
-    <w:lsdException w:name="List Table 1 Light Accent 6" w:uiPriority="46"/>
-    <w:lsdException w:name="List Table 2 Accent 6" w:uiPriority="47"/>
-    <w:lsdException w:name="List Table 3 Accent 6" w:uiPriority="48"/>
-    <w:lsdException w:name="List Table 4 Accent 6" w:uiPriority="49"/>
-    <w:lsdException w:name="List Table 5 Dark Accent 6" w:uiPriority="50"/>
-    <w:lsdException w:name="List Table 6 Colorful Accent 6" w:uiPriority="51"/>
-    <w:lsdException w:name="List Table 7 Colorful Accent 6" w:uiPriority="52"/>
+  <w:latentStyles w:defLockedState="0" w:defUIPriority="99" w:defSemiHidden="1" w:defUnhideWhenUsed="1" w:defQFormat="0" w:count="267">
+    <w:lsdException w:name="Normal" w:semiHidden="0" w:uiPriority="0" w:unhideWhenUsed="0" w:qFormat="1"/>
+    <w:lsdException w:name="heading 1" w:semiHidden="0" w:uiPriority="9" w:unhideWhenUsed="0" w:qFormat="1"/>
+    <w:lsdException w:name="heading 2" w:uiPriority="9" w:qFormat="1"/>
+    <w:lsdException w:name="heading 3" w:uiPriority="9" w:qFormat="1"/>
+    <w:lsdException w:name="heading 4" w:uiPriority="9" w:qFormat="1"/>
+    <w:lsdException w:name="heading 5" w:uiPriority="9" w:qFormat="1"/>
+    <w:lsdException w:name="heading 6" w:uiPriority="9" w:qFormat="1"/>
+    <w:lsdException w:name="heading 7" w:uiPriority="9" w:qFormat="1"/>
+    <w:lsdException w:name="heading 8" w:uiPriority="9" w:qFormat="1"/>
+    <w:lsdException w:name="heading 9" w:uiPriority="9" w:qFormat="1"/>
+    <w:lsdException w:name="toc 1" w:uiPriority="39"/>
+    <w:lsdException w:name="toc 2" w:uiPriority="39"/>
+    <w:lsdException w:name="toc 3" w:uiPriority="39"/>
+    <w:lsdException w:name="toc 4" w:uiPriority="39"/>
+    <w:lsdException w:name="toc 5" w:uiPriority="39"/>
+    <w:lsdException w:name="toc 6" w:uiPriority="39"/>
+    <w:lsdException w:name="toc 7" w:uiPriority="39"/>
+    <w:lsdException w:name="toc 8" w:uiPriority="39"/>
+    <w:lsdException w:name="toc 9" w:uiPriority="39"/>
+    <w:lsdException w:name="caption" w:uiPriority="35" w:qFormat="1"/>
+    <w:lsdException w:name="Title" w:semiHidden="0" w:uiPriority="10" w:unhideWhenUsed="0" w:qFormat="1"/>
+    <w:lsdException w:name="Default Paragraph Font" w:uiPriority="1"/>
+    <w:lsdException w:name="Body Text" w:uiPriority="0"/>
+    <w:lsdException w:name="Subtitle" w:semiHidden="0" w:uiPriority="11" w:unhideWhenUsed="0" w:qFormat="1"/>
+    <w:lsdException w:name="Strong" w:semiHidden="0" w:uiPriority="22" w:unhideWhenUsed="0" w:qFormat="1"/>
+    <w:lsdException w:name="Emphasis" w:semiHidden="0" w:uiPriority="20" w:unhideWhenUsed="0" w:qFormat="1"/>
+    <w:lsdException w:name="Table Grid" w:semiHidden="0" w:uiPriority="39" w:unhideWhenUsed="0"/>
+    <w:lsdException w:name="Placeholder Text" w:unhideWhenUsed="0"/>
+    <w:lsdException w:name="No Spacing" w:semiHidden="0" w:uiPriority="1" w:unhideWhenUsed="0" w:qFormat="1"/>
+    <w:lsdException w:name="Light Shading" w:semiHidden="0" w:uiPriority="60" w:unhideWhenUsed="0"/>
+    <w:lsdException w:name="Light List" w:semiHidden="0" w:uiPriority="61" w:unhideWhenUsed="0"/>
+    <w:lsdException w:name="Light Grid" w:semiHidden="0" w:uiPriority="62" w:unhideWhenUsed="0"/>
+    <w:lsdException w:name="Medium Shading 1" w:semiHidden="0" w:uiPriority="63" w:unhideWhenUsed="0"/>
+    <w:lsdException w:name="Medium Shading 2" w:semiHidden="0" w:uiPriority="64" w:unhideWhenUsed="0"/>
+    <w:lsdException w:name="Medium List 1" w:semiHidden="0" w:uiPriority="65" w:unhideWhenUsed="0"/>
+    <w:lsdException w:name="Medium List 2" w:semiHidden="0" w:uiPriority="66" w:unhideWhenUsed="0"/>
+    <w:lsdException w:name="Medium Grid 1" w:semiHidden="0" w:uiPriority="67" w:unhideWhenUsed="0"/>
+    <w:lsdException w:name="Medium Grid 2" w:semiHidden="0" w:uiPriority="68" w:unhideWhenUsed="0"/>
+    <w:lsdException w:name="Medium Grid 3" w:semiHidden="0" w:uiPriority="69" w:unhideWhenUsed="0"/>
+    <w:lsdException w:name="Dark List" w:semiHidden="0" w:uiPriority="70" w:unhideWhenUsed="0"/>
+    <w:lsdException w:name="Colorful Shading" w:semiHidden="0" w:uiPriority="71" w:unhideWhenUsed="0"/>
+    <w:lsdException w:name="Colorful List" w:semiHidden="0" w:uiPriority="72" w:unhideWhenUsed="0"/>
+    <w:lsdException w:name="Colorful Grid" w:semiHidden="0" w:uiPriority="73" w:unhideWhenUsed="0"/>
+    <w:lsdException w:name="Light Shading Accent 1" w:semiHidden="0" w:uiPriority="60" w:unhideWhenUsed="0"/>
+    <w:lsdException w:name="Light List Accent 1" w:semiHidden="0" w:uiPriority="61" w:unhideWhenUsed="0"/>
+    <w:lsdException w:name="Light Grid Accent 1" w:semiHidden="0" w:uiPriority="62" w:unhideWhenUsed="0"/>
+    <w:lsdException w:name="Medium Shading 1 Accent 1" w:semiHidden="0" w:uiPriority="63" w:unhideWhenUsed="0"/>
+    <w:lsdException w:name="Medium Shading 2 Accent 1" w:semiHidden="0" w:uiPriority="64" w:unhideWhenUsed="0"/>
+    <w:lsdException w:name="Medium List 1 Accent 1" w:semiHidden="0" w:uiPriority="65" w:unhideWhenUsed="0"/>
+    <w:lsdException w:name="Revision" w:unhideWhenUsed="0"/>
+    <w:lsdException w:name="List Paragraph" w:semiHidden="0" w:uiPriority="34" w:unhideWhenUsed="0" w:qFormat="1"/>
+    <w:lsdException w:name="Quote" w:semiHidden="0" w:uiPriority="29" w:unhideWhenUsed="0" w:qFormat="1"/>
+    <w:lsdException w:name="Intense Quote" w:semiHidden="0" w:uiPriority="30" w:unhideWhenUsed="0" w:qFormat="1"/>
+    <w:lsdException w:name="Medium List 2 Accent 1" w:semiHidden="0" w:uiPriority="66" w:unhideWhenUsed="0"/>
+    <w:lsdException w:name="Medium Grid 1 Accent 1" w:semiHidden="0" w:uiPriority="67" w:unhideWhenUsed="0"/>
+    <w:lsdException w:name="Medium Grid 2 Accent 1" w:semiHidden="0" w:uiPriority="68" w:unhideWhenUsed="0"/>
+    <w:lsdException w:name="Medium Grid 3 Accent 1" w:semiHidden="0" w:uiPriority="69" w:unhideWhenUsed="0"/>
+    <w:lsdException w:name="Dark List Accent 1" w:semiHidden="0" w:uiPriority="70" w:unhideWhenUsed="0"/>
+    <w:lsdException w:name="Colorful Shading Accent 1" w:semiHidden="0" w:uiPriority="71" w:unhideWhenUsed="0"/>
+    <w:lsdException w:name="Colorful List Accent 1" w:semiHidden="0" w:uiPriority="72" w:unhideWhenUsed="0"/>
+    <w:lsdException w:name="Colorful Grid Accent 1" w:semiHidden="0" w:uiPriority="73" w:unhideWhenUsed="0"/>
+    <w:lsdException w:name="Light Shading Accent 2" w:semiHidden="0" w:uiPriority="60" w:unhideWhenUsed="0"/>
+    <w:lsdException w:name="Light List Accent 2" w:semiHidden="0" w:uiPriority="61" w:unhideWhenUsed="0"/>
+    <w:lsdException w:name="Light Grid Accent 2" w:semiHidden="0" w:uiPriority="62" w:unhideWhenUsed="0"/>
+    <w:lsdException w:name="Medium Shading 1 Accent 2" w:semiHidden="0" w:uiPriority="63" w:unhideWhenUsed="0"/>
+    <w:lsdException w:name="Medium Shading 2 Accent 2" w:semiHidden="0" w:uiPriority="64" w:unhideWhenUsed="0"/>
+    <w:lsdException w:name="Medium List 1 Accent 2" w:semiHidden="0" w:uiPriority="65" w:unhideWhenUsed="0"/>
+    <w:lsdException w:name="Medium List 2 Accent 2" w:semiHidden="0" w:uiPriority="66" w:unhideWhenUsed="0"/>
+    <w:lsdException w:name="Medium Grid 1 Accent 2" w:semiHidden="0" w:uiPriority="67" w:unhideWhenUsed="0"/>
+    <w:lsdException w:name="Medium Grid 2 Accent 2" w:semiHidden="0" w:uiPriority="68" w:unhideWhenUsed="0"/>
+    <w:lsdException w:name="Medium Grid 3 Accent 2" w:semiHidden="0" w:uiPriority="69" w:unhideWhenUsed="0"/>
+    <w:lsdException w:name="Dark List Accent 2" w:semiHidden="0" w:uiPriority="70" w:unhideWhenUsed="0"/>
+    <w:lsdException w:name="Colorful Shading Accent 2" w:semiHidden="0" w:uiPriority="71" w:unhideWhenUsed="0"/>
+    <w:lsdException w:name="Colorful List Accent 2" w:semiHidden="0" w:uiPriority="72" w:unhideWhenUsed="0"/>
+    <w:lsdException w:name="Colorful Grid Accent 2" w:semiHidden="0" w:uiPriority="73" w:unhideWhenUsed="0"/>
+    <w:lsdException w:name="Light Shading Accent 3" w:semiHidden="0" w:uiPriority="60" w:unhideWhenUsed="0"/>
+    <w:lsdException w:name="Light List Accent 3" w:semiHidden="0" w:uiPriority="61" w:unhideWhenUsed="0"/>
+    <w:lsdException w:name="Light Grid Accent 3" w:semiHidden="0" w:uiPriority="62" w:unhideWhenUsed="0"/>
+    <w:lsdException w:name="Medium Shading 1 Accent 3" w:semiHidden="0" w:uiPriority="63" w:unhideWhenUsed="0"/>
+    <w:lsdException w:name="Medium Shading 2 Accent 3" w:semiHidden="0" w:uiPriority="64" w:unhideWhenUsed="0"/>
+    <w:lsdException w:name="Medium List 1 Accent 3" w:semiHidden="0" w:uiPriority="65" w:unhideWhenUsed="0"/>
+    <w:lsdException w:name="Medium List 2 Accent 3" w:semiHidden="0" w:uiPriority="66" w:unhideWhenUsed="0"/>
+    <w:lsdException w:name="Medium Grid 1 Accent 3" w:semiHidden="0" w:uiPriority="67" w:unhideWhenUsed="0"/>
+    <w:lsdException w:name="Medium Grid 2 Accent 3" w:semiHidden="0" w:uiPriority="68" w:unhideWhenUsed="0"/>
+    <w:lsdException w:name="Medium Grid 3 Accent 3" w:semiHidden="0" w:uiPriority="69" w:unhideWhenUsed="0"/>
+    <w:lsdException w:name="Dark List Accent 3" w:semiHidden="0" w:uiPriority="70" w:unhideWhenUsed="0"/>
+    <w:lsdException w:name="Colorful Shading Accent 3" w:semiHidden="0" w:uiPriority="71" w:unhideWhenUsed="0"/>
+    <w:lsdException w:name="Colorful List Accent 3" w:semiHidden="0" w:uiPriority="72" w:unhideWhenUsed="0"/>
+    <w:lsdException w:name="Colorful Grid Accent 3" w:semiHidden="0" w:uiPriority="73" w:unhideWhenUsed="0"/>
+    <w:lsdException w:name="Light Shading Accent 4" w:semiHidden="0" w:uiPriority="60" w:unhideWhenUsed="0"/>
+    <w:lsdException w:name="Light List Accent 4" w:semiHidden="0" w:uiPriority="61" w:unhideWhenUsed="0"/>
+    <w:lsdException w:name="Light Grid Accent 4" w:semiHidden="0" w:uiPriority="62" w:unhideWhenUsed="0"/>
+    <w:lsdException w:name="Medium Shading 1 Accent 4" w:semiHidden="0" w:uiPriority="63" w:unhideWhenUsed="0"/>
+    <w:lsdException w:name="Medium Shading 2 Accent 4" w:semiHidden="0" w:uiPriority="64" w:unhideWhenUsed="0"/>
+    <w:lsdException w:name="Medium List 1 Accent 4" w:semiHidden="0" w:uiPriority="65" w:unhideWhenUsed="0"/>
+    <w:lsdException w:name="Medium List 2 Accent 4" w:semiHidden="0" w:uiPriority="66" w:unhideWhenUsed="0"/>
+    <w:lsdException w:name="Medium Grid 1 Accent 4" w:semiHidden="0" w:uiPriority="67" w:unhideWhenUsed="0"/>
+    <w:lsdException w:name="Medium Grid 2 Accent 4" w:semiHidden="0" w:uiPriority="68" w:unhideWhenUsed="0"/>
+    <w:lsdException w:name="Medium Grid 3 Accent 4" w:semiHidden="0" w:uiPriority="69" w:unhideWhenUsed="0"/>
+    <w:lsdException w:name="Dark List Accent 4" w:semiHidden="0" w:uiPriority="70" w:unhideWhenUsed="0"/>
+    <w:lsdException w:name="Colorful Shading Accent 4" w:semiHidden="0" w:uiPriority="71" w:unhideWhenUsed="0"/>
+    <w:lsdException w:name="Colorful List Accent 4" w:semiHidden="0" w:uiPriority="72" w:unhideWhenUsed="0"/>
+    <w:lsdException w:name="Colorful Grid Accent 4" w:semiHidden="0" w:uiPriority="73" w:unhideWhenUsed="0"/>
+    <w:lsdException w:name="Light Shading Accent 5" w:semiHidden="0" w:uiPriority="60" w:unhideWhenUsed="0"/>
+    <w:lsdException w:name="Light List Accent 5" w:semiHidden="0" w:uiPriority="61" w:unhideWhenUsed="0"/>
+    <w:lsdException w:name="Light Grid Accent 5" w:semiHidden="0" w:uiPriority="62" w:unhideWhenUsed="0"/>
+    <w:lsdException w:name="Medium Shading 1 Accent 5" w:semiHidden="0" w:uiPriority="63" w:unhideWhenUsed="0"/>
+    <w:lsdException w:name="Medium Shading 2 Accent 5" w:semiHidden="0" w:uiPriority="64" w:unhideWhenUsed="0"/>
+    <w:lsdException w:name="Medium List 1 Accent 5" w:semiHidden="0" w:uiPriority="65" w:unhideWhenUsed="0"/>
+    <w:lsdException w:name="Medium List 2 Accent 5" w:semiHidden="0" w:uiPriority="66" w:unhideWhenUsed="0"/>
+    <w:lsdException w:name="Medium Grid 1 Accent 5" w:semiHidden="0" w:uiPriority="67" w:unhideWhenUsed="0"/>
+    <w:lsdException w:name="Medium Grid 2 Accent 5" w:semiHidden="0" w:uiPriority="68" w:unhideWhenUsed="0"/>
+    <w:lsdException w:name="Medium Grid 3 Accent 5" w:semiHidden="0" w:uiPriority="69" w:unhideWhenUsed="0"/>
+    <w:lsdException w:name="Dark List Accent 5" w:semiHidden="0" w:uiPriority="70" w:unhideWhenUsed="0"/>
+    <w:lsdException w:name="Colorful Shading Accent 5" w:semiHidden="0" w:uiPriority="71" w:unhideWhenUsed="0"/>
+    <w:lsdException w:name="Colorful List Accent 5" w:semiHidden="0" w:uiPriority="72" w:unhideWhenUsed="0"/>
+    <w:lsdException w:name="Colorful Grid Accent 5" w:semiHidden="0" w:uiPriority="73" w:unhideWhenUsed="0"/>
+    <w:lsdException w:name="Light Shading Accent 6" w:semiHidden="0" w:uiPriority="60" w:unhideWhenUsed="0"/>
+    <w:lsdException w:name="Light List Accent 6" w:semiHidden="0" w:uiPriority="61" w:unhideWhenUsed="0"/>
+    <w:lsdException w:name="Light Grid Accent 6" w:semiHidden="0" w:uiPriority="62" w:unhideWhenUsed="0"/>
+    <w:lsdException w:name="Medium Shading 1 Accent 6" w:semiHidden="0" w:uiPriority="63" w:unhideWhenUsed="0"/>
+    <w:lsdException w:name="Medium Shading 2 Accent 6" w:semiHidden="0" w:uiPriority="64" w:unhideWhenUsed="0"/>
+    <w:lsdException w:name="Medium List 1 Accent 6" w:semiHidden="0" w:uiPriority="65" w:unhideWhenUsed="0"/>
+    <w:lsdException w:name="Medium List 2 Accent 6" w:semiHidden="0" w:uiPriority="66" w:unhideWhenUsed="0"/>
+    <w:lsdException w:name="Medium Grid 1 Accent 6" w:semiHidden="0" w:uiPriority="67" w:unhideWhenUsed="0"/>
+    <w:lsdException w:name="Medium Grid 2 Accent 6" w:semiHidden="0" w:uiPriority="68" w:unhideWhenUsed="0"/>
+    <w:lsdException w:name="Medium Grid 3 Accent 6" w:semiHidden="0" w:uiPriority="69" w:unhideWhenUsed="0"/>
+    <w:lsdException w:name="Dark List Accent 6" w:semiHidden="0" w:uiPriority="70" w:unhideWhenUsed="0"/>
+    <w:lsdException w:name="Colorful Shading Accent 6" w:semiHidden="0" w:uiPriority="71" w:unhideWhenUsed="0"/>
+    <w:lsdException w:name="Colorful List Accent 6" w:semiHidden="0" w:uiPriority="72" w:unhideWhenUsed="0"/>
+    <w:lsdException w:name="Colorful Grid Accent 6" w:semiHidden="0" w:uiPriority="73" w:unhideWhenUsed="0"/>
+    <w:lsdException w:name="Subtle Emphasis" w:semiHidden="0" w:uiPriority="19" w:unhideWhenUsed="0" w:qFormat="1"/>
+    <w:lsdException w:name="Intense Emphasis" w:semiHidden="0" w:uiPriority="21" w:unhideWhenUsed="0" w:qFormat="1"/>
+    <w:lsdException w:name="Subtle Reference" w:semiHidden="0" w:uiPriority="31" w:unhideWhenUsed="0" w:qFormat="1"/>
+    <w:lsdException w:name="Intense Reference" w:semiHidden="0" w:uiPriority="32" w:unhideWhenUsed="0" w:qFormat="1"/>
+    <w:lsdException w:name="Book Title" w:semiHidden="0" w:uiPriority="33" w:unhideWhenUsed="0" w:qFormat="1"/>
+    <w:lsdException w:name="Bibliography" w:uiPriority="37"/>
+    <w:lsdException w:name="TOC Heading" w:uiPriority="39" w:qFormat="1"/>
   </w:latentStyles>
   <w:style w:type="paragraph" w:default="1" w:styleId="Normal">
     <w:name w:val="Normal"/>
     <w:qFormat/>
+    <w:rsid w:val="00DB639A"/>
   </w:style>
   <w:style w:type="paragraph" w:styleId="Ttulo1">
     <w:name w:val="heading 1"/>
@@ -4830,6 +4478,7 @@
     <w:uiPriority w:val="99"/>
     <w:semiHidden/>
     <w:unhideWhenUsed/>
+    <w:qFormat/>
     <w:tblPr>
       <w:tblInd w:w="0" w:type="dxa"/>
       <w:tblCellMar>
@@ -5148,7 +4797,7 @@
 </file>
 
 <file path=word/glossary/document.xml><?xml version="1.0" encoding="utf-8"?>
-<w:glossaryDocument xmlns:wpc="http://schemas.microsoft.com/office/word/2010/wordprocessingCanvas" xmlns:mc="http://schemas.openxmlformats.org/markup-compatibility/2006" xmlns:o="urn:schemas-microsoft-com:office:office" xmlns:r="http://schemas.openxmlformats.org/officeDocument/2006/relationships" xmlns:m="http://schemas.openxmlformats.org/officeDocument/2006/math" xmlns:v="urn:schemas-microsoft-com:vml" xmlns:wp14="http://schemas.microsoft.com/office/word/2010/wordprocessingDrawing" xmlns:wp="http://schemas.openxmlformats.org/drawingml/2006/wordprocessingDrawing" xmlns:w10="urn:schemas-microsoft-com:office:word" xmlns:w="http://schemas.openxmlformats.org/wordprocessingml/2006/main" xmlns:w14="http://schemas.microsoft.com/office/word/2010/wordml" xmlns:w15="http://schemas.microsoft.com/office/word/2012/wordml" xmlns:wpg="http://schemas.microsoft.com/office/word/2010/wordprocessingGroup" xmlns:wpi="http://schemas.microsoft.com/office/word/2010/wordprocessingInk" xmlns:wne="http://schemas.microsoft.com/office/word/2006/wordml" xmlns:wps="http://schemas.microsoft.com/office/word/2010/wordprocessingShape" mc:Ignorable="w14 w15 wp14">
+<w:glossaryDocument xmlns:ve="http://schemas.openxmlformats.org/markup-compatibility/2006" xmlns:o="urn:schemas-microsoft-com:office:office" xmlns:r="http://schemas.openxmlformats.org/officeDocument/2006/relationships" xmlns:m="http://schemas.openxmlformats.org/officeDocument/2006/math" xmlns:v="urn:schemas-microsoft-com:vml" xmlns:wp="http://schemas.openxmlformats.org/drawingml/2006/wordprocessingDrawing" xmlns:w10="urn:schemas-microsoft-com:office:word" xmlns:w="http://schemas.openxmlformats.org/wordprocessingml/2006/main" xmlns:wne="http://schemas.microsoft.com/office/word/2006/wordml">
   <w:docParts>
     <w:docPart>
       <w:docPartPr>
@@ -5182,44 +4831,12 @@
         </w:p>
       </w:docPartBody>
     </w:docPart>
-    <w:docPart>
-      <w:docPartPr>
-        <w:name w:val="F8BE507CEC664ED29893A44996BA253C"/>
-        <w:category>
-          <w:name w:val="General"/>
-          <w:gallery w:val="placeholder"/>
-        </w:category>
-        <w:types>
-          <w:type w:val="bbPlcHdr"/>
-        </w:types>
-        <w:behaviors>
-          <w:behavior w:val="content"/>
-        </w:behaviors>
-        <w:guid w:val="{28CE0FB3-FB3A-4EC3-86B9-0B2625F12111}"/>
-      </w:docPartPr>
-      <w:docPartBody>
-        <w:p>
-          <w:pPr>
-            <w:pStyle w:val="F8BE507CEC664ED29893A44996BA253C"/>
-          </w:pPr>
-          <w:r>
-            <w:rPr>
-              <w:rFonts w:asciiTheme="majorHAnsi" w:eastAsiaTheme="majorEastAsia" w:hAnsiTheme="majorHAnsi" w:cstheme="majorBidi"/>
-              <w:sz w:val="36"/>
-              <w:szCs w:val="36"/>
-              <w:lang w:val="es-ES"/>
-            </w:rPr>
-            <w:t>[Escribir el subtítulo del documento]</w:t>
-          </w:r>
-        </w:p>
-      </w:docPartBody>
-    </w:docPart>
   </w:docParts>
 </w:glossaryDocument>
 </file>
 
 <file path=word/glossary/fontTable.xml><?xml version="1.0" encoding="utf-8"?>
-<w:fonts xmlns:mc="http://schemas.openxmlformats.org/markup-compatibility/2006" xmlns:r="http://schemas.openxmlformats.org/officeDocument/2006/relationships" xmlns:w="http://schemas.openxmlformats.org/wordprocessingml/2006/main" xmlns:w14="http://schemas.microsoft.com/office/word/2010/wordml" xmlns:w15="http://schemas.microsoft.com/office/word/2012/wordml" mc:Ignorable="w14 w15">
+<w:fonts xmlns:r="http://schemas.openxmlformats.org/officeDocument/2006/relationships" xmlns:w="http://schemas.openxmlformats.org/wordprocessingml/2006/main">
   <w:font w:name="Wingdings">
     <w:panose1 w:val="05000000000000000000"/>
     <w:charset w:val="02"/>
@@ -5232,7 +4849,7 @@
     <w:charset w:val="00"/>
     <w:family w:val="roman"/>
     <w:pitch w:val="variable"/>
-    <w:sig w:usb0="E0002AFF" w:usb1="C0007843" w:usb2="00000009" w:usb3="00000000" w:csb0="000001FF" w:csb1="00000000"/>
+    <w:sig w:usb0="E0002AFF" w:usb1="C0007841" w:usb2="00000009" w:usb3="00000000" w:csb0="000001FF" w:csb1="00000000"/>
   </w:font>
   <w:font w:name="Courier New">
     <w:panose1 w:val="02070309020205020404"/>
@@ -5266,8 +4883,9 @@
     <w:panose1 w:val="020B0604030504040204"/>
     <w:charset w:val="00"/>
     <w:family w:val="swiss"/>
+    <w:notTrueType/>
     <w:pitch w:val="variable"/>
-    <w:sig w:usb0="E1002EFF" w:usb1="C000605B" w:usb2="00000029" w:usb3="00000000" w:csb0="000101FF" w:csb1="00000000"/>
+    <w:sig w:usb0="00000003" w:usb1="00000000" w:usb2="00000000" w:usb3="00000000" w:csb0="00000001" w:csb1="00000000"/>
   </w:font>
   <w:font w:name="Arial">
     <w:panose1 w:val="020B0604020202020204"/>
@@ -5276,31 +4894,24 @@
     <w:pitch w:val="variable"/>
     <w:sig w:usb0="E0002AFF" w:usb1="C0007843" w:usb2="00000009" w:usb3="00000000" w:csb0="000001FF" w:csb1="00000000"/>
   </w:font>
-  <w:font w:name="Calibri Light">
-    <w:panose1 w:val="020F0302020204030204"/>
-    <w:charset w:val="00"/>
-    <w:family w:val="swiss"/>
-    <w:pitch w:val="variable"/>
-    <w:sig w:usb0="A00002EF" w:usb1="4000207B" w:usb2="00000000" w:usb3="00000000" w:csb0="0000019F" w:csb1="00000000"/>
-  </w:font>
 </w:fonts>
 </file>
 
 <file path=word/glossary/settings.xml><?xml version="1.0" encoding="utf-8"?>
-<w:settings xmlns:mc="http://schemas.openxmlformats.org/markup-compatibility/2006" xmlns:o="urn:schemas-microsoft-com:office:office" xmlns:r="http://schemas.openxmlformats.org/officeDocument/2006/relationships" xmlns:m="http://schemas.openxmlformats.org/officeDocument/2006/math" xmlns:v="urn:schemas-microsoft-com:vml" xmlns:w10="urn:schemas-microsoft-com:office:word" xmlns:w="http://schemas.openxmlformats.org/wordprocessingml/2006/main" xmlns:w14="http://schemas.microsoft.com/office/word/2010/wordml" xmlns:w15="http://schemas.microsoft.com/office/word/2012/wordml" xmlns:sl="http://schemas.openxmlformats.org/schemaLibrary/2006/main" mc:Ignorable="w14 w15">
+<w:settings xmlns:o="urn:schemas-microsoft-com:office:office" xmlns:r="http://schemas.openxmlformats.org/officeDocument/2006/relationships" xmlns:m="http://schemas.openxmlformats.org/officeDocument/2006/math" xmlns:v="urn:schemas-microsoft-com:vml" xmlns:w10="urn:schemas-microsoft-com:office:word" xmlns:w="http://schemas.openxmlformats.org/wordprocessingml/2006/main" xmlns:sl="http://schemas.openxmlformats.org/schemaLibrary/2006/main">
   <w:view w:val="normal"/>
   <w:defaultTabStop w:val="708"/>
   <w:hyphenationZone w:val="425"/>
   <w:characterSpacingControl w:val="doNotCompress"/>
   <w:compat>
     <w:useFELayout/>
-    <w:compatSetting w:name="compatibilityMode" w:uri="http://schemas.microsoft.com/office/word" w:val="12"/>
   </w:compat>
   <w:rsids>
     <w:rsidRoot w:val="00D0735B"/>
     <w:rsid w:val="000804FB"/>
     <w:rsid w:val="00250461"/>
     <w:rsid w:val="002B0B1D"/>
+    <w:rsid w:val="002D6F57"/>
     <w:rsid w:val="003D6402"/>
     <w:rsid w:val="006A0A49"/>
     <w:rsid w:val="00721640"/>
@@ -5313,7 +4924,7 @@
     <m:mathFont m:val="Cambria Math"/>
     <m:brkBin m:val="before"/>
     <m:brkBinSub m:val="--"/>
-    <m:smallFrac m:val="0"/>
+    <m:smallFrac/>
     <m:dispDef/>
     <m:lMargin m:val="0"/>
     <m:rMargin m:val="0"/>
@@ -5325,12 +4936,12 @@
   <w:themeFontLang w:val="es-AR"/>
   <w:clrSchemeMapping w:bg1="light1" w:t1="dark1" w:bg2="light2" w:t2="dark2" w:accent1="accent1" w:accent2="accent2" w:accent3="accent3" w:accent4="accent4" w:accent5="accent5" w:accent6="accent6" w:hyperlink="hyperlink" w:followedHyperlink="followedHyperlink"/>
   <w:decimalSymbol w:val=","/>
-  <w:listSeparator w:val=","/>
+  <w:listSeparator w:val=";"/>
 </w:settings>
 </file>
 
 <file path=word/glossary/styles.xml><?xml version="1.0" encoding="utf-8"?>
-<w:styles xmlns:mc="http://schemas.openxmlformats.org/markup-compatibility/2006" xmlns:r="http://schemas.openxmlformats.org/officeDocument/2006/relationships" xmlns:w="http://schemas.openxmlformats.org/wordprocessingml/2006/main" xmlns:w14="http://schemas.microsoft.com/office/word/2010/wordml" xmlns:w15="http://schemas.microsoft.com/office/word/2012/wordml" mc:Ignorable="w14 w15">
+<w:styles xmlns:r="http://schemas.openxmlformats.org/officeDocument/2006/relationships" xmlns:w="http://schemas.openxmlformats.org/wordprocessingml/2006/main">
   <w:docDefaults>
     <w:rPrDefault>
       <w:rPr>
@@ -5346,382 +4957,149 @@
       </w:pPr>
     </w:pPrDefault>
   </w:docDefaults>
-  <w:latentStyles w:defLockedState="0" w:defUIPriority="99" w:defSemiHidden="0" w:defUnhideWhenUsed="0" w:defQFormat="0" w:count="371">
-    <w:lsdException w:name="Normal" w:uiPriority="0" w:qFormat="1"/>
-    <w:lsdException w:name="heading 1" w:uiPriority="9" w:qFormat="1"/>
-    <w:lsdException w:name="heading 2" w:semiHidden="1" w:uiPriority="9" w:unhideWhenUsed="1" w:qFormat="1"/>
-    <w:lsdException w:name="heading 3" w:semiHidden="1" w:uiPriority="9" w:unhideWhenUsed="1" w:qFormat="1"/>
-    <w:lsdException w:name="heading 4" w:semiHidden="1" w:uiPriority="9" w:unhideWhenUsed="1" w:qFormat="1"/>
-    <w:lsdException w:name="heading 5" w:semiHidden="1" w:uiPriority="9" w:unhideWhenUsed="1" w:qFormat="1"/>
-    <w:lsdException w:name="heading 6" w:semiHidden="1" w:uiPriority="9" w:unhideWhenUsed="1" w:qFormat="1"/>
-    <w:lsdException w:name="heading 7" w:semiHidden="1" w:uiPriority="9" w:unhideWhenUsed="1" w:qFormat="1"/>
-    <w:lsdException w:name="heading 8" w:semiHidden="1" w:uiPriority="9" w:unhideWhenUsed="1" w:qFormat="1"/>
-    <w:lsdException w:name="heading 9" w:semiHidden="1" w:uiPriority="9" w:unhideWhenUsed="1" w:qFormat="1"/>
-    <w:lsdException w:name="index 1" w:semiHidden="1" w:unhideWhenUsed="1"/>
-    <w:lsdException w:name="index 2" w:semiHidden="1" w:unhideWhenUsed="1"/>
-    <w:lsdException w:name="index 3" w:semiHidden="1" w:unhideWhenUsed="1"/>
-    <w:lsdException w:name="index 4" w:semiHidden="1" w:unhideWhenUsed="1"/>
-    <w:lsdException w:name="index 5" w:semiHidden="1" w:unhideWhenUsed="1"/>
-    <w:lsdException w:name="index 6" w:semiHidden="1" w:unhideWhenUsed="1"/>
-    <w:lsdException w:name="index 7" w:semiHidden="1" w:unhideWhenUsed="1"/>
-    <w:lsdException w:name="index 8" w:semiHidden="1" w:unhideWhenUsed="1"/>
-    <w:lsdException w:name="index 9" w:semiHidden="1" w:unhideWhenUsed="1"/>
-    <w:lsdException w:name="toc 1" w:semiHidden="1" w:uiPriority="39" w:unhideWhenUsed="1"/>
-    <w:lsdException w:name="toc 2" w:semiHidden="1" w:uiPriority="39" w:unhideWhenUsed="1"/>
-    <w:lsdException w:name="toc 3" w:semiHidden="1" w:uiPriority="39" w:unhideWhenUsed="1"/>
-    <w:lsdException w:name="toc 4" w:semiHidden="1" w:uiPriority="39" w:unhideWhenUsed="1"/>
-    <w:lsdException w:name="toc 5" w:semiHidden="1" w:uiPriority="39" w:unhideWhenUsed="1"/>
-    <w:lsdException w:name="toc 6" w:semiHidden="1" w:uiPriority="39" w:unhideWhenUsed="1"/>
-    <w:lsdException w:name="toc 7" w:semiHidden="1" w:uiPriority="39" w:unhideWhenUsed="1"/>
-    <w:lsdException w:name="toc 8" w:semiHidden="1" w:uiPriority="39" w:unhideWhenUsed="1"/>
-    <w:lsdException w:name="toc 9" w:semiHidden="1" w:uiPriority="39" w:unhideWhenUsed="1"/>
-    <w:lsdException w:name="Normal Indent" w:semiHidden="1" w:unhideWhenUsed="1"/>
-    <w:lsdException w:name="footnote text" w:semiHidden="1" w:unhideWhenUsed="1"/>
-    <w:lsdException w:name="annotation text" w:semiHidden="1" w:unhideWhenUsed="1"/>
-    <w:lsdException w:name="header" w:semiHidden="1" w:unhideWhenUsed="1"/>
-    <w:lsdException w:name="footer" w:semiHidden="1" w:unhideWhenUsed="1"/>
-    <w:lsdException w:name="index heading" w:semiHidden="1" w:unhideWhenUsed="1"/>
-    <w:lsdException w:name="caption" w:semiHidden="1" w:uiPriority="35" w:unhideWhenUsed="1" w:qFormat="1"/>
-    <w:lsdException w:name="table of figures" w:semiHidden="1" w:unhideWhenUsed="1"/>
-    <w:lsdException w:name="envelope address" w:semiHidden="1" w:unhideWhenUsed="1"/>
-    <w:lsdException w:name="envelope return" w:semiHidden="1" w:unhideWhenUsed="1"/>
-    <w:lsdException w:name="footnote reference" w:semiHidden="1" w:unhideWhenUsed="1"/>
-    <w:lsdException w:name="annotation reference" w:semiHidden="1" w:unhideWhenUsed="1"/>
-    <w:lsdException w:name="line number" w:semiHidden="1" w:unhideWhenUsed="1"/>
-    <w:lsdException w:name="page number" w:semiHidden="1" w:unhideWhenUsed="1"/>
-    <w:lsdException w:name="endnote reference" w:semiHidden="1" w:unhideWhenUsed="1"/>
-    <w:lsdException w:name="endnote text" w:semiHidden="1" w:unhideWhenUsed="1"/>
-    <w:lsdException w:name="table of authorities" w:semiHidden="1" w:unhideWhenUsed="1"/>
-    <w:lsdException w:name="macro" w:semiHidden="1" w:unhideWhenUsed="1"/>
-    <w:lsdException w:name="toa heading" w:semiHidden="1" w:unhideWhenUsed="1"/>
-    <w:lsdException w:name="List" w:semiHidden="1" w:unhideWhenUsed="1"/>
-    <w:lsdException w:name="List Bullet" w:semiHidden="1" w:unhideWhenUsed="1"/>
-    <w:lsdException w:name="List Number" w:semiHidden="1" w:unhideWhenUsed="1"/>
-    <w:lsdException w:name="List 2" w:semiHidden="1" w:unhideWhenUsed="1"/>
-    <w:lsdException w:name="List 3" w:semiHidden="1" w:unhideWhenUsed="1"/>
-    <w:lsdException w:name="List 4" w:semiHidden="1" w:unhideWhenUsed="1"/>
-    <w:lsdException w:name="List 5" w:semiHidden="1" w:unhideWhenUsed="1"/>
-    <w:lsdException w:name="List Bullet 2" w:semiHidden="1" w:unhideWhenUsed="1"/>
-    <w:lsdException w:name="List Bullet 3" w:semiHidden="1" w:unhideWhenUsed="1"/>
-    <w:lsdException w:name="List Bullet 4" w:semiHidden="1" w:unhideWhenUsed="1"/>
-    <w:lsdException w:name="List Bullet 5" w:semiHidden="1" w:unhideWhenUsed="1"/>
-    <w:lsdException w:name="List Number 2" w:semiHidden="1" w:unhideWhenUsed="1"/>
-    <w:lsdException w:name="List Number 3" w:semiHidden="1" w:unhideWhenUsed="1"/>
-    <w:lsdException w:name="List Number 4" w:semiHidden="1" w:unhideWhenUsed="1"/>
-    <w:lsdException w:name="List Number 5" w:semiHidden="1" w:unhideWhenUsed="1"/>
-    <w:lsdException w:name="Title" w:uiPriority="10" w:qFormat="1"/>
-    <w:lsdException w:name="Closing" w:semiHidden="1" w:unhideWhenUsed="1"/>
-    <w:lsdException w:name="Signature" w:semiHidden="1" w:unhideWhenUsed="1"/>
-    <w:lsdException w:name="Default Paragraph Font" w:semiHidden="1" w:uiPriority="1" w:unhideWhenUsed="1"/>
-    <w:lsdException w:name="Body Text" w:semiHidden="1" w:unhideWhenUsed="1"/>
-    <w:lsdException w:name="Body Text Indent" w:semiHidden="1" w:unhideWhenUsed="1"/>
-    <w:lsdException w:name="List Continue" w:semiHidden="1" w:unhideWhenUsed="1"/>
-    <w:lsdException w:name="List Continue 2" w:semiHidden="1" w:unhideWhenUsed="1"/>
-    <w:lsdException w:name="List Continue 3" w:semiHidden="1" w:unhideWhenUsed="1"/>
-    <w:lsdException w:name="List Continue 4" w:semiHidden="1" w:unhideWhenUsed="1"/>
-    <w:lsdException w:name="List Continue 5" w:semiHidden="1" w:unhideWhenUsed="1"/>
-    <w:lsdException w:name="Message Header" w:semiHidden="1" w:unhideWhenUsed="1"/>
-    <w:lsdException w:name="Subtitle" w:uiPriority="11" w:qFormat="1"/>
-    <w:lsdException w:name="Salutation" w:semiHidden="1" w:unhideWhenUsed="1"/>
-    <w:lsdException w:name="Date" w:semiHidden="1" w:unhideWhenUsed="1"/>
-    <w:lsdException w:name="Body Text First Indent" w:semiHidden="1" w:unhideWhenUsed="1"/>
-    <w:lsdException w:name="Body Text First Indent 2" w:semiHidden="1" w:unhideWhenUsed="1"/>
-    <w:lsdException w:name="Note Heading" w:semiHidden="1" w:unhideWhenUsed="1"/>
-    <w:lsdException w:name="Body Text 2" w:semiHidden="1" w:unhideWhenUsed="1"/>
-    <w:lsdException w:name="Body Text 3" w:semiHidden="1" w:unhideWhenUsed="1"/>
-    <w:lsdException w:name="Body Text Indent 2" w:semiHidden="1" w:unhideWhenUsed="1"/>
-    <w:lsdException w:name="Body Text Indent 3" w:semiHidden="1" w:unhideWhenUsed="1"/>
-    <w:lsdException w:name="Block Text" w:semiHidden="1" w:unhideWhenUsed="1"/>
-    <w:lsdException w:name="Hyperlink" w:semiHidden="1" w:unhideWhenUsed="1"/>
-    <w:lsdException w:name="FollowedHyperlink" w:semiHidden="1" w:unhideWhenUsed="1"/>
-    <w:lsdException w:name="Strong" w:uiPriority="22" w:qFormat="1"/>
-    <w:lsdException w:name="Emphasis" w:uiPriority="20" w:qFormat="1"/>
-    <w:lsdException w:name="Document Map" w:semiHidden="1" w:unhideWhenUsed="1"/>
-    <w:lsdException w:name="Plain Text" w:semiHidden="1" w:unhideWhenUsed="1"/>
-    <w:lsdException w:name="E-mail Signature" w:semiHidden="1" w:unhideWhenUsed="1"/>
-    <w:lsdException w:name="HTML Top of Form" w:semiHidden="1" w:unhideWhenUsed="1"/>
-    <w:lsdException w:name="HTML Bottom of Form" w:semiHidden="1" w:unhideWhenUsed="1"/>
-    <w:lsdException w:name="Normal (Web)" w:semiHidden="1" w:unhideWhenUsed="1"/>
-    <w:lsdException w:name="HTML Acronym" w:semiHidden="1" w:unhideWhenUsed="1"/>
-    <w:lsdException w:name="HTML Address" w:semiHidden="1" w:unhideWhenUsed="1"/>
-    <w:lsdException w:name="HTML Cite" w:semiHidden="1" w:unhideWhenUsed="1"/>
-    <w:lsdException w:name="HTML Code" w:semiHidden="1" w:unhideWhenUsed="1"/>
-    <w:lsdException w:name="HTML Definition" w:semiHidden="1" w:unhideWhenUsed="1"/>
-    <w:lsdException w:name="HTML Keyboard" w:semiHidden="1" w:unhideWhenUsed="1"/>
-    <w:lsdException w:name="HTML Preformatted" w:semiHidden="1" w:unhideWhenUsed="1"/>
-    <w:lsdException w:name="HTML Sample" w:semiHidden="1" w:unhideWhenUsed="1"/>
-    <w:lsdException w:name="HTML Typewriter" w:semiHidden="1" w:unhideWhenUsed="1"/>
-    <w:lsdException w:name="HTML Variable" w:semiHidden="1" w:unhideWhenUsed="1"/>
-    <w:lsdException w:name="Normal Table" w:semiHidden="1" w:unhideWhenUsed="1"/>
-    <w:lsdException w:name="annotation subject" w:semiHidden="1" w:unhideWhenUsed="1"/>
-    <w:lsdException w:name="No List" w:semiHidden="1" w:unhideWhenUsed="1"/>
-    <w:lsdException w:name="Outline List 1" w:semiHidden="1" w:unhideWhenUsed="1"/>
-    <w:lsdException w:name="Outline List 2" w:semiHidden="1" w:unhideWhenUsed="1"/>
-    <w:lsdException w:name="Outline List 3" w:semiHidden="1" w:unhideWhenUsed="1"/>
-    <w:lsdException w:name="Table Simple 1" w:semiHidden="1" w:unhideWhenUsed="1"/>
-    <w:lsdException w:name="Table Simple 2" w:semiHidden="1" w:unhideWhenUsed="1"/>
-    <w:lsdException w:name="Table Simple 3" w:semiHidden="1" w:unhideWhenUsed="1"/>
-    <w:lsdException w:name="Table Classic 1" w:semiHidden="1" w:unhideWhenUsed="1"/>
-    <w:lsdException w:name="Table Classic 2" w:semiHidden="1" w:unhideWhenUsed="1"/>
-    <w:lsdException w:name="Table Classic 3" w:semiHidden="1" w:unhideWhenUsed="1"/>
-    <w:lsdException w:name="Table Classic 4" w:semiHidden="1" w:unhideWhenUsed="1"/>
-    <w:lsdException w:name="Table Colorful 1" w:semiHidden="1" w:unhideWhenUsed="1"/>
-    <w:lsdException w:name="Table Colorful 2" w:semiHidden="1" w:unhideWhenUsed="1"/>
-    <w:lsdException w:name="Table Colorful 3" w:semiHidden="1" w:unhideWhenUsed="1"/>
-    <w:lsdException w:name="Table Columns 1" w:semiHidden="1" w:unhideWhenUsed="1"/>
-    <w:lsdException w:name="Table Columns 2" w:semiHidden="1" w:unhideWhenUsed="1"/>
-    <w:lsdException w:name="Table Columns 3" w:semiHidden="1" w:unhideWhenUsed="1"/>
-    <w:lsdException w:name="Table Columns 4" w:semiHidden="1" w:unhideWhenUsed="1"/>
-    <w:lsdException w:name="Table Columns 5" w:semiHidden="1" w:unhideWhenUsed="1"/>
-    <w:lsdException w:name="Table Grid 1" w:semiHidden="1" w:unhideWhenUsed="1"/>
-    <w:lsdException w:name="Table Grid 2" w:semiHidden="1" w:unhideWhenUsed="1"/>
-    <w:lsdException w:name="Table Grid 3" w:semiHidden="1" w:unhideWhenUsed="1"/>
-    <w:lsdException w:name="Table Grid 4" w:semiHidden="1" w:unhideWhenUsed="1"/>
-    <w:lsdException w:name="Table Grid 5" w:semiHidden="1" w:unhideWhenUsed="1"/>
-    <w:lsdException w:name="Table Grid 6" w:semiHidden="1" w:unhideWhenUsed="1"/>
-    <w:lsdException w:name="Table Grid 7" w:semiHidden="1" w:unhideWhenUsed="1"/>
-    <w:lsdException w:name="Table Grid 8" w:semiHidden="1" w:unhideWhenUsed="1"/>
-    <w:lsdException w:name="Table List 1" w:semiHidden="1" w:unhideWhenUsed="1"/>
-    <w:lsdException w:name="Table List 2" w:semiHidden="1" w:unhideWhenUsed="1"/>
-    <w:lsdException w:name="Table List 3" w:semiHidden="1" w:unhideWhenUsed="1"/>
-    <w:lsdException w:name="Table List 4" w:semiHidden="1" w:unhideWhenUsed="1"/>
-    <w:lsdException w:name="Table List 5" w:semiHidden="1" w:unhideWhenUsed="1"/>
-    <w:lsdException w:name="Table List 6" w:semiHidden="1" w:unhideWhenUsed="1"/>
-    <w:lsdException w:name="Table List 7" w:semiHidden="1" w:unhideWhenUsed="1"/>
-    <w:lsdException w:name="Table List 8" w:semiHidden="1" w:unhideWhenUsed="1"/>
-    <w:lsdException w:name="Table 3D effects 1" w:semiHidden="1" w:unhideWhenUsed="1"/>
-    <w:lsdException w:name="Table 3D effects 2" w:semiHidden="1" w:unhideWhenUsed="1"/>
-    <w:lsdException w:name="Table 3D effects 3" w:semiHidden="1" w:unhideWhenUsed="1"/>
-    <w:lsdException w:name="Table Contemporary" w:semiHidden="1" w:unhideWhenUsed="1"/>
-    <w:lsdException w:name="Table Elegant" w:semiHidden="1" w:unhideWhenUsed="1"/>
-    <w:lsdException w:name="Table Professional" w:semiHidden="1" w:unhideWhenUsed="1"/>
-    <w:lsdException w:name="Table Subtle 1" w:semiHidden="1" w:unhideWhenUsed="1"/>
-    <w:lsdException w:name="Table Subtle 2" w:semiHidden="1" w:unhideWhenUsed="1"/>
-    <w:lsdException w:name="Table Web 1" w:semiHidden="1" w:unhideWhenUsed="1"/>
-    <w:lsdException w:name="Table Web 2" w:semiHidden="1" w:unhideWhenUsed="1"/>
-    <w:lsdException w:name="Table Web 3" w:semiHidden="1" w:unhideWhenUsed="1"/>
-    <w:lsdException w:name="Balloon Text" w:semiHidden="1" w:unhideWhenUsed="1"/>
-    <w:lsdException w:name="Table Grid" w:uiPriority="59"/>
-    <w:lsdException w:name="Table Theme" w:semiHidden="1" w:unhideWhenUsed="1"/>
-    <w:lsdException w:name="Placeholder Text" w:semiHidden="1"/>
-    <w:lsdException w:name="No Spacing" w:uiPriority="1" w:qFormat="1"/>
-    <w:lsdException w:name="Light Shading" w:uiPriority="60"/>
-    <w:lsdException w:name="Light List" w:uiPriority="61"/>
-    <w:lsdException w:name="Light Grid" w:uiPriority="62"/>
-    <w:lsdException w:name="Medium Shading 1" w:uiPriority="63"/>
-    <w:lsdException w:name="Medium Shading 2" w:uiPriority="64"/>
-    <w:lsdException w:name="Medium List 1" w:uiPriority="65"/>
-    <w:lsdException w:name="Medium List 2" w:uiPriority="66"/>
-    <w:lsdException w:name="Medium Grid 1" w:uiPriority="67"/>
-    <w:lsdException w:name="Medium Grid 2" w:uiPriority="68"/>
-    <w:lsdException w:name="Medium Grid 3" w:uiPriority="69"/>
-    <w:lsdException w:name="Dark List" w:uiPriority="70"/>
-    <w:lsdException w:name="Colorful Shading" w:uiPriority="71"/>
-    <w:lsdException w:name="Colorful List" w:uiPriority="72"/>
-    <w:lsdException w:name="Colorful Grid" w:uiPriority="73"/>
-    <w:lsdException w:name="Light Shading Accent 1" w:uiPriority="60"/>
-    <w:lsdException w:name="Light List Accent 1" w:uiPriority="61"/>
-    <w:lsdException w:name="Light Grid Accent 1" w:uiPriority="62"/>
-    <w:lsdException w:name="Medium Shading 1 Accent 1" w:uiPriority="63"/>
-    <w:lsdException w:name="Medium Shading 2 Accent 1" w:uiPriority="64"/>
-    <w:lsdException w:name="Medium List 1 Accent 1" w:uiPriority="65"/>
-    <w:lsdException w:name="Revision" w:semiHidden="1"/>
-    <w:lsdException w:name="List Paragraph" w:uiPriority="34" w:qFormat="1"/>
-    <w:lsdException w:name="Quote" w:uiPriority="29" w:qFormat="1"/>
-    <w:lsdException w:name="Intense Quote" w:uiPriority="30" w:qFormat="1"/>
-    <w:lsdException w:name="Medium List 2 Accent 1" w:uiPriority="66"/>
-    <w:lsdException w:name="Medium Grid 1 Accent 1" w:uiPriority="67"/>
-    <w:lsdException w:name="Medium Grid 2 Accent 1" w:uiPriority="68"/>
-    <w:lsdException w:name="Medium Grid 3 Accent 1" w:uiPriority="69"/>
-    <w:lsdException w:name="Dark List Accent 1" w:uiPriority="70"/>
-    <w:lsdException w:name="Colorful Shading Accent 1" w:uiPriority="71"/>
-    <w:lsdException w:name="Colorful List Accent 1" w:uiPriority="72"/>
-    <w:lsdException w:name="Colorful Grid Accent 1" w:uiPriority="73"/>
-    <w:lsdException w:name="Light Shading Accent 2" w:uiPriority="60"/>
-    <w:lsdException w:name="Light List Accent 2" w:uiPriority="61"/>
-    <w:lsdException w:name="Light Grid Accent 2" w:uiPriority="62"/>
-    <w:lsdException w:name="Medium Shading 1 Accent 2" w:uiPriority="63"/>
-    <w:lsdException w:name="Medium Shading 2 Accent 2" w:uiPriority="64"/>
-    <w:lsdException w:name="Medium List 1 Accent 2" w:uiPriority="65"/>
-    <w:lsdException w:name="Medium List 2 Accent 2" w:uiPriority="66"/>
-    <w:lsdException w:name="Medium Grid 1 Accent 2" w:uiPriority="67"/>
-    <w:lsdException w:name="Medium Grid 2 Accent 2" w:uiPriority="68"/>
-    <w:lsdException w:name="Medium Grid 3 Accent 2" w:uiPriority="69"/>
-    <w:lsdException w:name="Dark List Accent 2" w:uiPriority="70"/>
-    <w:lsdException w:name="Colorful Shading Accent 2" w:uiPriority="71"/>
-    <w:lsdException w:name="Colorful List Accent 2" w:uiPriority="72"/>
-    <w:lsdException w:name="Colorful Grid Accent 2" w:uiPriority="73"/>
-    <w:lsdException w:name="Light Shading Accent 3" w:uiPriority="60"/>
-    <w:lsdException w:name="Light List Accent 3" w:uiPriority="61"/>
-    <w:lsdException w:name="Light Grid Accent 3" w:uiPriority="62"/>
-    <w:lsdException w:name="Medium Shading 1 Accent 3" w:uiPriority="63"/>
-    <w:lsdException w:name="Medium Shading 2 Accent 3" w:uiPriority="64"/>
-    <w:lsdException w:name="Medium List 1 Accent 3" w:uiPriority="65"/>
-    <w:lsdException w:name="Medium List 2 Accent 3" w:uiPriority="66"/>
-    <w:lsdException w:name="Medium Grid 1 Accent 3" w:uiPriority="67"/>
-    <w:lsdException w:name="Medium Grid 2 Accent 3" w:uiPriority="68"/>
-    <w:lsdException w:name="Medium Grid 3 Accent 3" w:uiPriority="69"/>
-    <w:lsdException w:name="Dark List Accent 3" w:uiPriority="70"/>
-    <w:lsdException w:name="Colorful Shading Accent 3" w:uiPriority="71"/>
-    <w:lsdException w:name="Colorful List Accent 3" w:uiPriority="72"/>
-    <w:lsdException w:name="Colorful Grid Accent 3" w:uiPriority="73"/>
-    <w:lsdException w:name="Light Shading Accent 4" w:uiPriority="60"/>
-    <w:lsdException w:name="Light List Accent 4" w:uiPriority="61"/>
-    <w:lsdException w:name="Light Grid Accent 4" w:uiPriority="62"/>
-    <w:lsdException w:name="Medium Shading 1 Accent 4" w:uiPriority="63"/>
-    <w:lsdException w:name="Medium Shading 2 Accent 4" w:uiPriority="64"/>
-    <w:lsdException w:name="Medium List 1 Accent 4" w:uiPriority="65"/>
-    <w:lsdException w:name="Medium List 2 Accent 4" w:uiPriority="66"/>
-    <w:lsdException w:name="Medium Grid 1 Accent 4" w:uiPriority="67"/>
-    <w:lsdException w:name="Medium Grid 2 Accent 4" w:uiPriority="68"/>
-    <w:lsdException w:name="Medium Grid 3 Accent 4" w:uiPriority="69"/>
-    <w:lsdException w:name="Dark List Accent 4" w:uiPriority="70"/>
-    <w:lsdException w:name="Colorful Shading Accent 4" w:uiPriority="71"/>
-    <w:lsdException w:name="Colorful List Accent 4" w:uiPriority="72"/>
-    <w:lsdException w:name="Colorful Grid Accent 4" w:uiPriority="73"/>
-    <w:lsdException w:name="Light Shading Accent 5" w:uiPriority="60"/>
-    <w:lsdException w:name="Light List Accent 5" w:uiPriority="61"/>
-    <w:lsdException w:name="Light Grid Accent 5" w:uiPriority="62"/>
-    <w:lsdException w:name="Medium Shading 1 Accent 5" w:uiPriority="63"/>
-    <w:lsdException w:name="Medium Shading 2 Accent 5" w:uiPriority="64"/>
-    <w:lsdException w:name="Medium List 1 Accent 5" w:uiPriority="65"/>
-    <w:lsdException w:name="Medium List 2 Accent 5" w:uiPriority="66"/>
-    <w:lsdException w:name="Medium Grid 1 Accent 5" w:uiPriority="67"/>
-    <w:lsdException w:name="Medium Grid 2 Accent 5" w:uiPriority="68"/>
-    <w:lsdException w:name="Medium Grid 3 Accent 5" w:uiPriority="69"/>
-    <w:lsdException w:name="Dark List Accent 5" w:uiPriority="70"/>
-    <w:lsdException w:name="Colorful Shading Accent 5" w:uiPriority="71"/>
-    <w:lsdException w:name="Colorful List Accent 5" w:uiPriority="72"/>
-    <w:lsdException w:name="Colorful Grid Accent 5" w:uiPriority="73"/>
-    <w:lsdException w:name="Light Shading Accent 6" w:uiPriority="60"/>
-    <w:lsdException w:name="Light List Accent 6" w:uiPriority="61"/>
-    <w:lsdException w:name="Light Grid Accent 6" w:uiPriority="62"/>
-    <w:lsdException w:name="Medium Shading 1 Accent 6" w:uiPriority="63"/>
-    <w:lsdException w:name="Medium Shading 2 Accent 6" w:uiPriority="64"/>
-    <w:lsdException w:name="Medium List 1 Accent 6" w:uiPriority="65"/>
-    <w:lsdException w:name="Medium List 2 Accent 6" w:uiPriority="66"/>
-    <w:lsdException w:name="Medium Grid 1 Accent 6" w:uiPriority="67"/>
-    <w:lsdException w:name="Medium Grid 2 Accent 6" w:uiPriority="68"/>
-    <w:lsdException w:name="Medium Grid 3 Accent 6" w:uiPriority="69"/>
-    <w:lsdException w:name="Dark List Accent 6" w:uiPriority="70"/>
-    <w:lsdException w:name="Colorful Shading Accent 6" w:uiPriority="71"/>
-    <w:lsdException w:name="Colorful List Accent 6" w:uiPriority="72"/>
-    <w:lsdException w:name="Colorful Grid Accent 6" w:uiPriority="73"/>
-    <w:lsdException w:name="Subtle Emphasis" w:uiPriority="19" w:qFormat="1"/>
-    <w:lsdException w:name="Intense Emphasis" w:uiPriority="21" w:qFormat="1"/>
-    <w:lsdException w:name="Subtle Reference" w:uiPriority="31" w:qFormat="1"/>
-    <w:lsdException w:name="Intense Reference" w:uiPriority="32" w:qFormat="1"/>
-    <w:lsdException w:name="Book Title" w:uiPriority="33" w:qFormat="1"/>
-    <w:lsdException w:name="Bibliography" w:semiHidden="1" w:uiPriority="37" w:unhideWhenUsed="1"/>
-    <w:lsdException w:name="TOC Heading" w:semiHidden="1" w:uiPriority="39" w:unhideWhenUsed="1" w:qFormat="1"/>
-    <w:lsdException w:name="Plain Table 1" w:uiPriority="41"/>
-    <w:lsdException w:name="Plain Table 2" w:uiPriority="42"/>
-    <w:lsdException w:name="Plain Table 3" w:uiPriority="43"/>
-    <w:lsdException w:name="Plain Table 4" w:uiPriority="44"/>
-    <w:lsdException w:name="Plain Table 5" w:uiPriority="45"/>
-    <w:lsdException w:name="Grid Table Light" w:uiPriority="40"/>
-    <w:lsdException w:name="Grid Table 1 Light" w:uiPriority="46"/>
-    <w:lsdException w:name="Grid Table 2" w:uiPriority="47"/>
-    <w:lsdException w:name="Grid Table 3" w:uiPriority="48"/>
-    <w:lsdException w:name="Grid Table 4" w:uiPriority="49"/>
-    <w:lsdException w:name="Grid Table 5 Dark" w:uiPriority="50"/>
-    <w:lsdException w:name="Grid Table 6 Colorful" w:uiPriority="51"/>
-    <w:lsdException w:name="Grid Table 7 Colorful" w:uiPriority="52"/>
-    <w:lsdException w:name="Grid Table 1 Light Accent 1" w:uiPriority="46"/>
-    <w:lsdException w:name="Grid Table 2 Accent 1" w:uiPriority="47"/>
-    <w:lsdException w:name="Grid Table 3 Accent 1" w:uiPriority="48"/>
-    <w:lsdException w:name="Grid Table 4 Accent 1" w:uiPriority="49"/>
-    <w:lsdException w:name="Grid Table 5 Dark Accent 1" w:uiPriority="50"/>
-    <w:lsdException w:name="Grid Table 6 Colorful Accent 1" w:uiPriority="51"/>
-    <w:lsdException w:name="Grid Table 7 Colorful Accent 1" w:uiPriority="52"/>
-    <w:lsdException w:name="Grid Table 1 Light Accent 2" w:uiPriority="46"/>
-    <w:lsdException w:name="Grid Table 2 Accent 2" w:uiPriority="47"/>
-    <w:lsdException w:name="Grid Table 3 Accent 2" w:uiPriority="48"/>
-    <w:lsdException w:name="Grid Table 4 Accent 2" w:uiPriority="49"/>
-    <w:lsdException w:name="Grid Table 5 Dark Accent 2" w:uiPriority="50"/>
-    <w:lsdException w:name="Grid Table 6 Colorful Accent 2" w:uiPriority="51"/>
-    <w:lsdException w:name="Grid Table 7 Colorful Accent 2" w:uiPriority="52"/>
-    <w:lsdException w:name="Grid Table 1 Light Accent 3" w:uiPriority="46"/>
-    <w:lsdException w:name="Grid Table 2 Accent 3" w:uiPriority="47"/>
-    <w:lsdException w:name="Grid Table 3 Accent 3" w:uiPriority="48"/>
-    <w:lsdException w:name="Grid Table 4 Accent 3" w:uiPriority="49"/>
-    <w:lsdException w:name="Grid Table 5 Dark Accent 3" w:uiPriority="50"/>
-    <w:lsdException w:name="Grid Table 6 Colorful Accent 3" w:uiPriority="51"/>
-    <w:lsdException w:name="Grid Table 7 Colorful Accent 3" w:uiPriority="52"/>
-    <w:lsdException w:name="Grid Table 1 Light Accent 4" w:uiPriority="46"/>
-    <w:lsdException w:name="Grid Table 2 Accent 4" w:uiPriority="47"/>
-    <w:lsdException w:name="Grid Table 3 Accent 4" w:uiPriority="48"/>
-    <w:lsdException w:name="Grid Table 4 Accent 4" w:uiPriority="49"/>
-    <w:lsdException w:name="Grid Table 5 Dark Accent 4" w:uiPriority="50"/>
-    <w:lsdException w:name="Grid Table 6 Colorful Accent 4" w:uiPriority="51"/>
-    <w:lsdException w:name="Grid Table 7 Colorful Accent 4" w:uiPriority="52"/>
-    <w:lsdException w:name="Grid Table 1 Light Accent 5" w:uiPriority="46"/>
-    <w:lsdException w:name="Grid Table 2 Accent 5" w:uiPriority="47"/>
-    <w:lsdException w:name="Grid Table 3 Accent 5" w:uiPriority="48"/>
-    <w:lsdException w:name="Grid Table 4 Accent 5" w:uiPriority="49"/>
-    <w:lsdException w:name="Grid Table 5 Dark Accent 5" w:uiPriority="50"/>
-    <w:lsdException w:name="Grid Table 6 Colorful Accent 5" w:uiPriority="51"/>
-    <w:lsdException w:name="Grid Table 7 Colorful Accent 5" w:uiPriority="52"/>
-    <w:lsdException w:name="Grid Table 1 Light Accent 6" w:uiPriority="46"/>
-    <w:lsdException w:name="Grid Table 2 Accent 6" w:uiPriority="47"/>
-    <w:lsdException w:name="Grid Table 3 Accent 6" w:uiPriority="48"/>
-    <w:lsdException w:name="Grid Table 4 Accent 6" w:uiPriority="49"/>
-    <w:lsdException w:name="Grid Table 5 Dark Accent 6" w:uiPriority="50"/>
-    <w:lsdException w:name="Grid Table 6 Colorful Accent 6" w:uiPriority="51"/>
-    <w:lsdException w:name="Grid Table 7 Colorful Accent 6" w:uiPriority="52"/>
-    <w:lsdException w:name="List Table 1 Light" w:uiPriority="46"/>
-    <w:lsdException w:name="List Table 2" w:uiPriority="47"/>
-    <w:lsdException w:name="List Table 3" w:uiPriority="48"/>
-    <w:lsdException w:name="List Table 4" w:uiPriority="49"/>
-    <w:lsdException w:name="List Table 5 Dark" w:uiPriority="50"/>
-    <w:lsdException w:name="List Table 6 Colorful" w:uiPriority="51"/>
-    <w:lsdException w:name="List Table 7 Colorful" w:uiPriority="52"/>
-    <w:lsdException w:name="List Table 1 Light Accent 1" w:uiPriority="46"/>
-    <w:lsdException w:name="List Table 2 Accent 1" w:uiPriority="47"/>
-    <w:lsdException w:name="List Table 3 Accent 1" w:uiPriority="48"/>
-    <w:lsdException w:name="List Table 4 Accent 1" w:uiPriority="49"/>
-    <w:lsdException w:name="List Table 5 Dark Accent 1" w:uiPriority="50"/>
-    <w:lsdException w:name="List Table 6 Colorful Accent 1" w:uiPriority="51"/>
-    <w:lsdException w:name="List Table 7 Colorful Accent 1" w:uiPriority="52"/>
-    <w:lsdException w:name="List Table 1 Light Accent 2" w:uiPriority="46"/>
-    <w:lsdException w:name="List Table 2 Accent 2" w:uiPriority="47"/>
-    <w:lsdException w:name="List Table 3 Accent 2" w:uiPriority="48"/>
-    <w:lsdException w:name="List Table 4 Accent 2" w:uiPriority="49"/>
-    <w:lsdException w:name="List Table 5 Dark Accent 2" w:uiPriority="50"/>
-    <w:lsdException w:name="List Table 6 Colorful Accent 2" w:uiPriority="51"/>
-    <w:lsdException w:name="List Table 7 Colorful Accent 2" w:uiPriority="52"/>
-    <w:lsdException w:name="List Table 1 Light Accent 3" w:uiPriority="46"/>
-    <w:lsdException w:name="List Table 2 Accent 3" w:uiPriority="47"/>
-    <w:lsdException w:name="List Table 3 Accent 3" w:uiPriority="48"/>
-    <w:lsdException w:name="List Table 4 Accent 3" w:uiPriority="49"/>
-    <w:lsdException w:name="List Table 5 Dark Accent 3" w:uiPriority="50"/>
-    <w:lsdException w:name="List Table 6 Colorful Accent 3" w:uiPriority="51"/>
-    <w:lsdException w:name="List Table 7 Colorful Accent 3" w:uiPriority="52"/>
-    <w:lsdException w:name="List Table 1 Light Accent 4" w:uiPriority="46"/>
-    <w:lsdException w:name="List Table 2 Accent 4" w:uiPriority="47"/>
-    <w:lsdException w:name="List Table 3 Accent 4" w:uiPriority="48"/>
-    <w:lsdException w:name="List Table 4 Accent 4" w:uiPriority="49"/>
-    <w:lsdException w:name="List Table 5 Dark Accent 4" w:uiPriority="50"/>
-    <w:lsdException w:name="List Table 6 Colorful Accent 4" w:uiPriority="51"/>
-    <w:lsdException w:name="List Table 7 Colorful Accent 4" w:uiPriority="52"/>
-    <w:lsdException w:name="List Table 1 Light Accent 5" w:uiPriority="46"/>
-    <w:lsdException w:name="List Table 2 Accent 5" w:uiPriority="47"/>
-    <w:lsdException w:name="List Table 3 Accent 5" w:uiPriority="48"/>
-    <w:lsdException w:name="List Table 4 Accent 5" w:uiPriority="49"/>
-    <w:lsdException w:name="List Table 5 Dark Accent 5" w:uiPriority="50"/>
-    <w:lsdException w:name="List Table 6 Colorful Accent 5" w:uiPriority="51"/>
-    <w:lsdException w:name="List Table 7 Colorful Accent 5" w:uiPriority="52"/>
-    <w:lsdException w:name="List Table 1 Light Accent 6" w:uiPriority="46"/>
-    <w:lsdException w:name="List Table 2 Accent 6" w:uiPriority="47"/>
-    <w:lsdException w:name="List Table 3 Accent 6" w:uiPriority="48"/>
-    <w:lsdException w:name="List Table 4 Accent 6" w:uiPriority="49"/>
-    <w:lsdException w:name="List Table 5 Dark Accent 6" w:uiPriority="50"/>
-    <w:lsdException w:name="List Table 6 Colorful Accent 6" w:uiPriority="51"/>
-    <w:lsdException w:name="List Table 7 Colorful Accent 6" w:uiPriority="52"/>
+  <w:latentStyles w:defLockedState="0" w:defUIPriority="99" w:defSemiHidden="1" w:defUnhideWhenUsed="1" w:defQFormat="0" w:count="267">
+    <w:lsdException w:name="Normal" w:semiHidden="0" w:uiPriority="0" w:unhideWhenUsed="0" w:qFormat="1"/>
+    <w:lsdException w:name="heading 1" w:semiHidden="0" w:uiPriority="9" w:unhideWhenUsed="0" w:qFormat="1"/>
+    <w:lsdException w:name="heading 2" w:uiPriority="9" w:qFormat="1"/>
+    <w:lsdException w:name="heading 3" w:uiPriority="9" w:qFormat="1"/>
+    <w:lsdException w:name="heading 4" w:uiPriority="9" w:qFormat="1"/>
+    <w:lsdException w:name="heading 5" w:uiPriority="9" w:qFormat="1"/>
+    <w:lsdException w:name="heading 6" w:uiPriority="9" w:qFormat="1"/>
+    <w:lsdException w:name="heading 7" w:uiPriority="9" w:qFormat="1"/>
+    <w:lsdException w:name="heading 8" w:uiPriority="9" w:qFormat="1"/>
+    <w:lsdException w:name="heading 9" w:uiPriority="9" w:qFormat="1"/>
+    <w:lsdException w:name="toc 1" w:uiPriority="39"/>
+    <w:lsdException w:name="toc 2" w:uiPriority="39"/>
+    <w:lsdException w:name="toc 3" w:uiPriority="39"/>
+    <w:lsdException w:name="toc 4" w:uiPriority="39"/>
+    <w:lsdException w:name="toc 5" w:uiPriority="39"/>
+    <w:lsdException w:name="toc 6" w:uiPriority="39"/>
+    <w:lsdException w:name="toc 7" w:uiPriority="39"/>
+    <w:lsdException w:name="toc 8" w:uiPriority="39"/>
+    <w:lsdException w:name="toc 9" w:uiPriority="39"/>
+    <w:lsdException w:name="caption" w:uiPriority="35" w:qFormat="1"/>
+    <w:lsdException w:name="Title" w:semiHidden="0" w:uiPriority="10" w:unhideWhenUsed="0" w:qFormat="1"/>
+    <w:lsdException w:name="Default Paragraph Font" w:uiPriority="1"/>
+    <w:lsdException w:name="Subtitle" w:semiHidden="0" w:uiPriority="11" w:unhideWhenUsed="0" w:qFormat="1"/>
+    <w:lsdException w:name="Strong" w:semiHidden="0" w:uiPriority="22" w:unhideWhenUsed="0" w:qFormat="1"/>
+    <w:lsdException w:name="Emphasis" w:semiHidden="0" w:uiPriority="20" w:unhideWhenUsed="0" w:qFormat="1"/>
+    <w:lsdException w:name="Table Grid" w:semiHidden="0" w:uiPriority="59" w:unhideWhenUsed="0"/>
+    <w:lsdException w:name="Placeholder Text" w:unhideWhenUsed="0"/>
+    <w:lsdException w:name="No Spacing" w:semiHidden="0" w:uiPriority="1" w:unhideWhenUsed="0" w:qFormat="1"/>
+    <w:lsdException w:name="Light Shading" w:semiHidden="0" w:uiPriority="60" w:unhideWhenUsed="0"/>
+    <w:lsdException w:name="Light List" w:semiHidden="0" w:uiPriority="61" w:unhideWhenUsed="0"/>
+    <w:lsdException w:name="Light Grid" w:semiHidden="0" w:uiPriority="62" w:unhideWhenUsed="0"/>
+    <w:lsdException w:name="Medium Shading 1" w:semiHidden="0" w:uiPriority="63" w:unhideWhenUsed="0"/>
+    <w:lsdException w:name="Medium Shading 2" w:semiHidden="0" w:uiPriority="64" w:unhideWhenUsed="0"/>
+    <w:lsdException w:name="Medium List 1" w:semiHidden="0" w:uiPriority="65" w:unhideWhenUsed="0"/>
+    <w:lsdException w:name="Medium List 2" w:semiHidden="0" w:uiPriority="66" w:unhideWhenUsed="0"/>
+    <w:lsdException w:name="Medium Grid 1" w:semiHidden="0" w:uiPriority="67" w:unhideWhenUsed="0"/>
+    <w:lsdException w:name="Medium Grid 2" w:semiHidden="0" w:uiPriority="68" w:unhideWhenUsed="0"/>
+    <w:lsdException w:name="Medium Grid 3" w:semiHidden="0" w:uiPriority="69" w:unhideWhenUsed="0"/>
+    <w:lsdException w:name="Dark List" w:semiHidden="0" w:uiPriority="70" w:unhideWhenUsed="0"/>
+    <w:lsdException w:name="Colorful Shading" w:semiHidden="0" w:uiPriority="71" w:unhideWhenUsed="0"/>
+    <w:lsdException w:name="Colorful List" w:semiHidden="0" w:uiPriority="72" w:unhideWhenUsed="0"/>
+    <w:lsdException w:name="Colorful Grid" w:semiHidden="0" w:uiPriority="73" w:unhideWhenUsed="0"/>
+    <w:lsdException w:name="Light Shading Accent 1" w:semiHidden="0" w:uiPriority="60" w:unhideWhenUsed="0"/>
+    <w:lsdException w:name="Light List Accent 1" w:semiHidden="0" w:uiPriority="61" w:unhideWhenUsed="0"/>
+    <w:lsdException w:name="Light Grid Accent 1" w:semiHidden="0" w:uiPriority="62" w:unhideWhenUsed="0"/>
+    <w:lsdException w:name="Medium Shading 1 Accent 1" w:semiHidden="0" w:uiPriority="63" w:unhideWhenUsed="0"/>
+    <w:lsdException w:name="Medium Shading 2 Accent 1" w:semiHidden="0" w:uiPriority="64" w:unhideWhenUsed="0"/>
+    <w:lsdException w:name="Medium List 1 Accent 1" w:semiHidden="0" w:uiPriority="65" w:unhideWhenUsed="0"/>
+    <w:lsdException w:name="Revision" w:unhideWhenUsed="0"/>
+    <w:lsdException w:name="List Paragraph" w:semiHidden="0" w:uiPriority="34" w:unhideWhenUsed="0" w:qFormat="1"/>
+    <w:lsdException w:name="Quote" w:semiHidden="0" w:uiPriority="29" w:unhideWhenUsed="0" w:qFormat="1"/>
+    <w:lsdException w:name="Intense Quote" w:semiHidden="0" w:uiPriority="30" w:unhideWhenUsed="0" w:qFormat="1"/>
+    <w:lsdException w:name="Medium List 2 Accent 1" w:semiHidden="0" w:uiPriority="66" w:unhideWhenUsed="0"/>
+    <w:lsdException w:name="Medium Grid 1 Accent 1" w:semiHidden="0" w:uiPriority="67" w:unhideWhenUsed="0"/>
+    <w:lsdException w:name="Medium Grid 2 Accent 1" w:semiHidden="0" w:uiPriority="68" w:unhideWhenUsed="0"/>
+    <w:lsdException w:name="Medium Grid 3 Accent 1" w:semiHidden="0" w:uiPriority="69" w:unhideWhenUsed="0"/>
+    <w:lsdException w:name="Dark List Accent 1" w:semiHidden="0" w:uiPriority="70" w:unhideWhenUsed="0"/>
+    <w:lsdException w:name="Colorful Shading Accent 1" w:semiHidden="0" w:uiPriority="71" w:unhideWhenUsed="0"/>
+    <w:lsdException w:name="Colorful List Accent 1" w:semiHidden="0" w:uiPriority="72" w:unhideWhenUsed="0"/>
+    <w:lsdException w:name="Colorful Grid Accent 1" w:semiHidden="0" w:uiPriority="73" w:unhideWhenUsed="0"/>
+    <w:lsdException w:name="Light Shading Accent 2" w:semiHidden="0" w:uiPriority="60" w:unhideWhenUsed="0"/>
+    <w:lsdException w:name="Light List Accent 2" w:semiHidden="0" w:uiPriority="61" w:unhideWhenUsed="0"/>
+    <w:lsdException w:name="Light Grid Accent 2" w:semiHidden="0" w:uiPriority="62" w:unhideWhenUsed="0"/>
+    <w:lsdException w:name="Medium Shading 1 Accent 2" w:semiHidden="0" w:uiPriority="63" w:unhideWhenUsed="0"/>
+    <w:lsdException w:name="Medium Shading 2 Accent 2" w:semiHidden="0" w:uiPriority="64" w:unhideWhenUsed="0"/>
+    <w:lsdException w:name="Medium List 1 Accent 2" w:semiHidden="0" w:uiPriority="65" w:unhideWhenUsed="0"/>
+    <w:lsdException w:name="Medium List 2 Accent 2" w:semiHidden="0" w:uiPriority="66" w:unhideWhenUsed="0"/>
+    <w:lsdException w:name="Medium Grid 1 Accent 2" w:semiHidden="0" w:uiPriority="67" w:unhideWhenUsed="0"/>
+    <w:lsdException w:name="Medium Grid 2 Accent 2" w:semiHidden="0" w:uiPriority="68" w:unhideWhenUsed="0"/>
+    <w:lsdException w:name="Medium Grid 3 Accent 2" w:semiHidden="0" w:uiPriority="69" w:unhideWhenUsed="0"/>
+    <w:lsdException w:name="Dark List Accent 2" w:semiHidden="0" w:uiPriority="70" w:unhideWhenUsed="0"/>
+    <w:lsdException w:name="Colorful Shading Accent 2" w:semiHidden="0" w:uiPriority="71" w:unhideWhenUsed="0"/>
+    <w:lsdException w:name="Colorful List Accent 2" w:semiHidden="0" w:uiPriority="72" w:unhideWhenUsed="0"/>
+    <w:lsdException w:name="Colorful Grid Accent 2" w:semiHidden="0" w:uiPriority="73" w:unhideWhenUsed="0"/>
+    <w:lsdException w:name="Light Shading Accent 3" w:semiHidden="0" w:uiPriority="60" w:unhideWhenUsed="0"/>
+    <w:lsdException w:name="Light List Accent 3" w:semiHidden="0" w:uiPriority="61" w:unhideWhenUsed="0"/>
+    <w:lsdException w:name="Light Grid Accent 3" w:semiHidden="0" w:uiPriority="62" w:unhideWhenUsed="0"/>
+    <w:lsdException w:name="Medium Shading 1 Accent 3" w:semiHidden="0" w:uiPriority="63" w:unhideWhenUsed="0"/>
+    <w:lsdException w:name="Medium Shading 2 Accent 3" w:semiHidden="0" w:uiPriority="64" w:unhideWhenUsed="0"/>
+    <w:lsdException w:name="Medium List 1 Accent 3" w:semiHidden="0" w:uiPriority="65" w:unhideWhenUsed="0"/>
+    <w:lsdException w:name="Medium List 2 Accent 3" w:semiHidden="0" w:uiPriority="66" w:unhideWhenUsed="0"/>
+    <w:lsdException w:name="Medium Grid 1 Accent 3" w:semiHidden="0" w:uiPriority="67" w:unhideWhenUsed="0"/>
+    <w:lsdException w:name="Medium Grid 2 Accent 3" w:semiHidden="0" w:uiPriority="68" w:unhideWhenUsed="0"/>
+    <w:lsdException w:name="Medium Grid 3 Accent 3" w:semiHidden="0" w:uiPriority="69" w:unhideWhenUsed="0"/>
+    <w:lsdException w:name="Dark List Accent 3" w:semiHidden="0" w:uiPriority="70" w:unhideWhenUsed="0"/>
+    <w:lsdException w:name="Colorful Shading Accent 3" w:semiHidden="0" w:uiPriority="71" w:unhideWhenUsed="0"/>
+    <w:lsdException w:name="Colorful List Accent 3" w:semiHidden="0" w:uiPriority="72" w:unhideWhenUsed="0"/>
+    <w:lsdException w:name="Colorful Grid Accent 3" w:semiHidden="0" w:uiPriority="73" w:unhideWhenUsed="0"/>
+    <w:lsdException w:name="Light Shading Accent 4" w:semiHidden="0" w:uiPriority="60" w:unhideWhenUsed="0"/>
+    <w:lsdException w:name="Light List Accent 4" w:semiHidden="0" w:uiPriority="61" w:unhideWhenUsed="0"/>
+    <w:lsdException w:name="Light Grid Accent 4" w:semiHidden="0" w:uiPriority="62" w:unhideWhenUsed="0"/>
+    <w:lsdException w:name="Medium Shading 1 Accent 4" w:semiHidden="0" w:uiPriority="63" w:unhideWhenUsed="0"/>
+    <w:lsdException w:name="Medium Shading 2 Accent 4" w:semiHidden="0" w:uiPriority="64" w:unhideWhenUsed="0"/>
+    <w:lsdException w:name="Medium List 1 Accent 4" w:semiHidden="0" w:uiPriority="65" w:unhideWhenUsed="0"/>
+    <w:lsdException w:name="Medium List 2 Accent 4" w:semiHidden="0" w:uiPriority="66" w:unhideWhenUsed="0"/>
+    <w:lsdException w:name="Medium Grid 1 Accent 4" w:semiHidden="0" w:uiPriority="67" w:unhideWhenUsed="0"/>
+    <w:lsdException w:name="Medium Grid 2 Accent 4" w:semiHidden="0" w:uiPriority="68" w:unhideWhenUsed="0"/>
+    <w:lsdException w:name="Medium Grid 3 Accent 4" w:semiHidden="0" w:uiPriority="69" w:unhideWhenUsed="0"/>
+    <w:lsdException w:name="Dark List Accent 4" w:semiHidden="0" w:uiPriority="70" w:unhideWhenUsed="0"/>
+    <w:lsdException w:name="Colorful Shading Accent 4" w:semiHidden="0" w:uiPriority="71" w:unhideWhenUsed="0"/>
+    <w:lsdException w:name="Colorful List Accent 4" w:semiHidden="0" w:uiPriority="72" w:unhideWhenUsed="0"/>
+    <w:lsdException w:name="Colorful Grid Accent 4" w:semiHidden="0" w:uiPriority="73" w:unhideWhenUsed="0"/>
+    <w:lsdException w:name="Light Shading Accent 5" w:semiHidden="0" w:uiPriority="60" w:unhideWhenUsed="0"/>
+    <w:lsdException w:name="Light List Accent 5" w:semiHidden="0" w:uiPriority="61" w:unhideWhenUsed="0"/>
+    <w:lsdException w:name="Light Grid Accent 5" w:semiHidden="0" w:uiPriority="62" w:unhideWhenUsed="0"/>
+    <w:lsdException w:name="Medium Shading 1 Accent 5" w:semiHidden="0" w:uiPriority="63" w:unhideWhenUsed="0"/>
+    <w:lsdException w:name="Medium Shading 2 Accent 5" w:semiHidden="0" w:uiPriority="64" w:unhideWhenUsed="0"/>
+    <w:lsdException w:name="Medium List 1 Accent 5" w:semiHidden="0" w:uiPriority="65" w:unhideWhenUsed="0"/>
+    <w:lsdException w:name="Medium List 2 Accent 5" w:semiHidden="0" w:uiPriority="66" w:unhideWhenUsed="0"/>
+    <w:lsdException w:name="Medium Grid 1 Accent 5" w:semiHidden="0" w:uiPriority="67" w:unhideWhenUsed="0"/>
+    <w:lsdException w:name="Medium Grid 2 Accent 5" w:semiHidden="0" w:uiPriority="68" w:unhideWhenUsed="0"/>
+    <w:lsdException w:name="Medium Grid 3 Accent 5" w:semiHidden="0" w:uiPriority="69" w:unhideWhenUsed="0"/>
+    <w:lsdException w:name="Dark List Accent 5" w:semiHidden="0" w:uiPriority="70" w:unhideWhenUsed="0"/>
+    <w:lsdException w:name="Colorful Shading Accent 5" w:semiHidden="0" w:uiPriority="71" w:unhideWhenUsed="0"/>
+    <w:lsdException w:name="Colorful List Accent 5" w:semiHidden="0" w:uiPriority="72" w:unhideWhenUsed="0"/>
+    <w:lsdException w:name="Colorful Grid Accent 5" w:semiHidden="0" w:uiPriority="73" w:unhideWhenUsed="0"/>
+    <w:lsdException w:name="Light Shading Accent 6" w:semiHidden="0" w:uiPriority="60" w:unhideWhenUsed="0"/>
+    <w:lsdException w:name="Light List Accent 6" w:semiHidden="0" w:uiPriority="61" w:unhideWhenUsed="0"/>
+    <w:lsdException w:name="Light Grid Accent 6" w:semiHidden="0" w:uiPriority="62" w:unhideWhenUsed="0"/>
+    <w:lsdException w:name="Medium Shading 1 Accent 6" w:semiHidden="0" w:uiPriority="63" w:unhideWhenUsed="0"/>
+    <w:lsdException w:name="Medium Shading 2 Accent 6" w:semiHidden="0" w:uiPriority="64" w:unhideWhenUsed="0"/>
+    <w:lsdException w:name="Medium List 1 Accent 6" w:semiHidden="0" w:uiPriority="65" w:unhideWhenUsed="0"/>
+    <w:lsdException w:name="Medium List 2 Accent 6" w:semiHidden="0" w:uiPriority="66" w:unhideWhenUsed="0"/>
+    <w:lsdException w:name="Medium Grid 1 Accent 6" w:semiHidden="0" w:uiPriority="67" w:unhideWhenUsed="0"/>
+    <w:lsdException w:name="Medium Grid 2 Accent 6" w:semiHidden="0" w:uiPriority="68" w:unhideWhenUsed="0"/>
+    <w:lsdException w:name="Medium Grid 3 Accent 6" w:semiHidden="0" w:uiPriority="69" w:unhideWhenUsed="0"/>
+    <w:lsdException w:name="Dark List Accent 6" w:semiHidden="0" w:uiPriority="70" w:unhideWhenUsed="0"/>
+    <w:lsdException w:name="Colorful Shading Accent 6" w:semiHidden="0" w:uiPriority="71" w:unhideWhenUsed="0"/>
+    <w:lsdException w:name="Colorful List Accent 6" w:semiHidden="0" w:uiPriority="72" w:unhideWhenUsed="0"/>
+    <w:lsdException w:name="Colorful Grid Accent 6" w:semiHidden="0" w:uiPriority="73" w:unhideWhenUsed="0"/>
+    <w:lsdException w:name="Subtle Emphasis" w:semiHidden="0" w:uiPriority="19" w:unhideWhenUsed="0" w:qFormat="1"/>
+    <w:lsdException w:name="Intense Emphasis" w:semiHidden="0" w:uiPriority="21" w:unhideWhenUsed="0" w:qFormat="1"/>
+    <w:lsdException w:name="Subtle Reference" w:semiHidden="0" w:uiPriority="31" w:unhideWhenUsed="0" w:qFormat="1"/>
+    <w:lsdException w:name="Intense Reference" w:semiHidden="0" w:uiPriority="32" w:unhideWhenUsed="0" w:qFormat="1"/>
+    <w:lsdException w:name="Book Title" w:semiHidden="0" w:uiPriority="33" w:unhideWhenUsed="0" w:qFormat="1"/>
+    <w:lsdException w:name="Bibliography" w:uiPriority="37"/>
+    <w:lsdException w:name="TOC Heading" w:uiPriority="39" w:qFormat="1"/>
   </w:latentStyles>
   <w:style w:type="paragraph" w:default="1" w:styleId="Normal">
     <w:name w:val="Normal"/>
     <w:qFormat/>
+    <w:rsid w:val="002D6F57"/>
   </w:style>
   <w:style w:type="character" w:default="1" w:styleId="Fuentedeprrafopredeter">
     <w:name w:val="Default Paragraph Font"/>
@@ -5734,6 +5112,7 @@
     <w:uiPriority w:val="99"/>
     <w:semiHidden/>
     <w:unhideWhenUsed/>
+    <w:qFormat/>
     <w:tblPr>
       <w:tblInd w:w="0" w:type="dxa"/>
       <w:tblCellMar>
@@ -5832,7 +5211,7 @@
 </file>
 
 <file path=word/glossary/webSettings.xml><?xml version="1.0" encoding="utf-8"?>
-<w:webSettings xmlns:mc="http://schemas.openxmlformats.org/markup-compatibility/2006" xmlns:r="http://schemas.openxmlformats.org/officeDocument/2006/relationships" xmlns:w="http://schemas.openxmlformats.org/wordprocessingml/2006/main" xmlns:w14="http://schemas.microsoft.com/office/word/2010/wordml" xmlns:w15="http://schemas.microsoft.com/office/word/2012/wordml" mc:Ignorable="w14 w15">
+<w:webSettings xmlns:r="http://schemas.openxmlformats.org/officeDocument/2006/relationships" xmlns:w="http://schemas.openxmlformats.org/wordprocessingml/2006/main">
   <w:optimizeForBrowser/>
 </w:webSettings>
 </file>

</xml_diff>

<commit_message>
Modificación plan de prueba.
</commit_message>
<xml_diff>
--- a/repository/S.A.P.O/Producto/Iteraciones/Iteracion_01/06_Documento_Prueba/Plan de Pruebas.docx
+++ b/repository/S.A.P.O/Producto/Iteraciones/Iteracion_01/06_Documento_Prueba/Plan de Pruebas.docx
@@ -117,7 +117,7 @@
                 <v:imagedata r:id="rId9" o:title=""/>
                 <w10:wrap type="tight"/>
               </v:shape>
-              <o:OLEObject Type="Embed" ProgID="PBrush" ShapeID="_x0000_s1033" DrawAspect="Content" ObjectID="_1437297126" r:id="rId10"/>
+              <o:OLEObject Type="Embed" ProgID="PBrush" ShapeID="_x0000_s1033" DrawAspect="Content" ObjectID="_1437412307" r:id="rId10"/>
             </w:pict>
           </w:r>
           <w:r>
@@ -259,9 +259,6 @@
             </w:rPr>
             <w:alias w:val="Subtítulo"/>
             <w:id w:val="14700077"/>
-            <w:placeholder>
-              <w:docPart w:val="F8BE507CEC664ED29893A44996BA253C"/>
-            </w:placeholder>
             <w:dataBinding w:prefixMappings="xmlns:ns0='http://schemas.openxmlformats.org/package/2006/metadata/core-properties' xmlns:ns1='http://purl.org/dc/elements/1.1/'" w:xpath="/ns0:coreProperties[1]/ns1:subject[1]" w:storeItemID="{6C3C8BC8-F283-45AE-878A-BAB7291924A1}"/>
             <w:text/>
           </w:sdtPr>
@@ -2248,1040 +2245,13 @@
         </w:p>
         <w:p>
           <w:pPr>
-            <w:pStyle w:val="Ttulo3"/>
-            <w:rPr>
-              <w:lang w:val="es-PE"/>
-            </w:rPr>
-          </w:pPr>
-          <w:bookmarkStart w:id="5" w:name="_Toc200905672"/>
-          <w:bookmarkStart w:id="6" w:name="_Toc363495387"/>
-          <w:r>
-            <w:rPr>
-              <w:lang w:val="es-PE"/>
-            </w:rPr>
-            <w:t>Pruebas de integridad de datos y BD</w:t>
+            <w:pStyle w:val="Ttulo1"/>
+          </w:pPr>
+          <w:bookmarkStart w:id="5" w:name="_Toc363495384"/>
+          <w:r>
+            <w:t>Alcance</w:t>
           </w:r>
           <w:bookmarkEnd w:id="5"/>
-          <w:bookmarkEnd w:id="6"/>
-        </w:p>
-        <w:p>
-          <w:pPr>
-            <w:rPr>
-              <w:lang w:val="es-PE"/>
-            </w:rPr>
-          </w:pPr>
-          <w:r>
-            <w:rPr>
-              <w:lang w:val="es-PE"/>
-            </w:rPr>
-            <w:t xml:space="preserve">La base de datos y los procesos de bases de datos deberían ser probadas en sistemas separados. Estos sistemas deberían ser probados sin la aplicación  </w:t>
-          </w:r>
-          <w:r>
-            <w:rPr>
-              <w:sz w:val="24"/>
-              <w:szCs w:val="24"/>
-              <w:lang w:val="es-PE"/>
-            </w:rPr>
-            <w:t>SGAC</w:t>
-          </w:r>
-          <w:r>
-            <w:rPr>
-              <w:lang w:val="es-PE"/>
-            </w:rPr>
-            <w:t xml:space="preserve"> . Revisión exhaustiva sobre el gestor de base de datos a usarse necesita ser realizada para identificar las herramientas y técnicas que puedan existir para soportar las pruebas a realizarse.</w:t>
-          </w:r>
-        </w:p>
-        <w:p>
-          <w:pPr>
-            <w:pStyle w:val="Ttulo4"/>
-            <w:rPr>
-              <w:lang w:val="es-PE"/>
-            </w:rPr>
-          </w:pPr>
-          <w:r>
-            <w:rPr>
-              <w:lang w:val="es-PE"/>
-            </w:rPr>
-            <w:t>Objetivo</w:t>
-          </w:r>
-        </w:p>
-        <w:p>
-          <w:pPr>
-            <w:rPr>
-              <w:lang w:val="es-PE"/>
-            </w:rPr>
-          </w:pPr>
-          <w:r>
-            <w:rPr>
-              <w:lang w:val="es-PE"/>
-            </w:rPr>
-            <w:t>Asegurar que los métodos de acceso y los procesos funcionen apropiadamente y sin corrupción de datos</w:t>
-          </w:r>
-        </w:p>
-        <w:p>
-          <w:pPr>
-            <w:pStyle w:val="Ttulo4"/>
-            <w:rPr>
-              <w:lang w:val="es-PE"/>
-            </w:rPr>
-          </w:pPr>
-          <w:r>
-            <w:rPr>
-              <w:lang w:val="es-PE"/>
-            </w:rPr>
-            <w:t>Técnicas</w:t>
-          </w:r>
-        </w:p>
-        <w:p>
-          <w:pPr>
-            <w:rPr>
-              <w:lang w:val="es-PE"/>
-            </w:rPr>
-          </w:pPr>
-          <w:r>
-            <w:rPr>
-              <w:lang w:val="es-PE"/>
-            </w:rPr>
-            <w:t xml:space="preserve">Invocar cada método de acceso a la BD, intentando con datos válidos e inválidos. </w:t>
-          </w:r>
-        </w:p>
-        <w:p>
-          <w:pPr>
-            <w:rPr>
-              <w:lang w:val="es-PE"/>
-            </w:rPr>
-          </w:pPr>
-          <w:r>
-            <w:rPr>
-              <w:lang w:val="es-PE"/>
-            </w:rPr>
-            <w:t>Inspeccionar la base de datos para asegurar que la data ha sido poblada como se esperaba, que todos los eventos ocurran apropiadamente, o revisar la data retornada para asegurar que la data correcta fue obtenida (por las razones correctas).</w:t>
-          </w:r>
-        </w:p>
-        <w:p>
-          <w:pPr>
-            <w:pStyle w:val="Ttulo4"/>
-            <w:rPr>
-              <w:lang w:val="es-PE"/>
-            </w:rPr>
-          </w:pPr>
-          <w:r>
-            <w:rPr>
-              <w:lang w:val="es-PE"/>
-            </w:rPr>
-            <w:t>Criterio de cumplimiento</w:t>
-          </w:r>
-        </w:p>
-        <w:p>
-          <w:pPr>
-            <w:rPr>
-              <w:lang w:val="es-PE"/>
-            </w:rPr>
-          </w:pPr>
-          <w:r>
-            <w:rPr>
-              <w:lang w:val="es-PE"/>
-            </w:rPr>
-            <w:t>Todos los métodos de acceso a la base de datos y procesos funcionan como fueron diseñados y sin corrupción de datos.</w:t>
-          </w:r>
-        </w:p>
-        <w:p>
-          <w:pPr>
-            <w:pStyle w:val="Ttulo3"/>
-            <w:rPr>
-              <w:lang w:val="es-PE"/>
-            </w:rPr>
-          </w:pPr>
-          <w:bookmarkStart w:id="7" w:name="_Toc200905673"/>
-          <w:bookmarkStart w:id="8" w:name="_Toc363495388"/>
-          <w:r>
-            <w:rPr>
-              <w:lang w:val="es-PE"/>
-            </w:rPr>
-            <w:t>Pruebas del sistema</w:t>
-          </w:r>
-          <w:bookmarkEnd w:id="7"/>
-          <w:bookmarkEnd w:id="8"/>
-        </w:p>
-        <w:p>
-          <w:pPr>
-            <w:rPr>
-              <w:lang w:val="es-PE"/>
-            </w:rPr>
-          </w:pPr>
-          <w:r>
-            <w:rPr>
-              <w:lang w:val="es-PE"/>
-            </w:rPr>
-            <w:t>Las pruebas sobre la aplicación deberían enfocarse en requerimientos que puedan ser asociados directamente a casos de uso (o funciones de negocio), y reglas del negocio. Las metas de estas pruebas son verificar la aceptación, el procesamiento y obtenciónde data apropiada, así como la apropiada implementación de reglas del negocio. Este tipo de pruebas está basado en las técnicas de caja negra, utilizando para ello la GUI y analizando los resultados.</w:t>
-          </w:r>
-        </w:p>
-        <w:p>
-          <w:pPr>
-            <w:rPr>
-              <w:lang w:val="es-PE"/>
-            </w:rPr>
-          </w:pPr>
-        </w:p>
-        <w:p>
-          <w:pPr>
-            <w:pStyle w:val="Ttulo4"/>
-            <w:rPr>
-              <w:lang w:val="es-PE"/>
-            </w:rPr>
-          </w:pPr>
-          <w:r>
-            <w:rPr>
-              <w:lang w:val="es-PE"/>
-            </w:rPr>
-            <w:t>Objetivo</w:t>
-          </w:r>
-        </w:p>
-        <w:p>
-          <w:pPr>
-            <w:rPr>
-              <w:lang w:val="es-PE"/>
-            </w:rPr>
-          </w:pPr>
-          <w:r>
-            <w:rPr>
-              <w:lang w:val="es-PE"/>
-            </w:rPr>
-            <w:t>Asegurar la navegación apropiada en la aplicación; el correcto ingreso de datos, procesamiento y obtención.</w:t>
-          </w:r>
-        </w:p>
-        <w:p>
-          <w:pPr>
-            <w:pStyle w:val="Ttulo4"/>
-            <w:rPr>
-              <w:lang w:val="es-PE"/>
-            </w:rPr>
-          </w:pPr>
-          <w:r>
-            <w:rPr>
-              <w:lang w:val="es-PE"/>
-            </w:rPr>
-            <w:lastRenderedPageBreak/>
-            <w:t>Técnicas</w:t>
-          </w:r>
-        </w:p>
-        <w:p>
-          <w:pPr>
-            <w:rPr>
-              <w:lang w:val="es-PE"/>
-            </w:rPr>
-          </w:pPr>
-          <w:r>
-            <w:rPr>
-              <w:lang w:val="es-PE"/>
-            </w:rPr>
-            <w:t>Ejecutar cada CU, cada flujo de CU o función, usando data válida e inválida, para verificar: a) que los resultados ocurran cuando la data sea válida.; b) que se muestren apropiados mensajes de error o alerta cuando data inválida sea empleada.</w:t>
-          </w:r>
-        </w:p>
-        <w:p>
-          <w:pPr>
-            <w:rPr>
-              <w:lang w:val="es-PE"/>
-            </w:rPr>
-          </w:pPr>
-          <w:r>
-            <w:rPr>
-              <w:lang w:val="es-PE"/>
-            </w:rPr>
-            <w:t>Cada regla de negocio es apropiadamente aplicada.</w:t>
-          </w:r>
-        </w:p>
-        <w:p>
-          <w:pPr>
-            <w:pStyle w:val="Ttulo4"/>
-            <w:rPr>
-              <w:lang w:val="es-PE"/>
-            </w:rPr>
-          </w:pPr>
-          <w:r>
-            <w:rPr>
-              <w:lang w:val="es-PE"/>
-            </w:rPr>
-            <w:t>Criterio de cumplimiento</w:t>
-          </w:r>
-        </w:p>
-        <w:p>
-          <w:pPr>
-            <w:rPr>
-              <w:lang w:val="es-PE"/>
-            </w:rPr>
-          </w:pPr>
-          <w:r>
-            <w:rPr>
-              <w:lang w:val="es-PE"/>
-            </w:rPr>
-            <w:t>Todas las pruebas planificadas fueron ejecutadas</w:t>
-          </w:r>
-        </w:p>
-        <w:p>
-          <w:pPr>
-            <w:rPr>
-              <w:lang w:val="es-PE"/>
-            </w:rPr>
-          </w:pPr>
-          <w:r>
-            <w:rPr>
-              <w:lang w:val="es-PE"/>
-            </w:rPr>
-            <w:t>Todos los defectos de pruebas han sido manejados.</w:t>
-          </w:r>
-        </w:p>
-        <w:p>
-          <w:pPr>
-            <w:pStyle w:val="Ttulo3"/>
-            <w:rPr>
-              <w:lang w:val="es-PE"/>
-            </w:rPr>
-          </w:pPr>
-          <w:bookmarkStart w:id="9" w:name="_Toc200905674"/>
-          <w:bookmarkStart w:id="10" w:name="_Toc363495389"/>
-          <w:r>
-            <w:rPr>
-              <w:lang w:val="es-PE"/>
-            </w:rPr>
-            <w:t>Pruebas de la interfaz de usuario (IU)</w:t>
-          </w:r>
-          <w:bookmarkEnd w:id="9"/>
-          <w:bookmarkEnd w:id="10"/>
-        </w:p>
-        <w:p>
-          <w:pPr>
-            <w:rPr>
-              <w:lang w:val="es-PE"/>
-            </w:rPr>
-          </w:pPr>
-          <w:r>
-            <w:rPr>
-              <w:lang w:val="es-PE"/>
-            </w:rPr>
-            <w:t xml:space="preserve">Verifica la interacción del usuario con el software. La meta de las pruebas de IU es asegurar que la interfaz de usuario provea al usuario el acceso apropiado para acceder y navegar por las funciones de la aplicación. Además, las pruebas IU asegura que los objetivos dentro de la IU funcionen como se esperaba y conforme a los estándares de la compañía. </w:t>
-          </w:r>
-        </w:p>
-        <w:p>
-          <w:pPr>
-            <w:pStyle w:val="Ttulo4"/>
-            <w:rPr>
-              <w:lang w:val="es-PE"/>
-            </w:rPr>
-          </w:pPr>
-          <w:r>
-            <w:rPr>
-              <w:lang w:val="es-PE"/>
-            </w:rPr>
-            <w:t>Objetivo</w:t>
-          </w:r>
-        </w:p>
-        <w:p>
-          <w:pPr>
-            <w:rPr>
-              <w:lang w:val="es-PE"/>
-            </w:rPr>
-          </w:pPr>
-          <w:r>
-            <w:rPr>
-              <w:lang w:val="es-PE"/>
-            </w:rPr>
-            <w:t>Verificar: a) la navegación por la aplicación refleje propiamente las funciones y requerimientos de negocio; b) los objetos de ventanas y sus características, como menús medidas posición, estado y foco sea conforme a los estándares.</w:t>
-          </w:r>
-        </w:p>
-        <w:p>
-          <w:pPr>
-            <w:pStyle w:val="Ttulo4"/>
-            <w:rPr>
-              <w:lang w:val="es-PE"/>
-            </w:rPr>
-          </w:pPr>
-          <w:r>
-            <w:rPr>
-              <w:lang w:val="es-PE"/>
-            </w:rPr>
-            <w:t>Técnicas</w:t>
-          </w:r>
-        </w:p>
-        <w:p>
-          <w:pPr>
-            <w:rPr>
-              <w:lang w:val="es-PE"/>
-            </w:rPr>
-          </w:pPr>
-          <w:r>
-            <w:rPr>
-              <w:lang w:val="es-PE"/>
-            </w:rPr>
-            <w:t>Crear modificar las pruebas para cada ventana para verificar apropiadamente la navegación y los estados de los objetos para cada ventana y objeto de la aplicación.</w:t>
-          </w:r>
-        </w:p>
-        <w:p>
-          <w:pPr>
-            <w:pStyle w:val="Ttulo4"/>
-            <w:rPr>
-              <w:lang w:val="es-PE"/>
-            </w:rPr>
-          </w:pPr>
-          <w:r>
-            <w:rPr>
-              <w:lang w:val="es-PE"/>
-            </w:rPr>
-            <w:t>Criterio de cumplimiento</w:t>
-          </w:r>
-        </w:p>
-        <w:p>
-          <w:pPr>
-            <w:rPr>
-              <w:lang w:val="es-PE"/>
-            </w:rPr>
-          </w:pPr>
-          <w:r>
-            <w:rPr>
-              <w:lang w:val="es-PE"/>
-            </w:rPr>
-            <w:t>Cada ventana fue verificada exitosamente para comparar si se sigue el estándar o no.</w:t>
-          </w:r>
-        </w:p>
-        <w:p>
-          <w:pPr>
-            <w:pStyle w:val="Ttulo3"/>
-            <w:rPr>
-              <w:lang w:val="es-PE"/>
-            </w:rPr>
-          </w:pPr>
-          <w:bookmarkStart w:id="11" w:name="_Toc200905675"/>
-          <w:bookmarkStart w:id="12" w:name="_Toc363495390"/>
-          <w:r>
-            <w:rPr>
-              <w:lang w:val="es-PE"/>
-            </w:rPr>
-            <w:t>Pruebas de desempeño</w:t>
-          </w:r>
-          <w:bookmarkEnd w:id="11"/>
-          <w:bookmarkEnd w:id="12"/>
-        </w:p>
-        <w:p>
-          <w:pPr>
-            <w:rPr>
-              <w:lang w:val="es-PE"/>
-            </w:rPr>
-          </w:pPr>
-          <w:r>
-            <w:rPr>
-              <w:lang w:val="es-PE"/>
-            </w:rPr>
-            <w:t>Realizar las pruebas que miden los tiempos de respuesta, las tasas de transacción y otros requerimientos sensibles al tiempo. La meta de las pruebas de desempeño es verificar y validar que los requerimientos de desempeño han sido alcanzados. Este tipo de pruebas es ejecutado muchas veces, y cada ejecución emplea una carga subrepticia (</w:t>
-          </w:r>
-          <w:r>
-            <w:rPr>
-              <w:lang w:val="es-ES"/>
-            </w:rPr>
-            <w:t>background</w:t>
-          </w:r>
-          <w:r>
-            <w:rPr>
-              <w:lang w:val="es-PE"/>
-            </w:rPr>
-            <w:t xml:space="preserve"> load) en el sistema.</w:t>
-          </w:r>
-        </w:p>
-        <w:p>
-          <w:pPr>
-            <w:pStyle w:val="Ttulo4"/>
-            <w:rPr>
-              <w:lang w:val="es-PE"/>
-            </w:rPr>
-          </w:pPr>
-          <w:r>
-            <w:rPr>
-              <w:lang w:val="es-PE"/>
-            </w:rPr>
-            <w:t>Objetivo</w:t>
-          </w:r>
-        </w:p>
-        <w:p>
-          <w:pPr>
-            <w:rPr>
-              <w:lang w:val="es-PE"/>
-            </w:rPr>
-          </w:pPr>
-          <w:r>
-            <w:rPr>
-              <w:lang w:val="es-PE"/>
-            </w:rPr>
-            <w:t xml:space="preserve">Validar el tiempo de respuesta para transacciones diseñadas o funciones de negocio bajo las siguientes condiciones: a) volumen normal anticipado, b) volumen de caso mal </w:t>
-          </w:r>
-          <w:r>
-            <w:rPr>
-              <w:lang w:val="es-PE"/>
-            </w:rPr>
-            <w:t>anticipado</w:t>
-          </w:r>
-          <w:r>
-            <w:rPr>
-              <w:lang w:val="es-PE"/>
-            </w:rPr>
-            <w:t xml:space="preserve">.  </w:t>
-          </w:r>
-        </w:p>
-        <w:p>
-          <w:pPr>
-            <w:pStyle w:val="Ttulo4"/>
-            <w:rPr>
-              <w:lang w:val="es-PE"/>
-            </w:rPr>
-          </w:pPr>
-          <w:r>
-            <w:rPr>
-              <w:lang w:val="es-PE"/>
-            </w:rPr>
-            <w:t>Técnicas</w:t>
-          </w:r>
-        </w:p>
-        <w:p>
-          <w:pPr>
-            <w:rPr>
-              <w:lang w:val="es-PE"/>
-            </w:rPr>
-          </w:pPr>
-          <w:r>
-            <w:rPr>
-              <w:lang w:val="es-PE"/>
-            </w:rPr>
-            <w:t>Usar scripts de prueba desarrollados por pruebas de modelo de negocio (pruebas de sistema).</w:t>
-          </w:r>
-        </w:p>
-        <w:p>
-          <w:pPr>
-            <w:rPr>
-              <w:lang w:val="es-PE"/>
-            </w:rPr>
-          </w:pPr>
-          <w:r>
-            <w:rPr>
-              <w:lang w:val="es-PE"/>
-            </w:rPr>
-            <w:t>Modificar archivos de datos (para incrementar el número de transacciones) o modificar los scripts para incrementar el número de iteraciones en que cada transacción ocurre.</w:t>
-          </w:r>
-        </w:p>
-        <w:p>
-          <w:pPr>
-            <w:rPr>
-              <w:lang w:val="es-PE"/>
-            </w:rPr>
-          </w:pPr>
-          <w:r>
-            <w:rPr>
-              <w:lang w:val="es-PE"/>
-            </w:rPr>
-            <w:lastRenderedPageBreak/>
-            <w:t>Lo scripts deben correr en una sola máquina (en el mejor de los casos simular un usuario único, una única transacción) y ser repetido en múltiples clientes (virtuales o actuales).</w:t>
-          </w:r>
-        </w:p>
-        <w:p>
-          <w:pPr>
-            <w:pStyle w:val="Ttulo4"/>
-            <w:rPr>
-              <w:lang w:val="es-PE"/>
-            </w:rPr>
-          </w:pPr>
-          <w:r>
-            <w:rPr>
-              <w:lang w:val="es-PE"/>
-            </w:rPr>
-            <w:t>Criterio de cumplimiento</w:t>
-          </w:r>
-        </w:p>
-        <w:p>
-          <w:pPr>
-            <w:rPr>
-              <w:lang w:val="es-PE"/>
-            </w:rPr>
-          </w:pPr>
-          <w:r>
-            <w:rPr>
-              <w:lang w:val="es-PE"/>
-            </w:rPr>
-            <w:t>Una transacción / un único usuario. El cumplimiento exitoso de estas pruebas, es cuando no se encuentran fallas en los tiempos esperados o requerido (en cada transacción).</w:t>
-          </w:r>
-        </w:p>
-        <w:p>
-          <w:pPr>
-            <w:rPr>
-              <w:lang w:val="es-PE"/>
-            </w:rPr>
-          </w:pPr>
-          <w:r>
-            <w:rPr>
-              <w:lang w:val="es-PE"/>
-            </w:rPr>
-            <w:t>Múltiples transacciones / múltiples usuarios. El cumplimiento exitoso de estas pruebas, es cuando no se encuentran fallas en los tiempos aceptables.</w:t>
-          </w:r>
-        </w:p>
-        <w:p>
-          <w:pPr>
-            <w:pStyle w:val="Ttulo3"/>
-            <w:rPr>
-              <w:lang w:val="es-PE"/>
-            </w:rPr>
-          </w:pPr>
-          <w:bookmarkStart w:id="13" w:name="_Toc200905676"/>
-          <w:bookmarkStart w:id="14" w:name="_Toc363495391"/>
-          <w:r>
-            <w:rPr>
-              <w:lang w:val="es-PE"/>
-            </w:rPr>
-            <w:t>Pruebas de carga</w:t>
-          </w:r>
-          <w:bookmarkEnd w:id="13"/>
-          <w:bookmarkEnd w:id="14"/>
-        </w:p>
-        <w:p>
-          <w:pPr>
-            <w:rPr>
-              <w:lang w:val="es-PE"/>
-            </w:rPr>
-          </w:pPr>
-          <w:r>
-            <w:rPr>
-              <w:lang w:val="es-PE"/>
-            </w:rPr>
-            <w:t>Las pruebas de carga miden las situaciones en las que el sistema se somete a variaciones en su carga de trabajo para evaluar la habilidad del sistema para continuar funcionando adecuadamente, más allá de la carga de trabajo esperada. Adicionalmente, las pruebas evalúan las características de desempeño (tiempos de respuestas, tasas de transacción y otros problemas sensibles a tiempos).</w:t>
-          </w:r>
-        </w:p>
-        <w:p>
-          <w:pPr>
-            <w:pStyle w:val="Ttulo4"/>
-            <w:rPr>
-              <w:lang w:val="es-PE"/>
-            </w:rPr>
-          </w:pPr>
-          <w:r>
-            <w:rPr>
-              <w:lang w:val="es-PE"/>
-            </w:rPr>
-            <w:t>Objetivo</w:t>
-          </w:r>
-        </w:p>
-        <w:p>
-          <w:pPr>
-            <w:rPr>
-              <w:lang w:val="es-PE"/>
-            </w:rPr>
-          </w:pPr>
-          <w:r>
-            <w:rPr>
-              <w:lang w:val="es-PE"/>
-            </w:rPr>
-            <w:t xml:space="preserve">Verificar el tiempo de respuesta del sistema para transacciones diseñada o casos de negocio bajo condiciones de carga de trabajo variada. </w:t>
-          </w:r>
-        </w:p>
-        <w:p>
-          <w:pPr>
-            <w:pStyle w:val="Ttulo4"/>
-            <w:rPr>
-              <w:lang w:val="es-PE"/>
-            </w:rPr>
-          </w:pPr>
-          <w:r>
-            <w:rPr>
-              <w:lang w:val="es-PE"/>
-            </w:rPr>
-            <w:t>Técnicas</w:t>
-          </w:r>
-        </w:p>
-        <w:p>
-          <w:pPr>
-            <w:rPr>
-              <w:lang w:val="es-PE"/>
-            </w:rPr>
-          </w:pPr>
-          <w:r>
-            <w:rPr>
-              <w:lang w:val="es-PE"/>
-            </w:rPr>
-            <w:t>Pruebas de uso desarrolladas para ciclos de prueba de negocio.</w:t>
-          </w:r>
-        </w:p>
-        <w:p>
-          <w:pPr>
-            <w:rPr>
-              <w:lang w:val="es-PE"/>
-            </w:rPr>
-          </w:pPr>
-          <w:r>
-            <w:rPr>
-              <w:lang w:val="es-PE"/>
-            </w:rPr>
-            <w:t>Modificar archivos de datos (incrementando el número de transacciones) o las pruebas para incrementar el número de veces en que una transacción ocurre.</w:t>
-          </w:r>
-        </w:p>
-        <w:p>
-          <w:pPr>
-            <w:pStyle w:val="Ttulo4"/>
-            <w:rPr>
-              <w:lang w:val="es-PE"/>
-            </w:rPr>
-          </w:pPr>
-          <w:r>
-            <w:rPr>
-              <w:lang w:val="es-PE"/>
-            </w:rPr>
-            <w:t>Criterio de cumplimiento</w:t>
-          </w:r>
-        </w:p>
-        <w:p>
-          <w:pPr>
-            <w:rPr>
-              <w:lang w:val="es-PE"/>
-            </w:rPr>
-          </w:pPr>
-          <w:r>
-            <w:rPr>
-              <w:lang w:val="es-PE"/>
-            </w:rPr>
-            <w:t>Múltiples transacciones / múltiples usuarios. El cumplimiento exitoso de estas pruebas, es cuando no se encuentran fallas en los tiempos aceptables.</w:t>
-          </w:r>
-        </w:p>
-        <w:p>
-          <w:pPr>
-            <w:pStyle w:val="Ttulo3"/>
-            <w:rPr>
-              <w:lang w:val="es-PE"/>
-            </w:rPr>
-          </w:pPr>
-          <w:bookmarkStart w:id="15" w:name="_Toc200905677"/>
-          <w:bookmarkStart w:id="16" w:name="_Toc363495392"/>
-          <w:r>
-            <w:rPr>
-              <w:lang w:val="es-PE"/>
-            </w:rPr>
-            <w:t>Pruebas de stress</w:t>
-          </w:r>
-          <w:bookmarkEnd w:id="15"/>
-          <w:bookmarkEnd w:id="16"/>
-        </w:p>
-        <w:p>
-          <w:pPr>
-            <w:rPr>
-              <w:lang w:val="es-PE"/>
-            </w:rPr>
-          </w:pPr>
-          <w:r>
-            <w:rPr>
-              <w:lang w:val="es-PE"/>
-            </w:rPr>
-            <w:t>Las pruebas de stress intentan encontrar errores debido a bajos recursos o competencia por recursos. La baja memoria o espacio del disco pueden revelar defectos en el software que no  aparecen bajo condiciones normales.</w:t>
-          </w:r>
-        </w:p>
-        <w:p>
-          <w:pPr>
-            <w:pStyle w:val="Ttulo4"/>
-            <w:rPr>
-              <w:lang w:val="es-PE"/>
-            </w:rPr>
-          </w:pPr>
-          <w:r>
-            <w:rPr>
-              <w:lang w:val="es-PE"/>
-            </w:rPr>
-            <w:t>Objetivo</w:t>
-          </w:r>
-        </w:p>
-        <w:p>
-          <w:pPr>
-            <w:rPr>
-              <w:lang w:val="es-PE"/>
-            </w:rPr>
-          </w:pPr>
-          <w:r>
-            <w:rPr>
-              <w:lang w:val="es-PE"/>
-            </w:rPr>
-            <w:t>Verificar que el sistema y el software funciona apropiadamente y sin errores bajo las siguientes condiciones de stress:</w:t>
-          </w:r>
-        </w:p>
-        <w:p>
-          <w:pPr>
-            <w:rPr>
-              <w:lang w:val="es-PE"/>
-            </w:rPr>
-          </w:pPr>
-          <w:r>
-            <w:rPr>
-              <w:lang w:val="es-PE"/>
-            </w:rPr>
-            <w:t>Poca o sin memoria disponible en el servidor.</w:t>
-          </w:r>
-        </w:p>
-        <w:p>
-          <w:pPr>
-            <w:rPr>
-              <w:lang w:val="es-PE"/>
-            </w:rPr>
-          </w:pPr>
-          <w:r>
-            <w:rPr>
-              <w:lang w:val="es-PE"/>
-            </w:rPr>
-            <w:t>Máximo (actual o físicamente capaz) número de clientes conectados o simulados.</w:t>
-          </w:r>
-        </w:p>
-        <w:p>
-          <w:pPr>
-            <w:rPr>
-              <w:lang w:val="es-PE"/>
-            </w:rPr>
-          </w:pPr>
-          <w:r>
-            <w:rPr>
-              <w:lang w:val="es-PE"/>
-            </w:rPr>
-            <w:t>Múltiples usuarios realizando las mismas transacciones contra los mismos datos o cuentas.</w:t>
-          </w:r>
-        </w:p>
-        <w:p>
-          <w:pPr>
-            <w:pStyle w:val="Ttulo4"/>
-            <w:rPr>
-              <w:lang w:val="es-PE"/>
-            </w:rPr>
-          </w:pPr>
-          <w:r>
-            <w:rPr>
-              <w:lang w:val="es-PE"/>
-            </w:rPr>
-            <w:lastRenderedPageBreak/>
-            <w:t>Técnicas</w:t>
-          </w:r>
-        </w:p>
-        <w:p>
-          <w:pPr>
-            <w:rPr>
-              <w:lang w:val="es-PE"/>
-            </w:rPr>
-          </w:pPr>
-          <w:r>
-            <w:rPr>
-              <w:lang w:val="es-PE"/>
-            </w:rPr>
-            <w:t>Pruebas de uso desarrolladas para las pruebas de desempeño.</w:t>
-          </w:r>
-        </w:p>
-        <w:p>
-          <w:pPr>
-            <w:pStyle w:val="Ttulo4"/>
-            <w:rPr>
-              <w:lang w:val="es-PE"/>
-            </w:rPr>
-          </w:pPr>
-          <w:r>
-            <w:rPr>
-              <w:lang w:val="es-PE"/>
-            </w:rPr>
-            <w:t>Criterio de cumplimiento</w:t>
-          </w:r>
-        </w:p>
-        <w:p>
-          <w:pPr>
-            <w:rPr>
-              <w:lang w:val="es-PE"/>
-            </w:rPr>
-          </w:pPr>
-          <w:r>
-            <w:rPr>
-              <w:lang w:val="es-PE"/>
-            </w:rPr>
-            <w:t>Probar recursos limitados, las pruebas deberían correr sobre una sola maquina, y la memoria RAM en el servidor debería ser la mínima (o limitada).</w:t>
-          </w:r>
-        </w:p>
-        <w:p>
-          <w:pPr>
-            <w:rPr>
-              <w:lang w:val="es-PE"/>
-            </w:rPr>
-          </w:pPr>
-          <w:r>
-            <w:rPr>
-              <w:lang w:val="es-PE"/>
-            </w:rPr>
-            <w:t>El espacio en el disco duro usado por el sistema debería ser temporalmente reducido para restringir el espacio disponible para que la base d datos crezca.</w:t>
-          </w:r>
-        </w:p>
-        <w:p>
-          <w:pPr>
-            <w:pStyle w:val="Ttulo3"/>
-            <w:rPr>
-              <w:lang w:val="es-PE"/>
-            </w:rPr>
-          </w:pPr>
-          <w:bookmarkStart w:id="17" w:name="_Toc200905678"/>
-          <w:bookmarkStart w:id="18" w:name="_Toc363495393"/>
-          <w:r>
-            <w:rPr>
-              <w:lang w:val="es-PE"/>
-            </w:rPr>
-            <w:t>Pruebas de volumen</w:t>
-          </w:r>
-          <w:bookmarkEnd w:id="17"/>
-          <w:bookmarkEnd w:id="18"/>
-        </w:p>
-        <w:p>
-          <w:pPr>
-            <w:rPr>
-              <w:lang w:val="es-PE"/>
-            </w:rPr>
-          </w:pPr>
-          <w:r>
-            <w:rPr>
-              <w:lang w:val="es-PE"/>
-            </w:rPr>
-            <w:t>Determina si el sistema puede trabajar con grandes cantidades de datos, indicando cuando los límites son alcanzados lo que causaría que el software falle.las pruebas de volumen además identifican las cargas continuas de carga o el volumen que el sistema puede manejar por un tiempo dado.</w:t>
-          </w:r>
-        </w:p>
-        <w:p>
-          <w:pPr>
-            <w:pStyle w:val="Ttulo4"/>
-            <w:rPr>
-              <w:lang w:val="es-PE"/>
-            </w:rPr>
-          </w:pPr>
-          <w:r>
-            <w:rPr>
-              <w:lang w:val="es-PE"/>
-            </w:rPr>
-            <w:t>Objetivo</w:t>
-          </w:r>
-        </w:p>
-        <w:p>
-          <w:pPr>
-            <w:rPr>
-              <w:lang w:val="es-PE"/>
-            </w:rPr>
-          </w:pPr>
-          <w:r>
-            <w:rPr>
-              <w:lang w:val="es-PE"/>
-            </w:rPr>
-            <w:t>Verificar que la aplicación funcione exitosamente bajo los siguientes escenarios de gran volumen:</w:t>
-          </w:r>
-        </w:p>
-        <w:p>
-          <w:pPr>
-            <w:rPr>
-              <w:lang w:val="es-PE"/>
-            </w:rPr>
-          </w:pPr>
-          <w:r>
-            <w:rPr>
-              <w:lang w:val="es-PE"/>
-            </w:rPr>
-            <w:t>Máximo número de clientes conectados, todos realizando la misma funcionalidad de negocio con el peor caso (de desempeño) por un periodo largo de tiempo.</w:t>
-          </w:r>
-        </w:p>
-        <w:p>
-          <w:pPr>
-            <w:rPr>
-              <w:lang w:val="es-PE"/>
-            </w:rPr>
-          </w:pPr>
-          <w:r>
-            <w:rPr>
-              <w:lang w:val="es-PE"/>
-            </w:rPr>
-            <w:t>Tamaño máximo de la BD ha sido alcanzado y múltiples transacciones de consultas y reportes son ejecutados simultáneamente.</w:t>
-          </w:r>
-        </w:p>
-        <w:p>
-          <w:pPr>
-            <w:pStyle w:val="Ttulo4"/>
-            <w:rPr>
-              <w:lang w:val="es-PE"/>
-            </w:rPr>
-          </w:pPr>
-          <w:r>
-            <w:rPr>
-              <w:lang w:val="es-PE"/>
-            </w:rPr>
-            <w:t>Técnicas</w:t>
-          </w:r>
-        </w:p>
-        <w:p>
-          <w:pPr>
-            <w:rPr>
-              <w:lang w:val="es-PE"/>
-            </w:rPr>
-          </w:pPr>
-          <w:r>
-            <w:rPr>
-              <w:lang w:val="es-PE"/>
-            </w:rPr>
-            <w:t>Las pruebas de uso desarrolladas para las pruebas de desempeño.</w:t>
-          </w:r>
-        </w:p>
-        <w:p>
-          <w:pPr>
-            <w:rPr>
-              <w:lang w:val="es-PE"/>
-            </w:rPr>
-          </w:pPr>
-          <w:r>
-            <w:rPr>
-              <w:lang w:val="es-PE"/>
-            </w:rPr>
-            <w:t>Múltiples clientes deberían ser usados, bien corriendo las mismas pruebas o pruebas complementarias para producir la transacción del peor caso de volumen por un periodo extendido.</w:t>
-          </w:r>
-        </w:p>
-        <w:p>
-          <w:pPr>
-            <w:rPr>
-              <w:lang w:val="es-PE"/>
-            </w:rPr>
-          </w:pPr>
-          <w:r>
-            <w:rPr>
-              <w:lang w:val="es-PE"/>
-            </w:rPr>
-            <w:t>Máximo tamaño de la base de datos es creado y múltiples clientes lo usan para ejecutar consultas y reportes simultáneamente por un periodo extendido.</w:t>
-          </w:r>
-        </w:p>
-        <w:p>
-          <w:pPr>
-            <w:pStyle w:val="Ttulo4"/>
-            <w:rPr>
-              <w:lang w:val="es-PE"/>
-            </w:rPr>
-          </w:pPr>
-          <w:r>
-            <w:rPr>
-              <w:lang w:val="es-PE"/>
-            </w:rPr>
-            <w:t>Criterio de cumplimiento</w:t>
-          </w:r>
-        </w:p>
-        <w:p>
-          <w:pPr>
-            <w:rPr>
-              <w:lang w:val="es-PE"/>
-            </w:rPr>
-          </w:pPr>
-          <w:r>
-            <w:rPr>
-              <w:lang w:val="es-PE"/>
-            </w:rPr>
-            <w:t>Todas las pruebas han sido ejecutadas y los limites del sistema son alcanzados/excedidos sin que el software falle.</w:t>
-          </w:r>
-        </w:p>
-        <w:p>
-          <w:pPr>
-            <w:pStyle w:val="Ttulo1"/>
-          </w:pPr>
-          <w:bookmarkStart w:id="19" w:name="_Toc363495384"/>
-          <w:r>
-            <w:t>Alcance</w:t>
-          </w:r>
-          <w:bookmarkEnd w:id="19"/>
         </w:p>
         <w:p>
           <w:r>
@@ -3290,7 +2260,62 @@
         </w:p>
         <w:p>
           <w:r>
-            <w:t>Aceptacion</w:t>
+            <w:t>Criterios de aprobación/rechazo</w:t>
+          </w:r>
+        </w:p>
+        <w:p>
+          <w:r>
+            <w:t>Errores graves:</w:t>
+          </w:r>
+          <w:r>
+            <w:t xml:space="preserve"> condición que puede causar una falla operacional o producir un resultado inesperado durante la ejecución de la operación en cuestión.</w:t>
+          </w:r>
+          <w:r>
+            <w:t xml:space="preserve"> Por ejemplo:</w:t>
+          </w:r>
+          <w:r>
+            <w:t xml:space="preserve"> información crítica presentada erróneamente, información mal registrada en la base de datos, incumplimiento de objetivo</w:t>
+          </w:r>
+          <w:r>
+            <w:t>s en funciones principales, respuesta inadecuada a reglas de negocios.</w:t>
+          </w:r>
+        </w:p>
+        <w:p>
+          <w:r>
+            <w:t xml:space="preserve">Errores medios: </w:t>
+          </w:r>
+          <w:r>
+            <w:t>Condición que no es deseable en el producto pero que no puede ocasionar una falla operacional. Por ejemplo: inconsistencia en interfaces gráficas, mensajes de error poco amigables con el usuario.</w:t>
+          </w:r>
+        </w:p>
+        <w:p>
+          <w:r>
+            <w:t>Errores leves:</w:t>
+          </w:r>
+          <w:r>
+            <w:t xml:space="preserve"> Errores de “tipeo”, ortografía,</w:t>
+          </w:r>
+          <w:r>
+            <w:t xml:space="preserve"> etc.</w:t>
+          </w:r>
+        </w:p>
+        <w:p>
+          <w:r>
+            <w:t>La funcionalidad implementada en la iteración habrá pasado con éxito la etapa de pruebas, es decir será aprobada si se llevan a cabo todas las pruebas planificadas en el presente plan teniendo un porcentaje de 80% de resultados positivos. De manera más específica, el 80% de las pruebas deben ser exitosas y sin errores; en el restante 10% pueden existir errores medios o bajos, pero no graves.</w:t>
+          </w:r>
+        </w:p>
+        <w:p>
+          <w:r>
+            <w:t>En caso contrario</w:t>
+          </w:r>
+          <w:r>
+            <w:t xml:space="preserve">, </w:t>
+          </w:r>
+          <w:r>
+            <w:t>no se habrá superado la etapa de pruebas</w:t>
+          </w:r>
+          <w:r>
+            <w:t>. Esto quiere decir que deben corregirse los errores detectados y volver a ejecutar las pruebas.</w:t>
           </w:r>
         </w:p>
         <w:p/>
@@ -3401,7 +2426,7 @@
         <w:noProof/>
         <w:lang w:val="es-ES"/>
       </w:rPr>
-      <w:t>5</w:t>
+      <w:t>2</w:t>
     </w:r>
     <w:r>
       <w:rPr>
@@ -3423,7 +2448,7 @@
           <w:noProof/>
           <w:lang w:val="es-ES"/>
         </w:rPr>
-        <w:t>10</w:t>
+        <w:t>6</w:t>
       </w:r>
     </w:fldSimple>
   </w:p>
@@ -3521,7 +2546,7 @@
                         <a:blip r:embed="rId1">
                           <a:extLst>
                             <a:ext uri="{28A0092B-C50C-407E-A947-70E740481C1C}">
-                              <a14:useLocalDpi xmlns:a14="http://schemas.microsoft.com/office/drawing/2010/main" xmlns:wps="http://schemas.microsoft.com/office/word/2010/wordprocessingShape" xmlns:wpi="http://schemas.microsoft.com/office/word/2010/wordprocessingInk" xmlns:wpg="http://schemas.microsoft.com/office/word/2010/wordprocessingGroup" xmlns:w15="http://schemas.microsoft.com/office/word/2012/wordml" xmlns:w14="http://schemas.microsoft.com/office/word/2010/wordml" xmlns:w="http://schemas.openxmlformats.org/wordprocessingml/2006/main" xmlns:w10="urn:schemas-microsoft-com:office:word" xmlns:wp14="http://schemas.microsoft.com/office/word/2010/wordprocessingDrawing" xmlns:v="urn:schemas-microsoft-com:vml" xmlns:o="urn:schemas-microsoft-com:office:office" xmlns:mc="http://schemas.openxmlformats.org/markup-compatibility/2006" xmlns:wpc="http://schemas.microsoft.com/office/word/2010/wordprocessingCanvas" xmlns="" val="0"/>
+                              <a14:useLocalDpi xmlns="" xmlns:wpc="http://schemas.microsoft.com/office/word/2010/wordprocessingCanvas" xmlns:mc="http://schemas.openxmlformats.org/markup-compatibility/2006" xmlns:o="urn:schemas-microsoft-com:office:office" xmlns:v="urn:schemas-microsoft-com:vml" xmlns:wp14="http://schemas.microsoft.com/office/word/2010/wordprocessingDrawing" xmlns:w10="urn:schemas-microsoft-com:office:word" xmlns:w="http://schemas.openxmlformats.org/wordprocessingml/2006/main" xmlns:w14="http://schemas.microsoft.com/office/word/2010/wordml" xmlns:w15="http://schemas.microsoft.com/office/word/2012/wordml" xmlns:wpg="http://schemas.microsoft.com/office/word/2010/wordprocessingGroup" xmlns:wpi="http://schemas.microsoft.com/office/word/2010/wordprocessingInk" xmlns:wps="http://schemas.microsoft.com/office/word/2010/wordprocessingShape" xmlns:a14="http://schemas.microsoft.com/office/drawing/2010/main" val="0"/>
                             </a:ext>
                           </a:extLst>
                         </a:blip>
@@ -4798,40 +3823,7 @@
 
 <file path=word/glossary/document.xml><?xml version="1.0" encoding="utf-8"?>
 <w:glossaryDocument xmlns:ve="http://schemas.openxmlformats.org/markup-compatibility/2006" xmlns:o="urn:schemas-microsoft-com:office:office" xmlns:r="http://schemas.openxmlformats.org/officeDocument/2006/relationships" xmlns:m="http://schemas.openxmlformats.org/officeDocument/2006/math" xmlns:v="urn:schemas-microsoft-com:vml" xmlns:wp="http://schemas.openxmlformats.org/drawingml/2006/wordprocessingDrawing" xmlns:w10="urn:schemas-microsoft-com:office:word" xmlns:w="http://schemas.openxmlformats.org/wordprocessingml/2006/main" xmlns:wne="http://schemas.microsoft.com/office/word/2006/wordml">
-  <w:docParts>
-    <w:docPart>
-      <w:docPartPr>
-        <w:name w:val="D51ACF564613405EB0E35219915C6AC7"/>
-        <w:category>
-          <w:name w:val="General"/>
-          <w:gallery w:val="placeholder"/>
-        </w:category>
-        <w:types>
-          <w:type w:val="bbPlcHdr"/>
-        </w:types>
-        <w:behaviors>
-          <w:behavior w:val="content"/>
-        </w:behaviors>
-        <w:guid w:val="{6E359247-C28B-4DB8-9D55-5081EF7ECF16}"/>
-      </w:docPartPr>
-      <w:docPartBody>
-        <w:p>
-          <w:pPr>
-            <w:pStyle w:val="D51ACF564613405EB0E35219915C6AC7"/>
-          </w:pPr>
-          <w:r>
-            <w:rPr>
-              <w:rFonts w:asciiTheme="majorHAnsi" w:eastAsiaTheme="majorEastAsia" w:hAnsiTheme="majorHAnsi" w:cstheme="majorBidi"/>
-              <w:sz w:val="72"/>
-              <w:szCs w:val="72"/>
-              <w:lang w:val="es-ES"/>
-            </w:rPr>
-            <w:t>[Escribir el título del documento]</w:t>
-          </w:r>
-        </w:p>
-      </w:docPartBody>
-    </w:docPart>
-  </w:docParts>
+  <w:docParts/>
 </w:glossaryDocument>
 </file>
 
@@ -4883,9 +3875,8 @@
     <w:panose1 w:val="020B0604030504040204"/>
     <w:charset w:val="00"/>
     <w:family w:val="swiss"/>
-    <w:notTrueType/>
     <w:pitch w:val="variable"/>
-    <w:sig w:usb0="00000003" w:usb1="00000000" w:usb2="00000000" w:usb3="00000000" w:csb0="00000001" w:csb1="00000000"/>
+    <w:sig w:usb0="E1002EFF" w:usb1="C000605B" w:usb2="00000029" w:usb3="00000000" w:csb0="000101FF" w:csb1="00000000"/>
   </w:font>
   <w:font w:name="Arial">
     <w:panose1 w:val="020B0604020202020204"/>
@@ -4915,6 +3906,7 @@
     <w:rsid w:val="003D6402"/>
     <w:rsid w:val="006A0A49"/>
     <w:rsid w:val="00721640"/>
+    <w:rsid w:val="007B467A"/>
     <w:rsid w:val="00B305ED"/>
     <w:rsid w:val="00B70BD1"/>
     <w:rsid w:val="00B716CF"/>

</xml_diff>